<commit_message>
Doc - intro and first chapter
</commit_message>
<xml_diff>
--- a/Docs/ПояснювальнаЗаписка_КН-19_Літвінов.docx
+++ b/Docs/ПояснювальнаЗаписка_КН-19_Літвінов.docx
@@ -104,7 +104,7 @@
           </mc:Choice>
           <mc:Fallback>
             <w:pict>
-              <v:line w14:anchorId="6B2DF20B" id="Прямая соединительная линия 20" o:spid="_x0000_s1026" style="position:absolute;z-index:251660288;visibility:visible;mso-wrap-style:square;mso-wrap-distance-left:9pt;mso-wrap-distance-top:0;mso-wrap-distance-right:9pt;mso-wrap-distance-bottom:0;mso-position-horizontal:absolute;mso-position-horizontal-relative:text;mso-position-vertical:absolute;mso-position-vertical-relative:text" from="3.45pt,7.65pt" to="460.2pt,7.65pt" o:gfxdata="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" strokecolor="windowText" strokeweight="2pt">
+              <v:line w14:anchorId="2CD4D0A7" id="Прямая соединительная линия 20" o:spid="_x0000_s1026" style="position:absolute;z-index:251660288;visibility:visible;mso-wrap-style:square;mso-wrap-distance-left:9pt;mso-wrap-distance-top:0;mso-wrap-distance-right:9pt;mso-wrap-distance-bottom:0;mso-position-horizontal:absolute;mso-position-horizontal-relative:text;mso-position-vertical:absolute;mso-position-vertical-relative:text" from="3.45pt,7.65pt" to="460.2pt,7.65pt" o:gfxdata="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" strokecolor="windowText" strokeweight="2pt">
                 <v:stroke joinstyle="miter"/>
               </v:line>
             </w:pict>
@@ -167,7 +167,7 @@
           </mc:Choice>
           <mc:Fallback>
             <w:pict>
-              <v:line w14:anchorId="03392429" id="Прямая соединительная линия 21" o:spid="_x0000_s1026" style="position:absolute;z-index:251659264;visibility:visible;mso-wrap-style:square;mso-wrap-distance-left:9pt;mso-wrap-distance-top:0;mso-wrap-distance-right:9pt;mso-wrap-distance-bottom:0;mso-position-horizontal:absolute;mso-position-horizontal-relative:text;mso-position-vertical:absolute;mso-position-vertical-relative:text" from="3.45pt,7.65pt" to="3.45pt,7.65pt" o:gfxdata="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" strokecolor="#5b9bd5" strokeweight=".5pt">
+              <v:line w14:anchorId="742AF2FD" id="Прямая соединительная линия 21" o:spid="_x0000_s1026" style="position:absolute;z-index:251659264;visibility:visible;mso-wrap-style:square;mso-wrap-distance-left:9pt;mso-wrap-distance-top:0;mso-wrap-distance-right:9pt;mso-wrap-distance-bottom:0;mso-position-horizontal:absolute;mso-position-horizontal-relative:text;mso-position-vertical:absolute;mso-position-vertical-relative:text" from="3.45pt,7.65pt" to="3.45pt,7.65pt" o:gfxdata="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" strokecolor="#5b9bd5" strokeweight=".5pt">
                 <v:stroke joinstyle="miter"/>
               </v:line>
             </w:pict>
@@ -1156,30 +1156,1384 @@
     </w:p>
     <w:p>
       <w:pPr>
-        <w:tabs>
-          <w:tab w:val="left" w:pos="3402"/>
-          <w:tab w:val="left" w:pos="5245"/>
-        </w:tabs>
-        <w:spacing w:before="2400" w:line="240" w:lineRule="auto"/>
-        <w:jc w:val="center"/>
-        <w:rPr>
-          <w:rFonts w:eastAsia="Calibri" w:cs="Times New Roman"/>
-          <w:sz w:val="32"/>
-          <w:szCs w:val="32"/>
-          <w:lang w:val="uk-UA"/>
-        </w:rPr>
-      </w:pPr>
+        <w:pStyle w:val="1"/>
+        <w:rPr>
+          <w:rFonts w:eastAsia="Calibri"/>
+          <w:lang w:val="uk-UA"/>
+        </w:rPr>
+      </w:pPr>
+      <w:r>
+        <w:rPr>
+          <w:rFonts w:eastAsia="Calibri"/>
+          <w:lang w:val="uk-UA"/>
+        </w:rPr>
+        <w:lastRenderedPageBreak/>
+        <w:t>Вступ</w:t>
+      </w:r>
+    </w:p>
+    <w:p>
+      <w:pPr>
+        <w:rPr>
+          <w:lang w:val="uk-UA"/>
+        </w:rPr>
+      </w:pPr>
+      <w:r>
+        <w:rPr>
+          <w:lang w:val="uk-UA"/>
+        </w:rPr>
+        <w:t>Вибираючи тему для курсової роботи я відразу звернув увагу на ігри. На мою думку це чудова тема тому, що:</w:t>
+      </w:r>
+    </w:p>
+    <w:p>
+      <w:pPr>
+        <w:pStyle w:val="a8"/>
+        <w:numPr>
+          <w:ilvl w:val="0"/>
+          <w:numId w:val="3"/>
+        </w:numPr>
+        <w:rPr>
+          <w:lang w:val="uk-UA"/>
+        </w:rPr>
+      </w:pPr>
+      <w:r>
+        <w:rPr>
+          <w:lang w:val="uk-UA"/>
+        </w:rPr>
+        <w:t>Високий рівень інтерактивності</w:t>
+      </w:r>
+    </w:p>
+    <w:p>
+      <w:pPr>
+        <w:pStyle w:val="a8"/>
+        <w:numPr>
+          <w:ilvl w:val="0"/>
+          <w:numId w:val="3"/>
+        </w:numPr>
+        <w:rPr>
+          <w:lang w:val="uk-UA"/>
+        </w:rPr>
+      </w:pPr>
+      <w:r>
+        <w:rPr>
+          <w:lang w:val="uk-UA"/>
+        </w:rPr>
+        <w:t>Можливість практичного застосування навичок з геометрії та фізики</w:t>
+      </w:r>
+    </w:p>
+    <w:p>
+      <w:pPr>
+        <w:pStyle w:val="a8"/>
+        <w:numPr>
+          <w:ilvl w:val="0"/>
+          <w:numId w:val="3"/>
+        </w:numPr>
+        <w:rPr>
+          <w:lang w:val="uk-UA"/>
+        </w:rPr>
+      </w:pPr>
+      <w:r>
+        <w:rPr>
+          <w:lang w:val="uk-UA"/>
+        </w:rPr>
+        <w:t>Можливість розробки хоча б примітивного ШІ (штучного інтелекту)</w:t>
+      </w:r>
+    </w:p>
+    <w:p>
+      <w:pPr>
+        <w:rPr>
+          <w:lang w:val="uk-UA"/>
+        </w:rPr>
+      </w:pPr>
+      <w:r>
+        <w:rPr>
+          <w:lang w:val="uk-UA"/>
+        </w:rPr>
+        <w:t>Найвідоміший комп'ютерний варіант настільного тенісу (</w:t>
+      </w:r>
+      <w:proofErr w:type="spellStart"/>
+      <w:r>
+        <w:rPr>
+          <w:lang w:val="uk-UA"/>
+        </w:rPr>
+        <w:t>Понг</w:t>
+      </w:r>
+      <w:proofErr w:type="spellEnd"/>
+      <w:r>
+        <w:rPr>
+          <w:lang w:val="uk-UA"/>
+        </w:rPr>
+        <w:t xml:space="preserve">) вперше був розроблений </w:t>
+      </w:r>
+      <w:proofErr w:type="spellStart"/>
+      <w:r>
+        <w:rPr>
+          <w:lang w:val="uk-UA"/>
+        </w:rPr>
+        <w:t>Аллоном</w:t>
+      </w:r>
+      <w:proofErr w:type="spellEnd"/>
+      <w:r>
+        <w:rPr>
+          <w:lang w:val="uk-UA"/>
+        </w:rPr>
+        <w:t xml:space="preserve"> </w:t>
+      </w:r>
+      <w:proofErr w:type="spellStart"/>
+      <w:r>
+        <w:rPr>
+          <w:lang w:val="uk-UA"/>
+        </w:rPr>
+        <w:t>Алкорном</w:t>
+      </w:r>
+      <w:proofErr w:type="spellEnd"/>
+      <w:r>
+        <w:rPr>
+          <w:lang w:val="uk-UA"/>
+        </w:rPr>
+        <w:t xml:space="preserve"> в 1972 р. як тренувальний проект в компанії </w:t>
+      </w:r>
+      <w:proofErr w:type="spellStart"/>
+      <w:r>
+        <w:rPr>
+          <w:lang w:val="uk-UA"/>
+        </w:rPr>
+        <w:t>Атарі</w:t>
+      </w:r>
+      <w:proofErr w:type="spellEnd"/>
+      <w:r>
+        <w:rPr>
+          <w:lang w:val="uk-UA"/>
+        </w:rPr>
+        <w:t xml:space="preserve">. Екран бук розділений навпіл вертикально, тож гравці розміщувались зліва та справа. Це було більш зручно, адже ця гра була створена для 2 гравців, які стояли поруч біля ігрового автомату. Свою гру я створював по мотивам </w:t>
+      </w:r>
+      <w:proofErr w:type="spellStart"/>
+      <w:r>
+        <w:rPr>
+          <w:lang w:val="uk-UA"/>
+        </w:rPr>
+        <w:t>Понгу</w:t>
+      </w:r>
+      <w:proofErr w:type="spellEnd"/>
+      <w:r>
+        <w:rPr>
+          <w:lang w:val="uk-UA"/>
+        </w:rPr>
+        <w:t>, але вирішив, що краще буде розділити екран горизонтально</w:t>
+      </w:r>
+      <w:r>
+        <w:rPr>
+          <w:lang w:val="uk-UA"/>
+        </w:rPr>
+        <w:t>, тому що передбачається гра лише проти ШІ.</w:t>
+      </w:r>
+    </w:p>
+    <w:p>
+      <w:pPr>
+        <w:rPr>
+          <w:lang w:val="uk-UA"/>
+        </w:rPr>
+      </w:pPr>
+      <w:r>
+        <w:rPr>
+          <w:lang w:val="uk-UA"/>
+        </w:rPr>
+        <w:t xml:space="preserve">Отже, мета роботи – зробити якісний пінг </w:t>
+      </w:r>
+      <w:proofErr w:type="spellStart"/>
+      <w:r>
+        <w:rPr>
+          <w:lang w:val="uk-UA"/>
+        </w:rPr>
+        <w:t>понг</w:t>
+      </w:r>
+      <w:proofErr w:type="spellEnd"/>
+      <w:r>
+        <w:rPr>
+          <w:lang w:val="uk-UA"/>
+        </w:rPr>
+        <w:t xml:space="preserve">, побудований на основі фізичних взаємодій об'єктів (платформ гравця та супротивника, стін та самого м'яча). Хоча й фізика гри досить проста, але все ж для того, щоб зробити якісну і безвідмовну систему фізичних взаємодій може знадобитися багато часу. Тож я вирішив, що буду робити гру на ігровому движку. Є багато сучасних движків, але я вибрав </w:t>
+      </w:r>
+      <w:r>
+        <w:rPr>
+          <w:lang w:val="en-US"/>
+        </w:rPr>
+        <w:t>Godot</w:t>
+      </w:r>
+      <w:r>
+        <w:rPr>
+          <w:lang w:val="uk-UA"/>
+        </w:rPr>
+        <w:t xml:space="preserve"> </w:t>
+      </w:r>
+      <w:r>
+        <w:rPr>
+          <w:lang w:val="en-US"/>
+        </w:rPr>
+        <w:t>Engine</w:t>
+      </w:r>
+      <w:r>
+        <w:rPr>
+          <w:lang w:val="uk-UA"/>
+        </w:rPr>
+        <w:t xml:space="preserve"> </w:t>
+      </w:r>
+      <w:r>
+        <w:rPr>
+          <w:lang w:val="uk-UA"/>
+        </w:rPr>
+        <w:t xml:space="preserve">через </w:t>
+      </w:r>
+      <w:r>
+        <w:rPr>
+          <w:lang w:val="uk-UA"/>
+        </w:rPr>
+        <w:t>3</w:t>
+      </w:r>
+      <w:r>
+        <w:rPr>
+          <w:lang w:val="uk-UA"/>
+        </w:rPr>
+        <w:t xml:space="preserve"> причини: по-перше, цей движок повністю безкоштовний та з відкритим кодом</w:t>
+      </w:r>
+      <w:r>
+        <w:rPr>
+          <w:lang w:val="uk-UA"/>
+        </w:rPr>
+        <w:t xml:space="preserve">; </w:t>
+      </w:r>
+      <w:r>
+        <w:rPr>
+          <w:lang w:val="uk-UA"/>
+        </w:rPr>
+        <w:t xml:space="preserve">по-друге, я маю досвід роботи </w:t>
+      </w:r>
+      <w:r>
+        <w:rPr>
+          <w:lang w:val="uk-UA"/>
+        </w:rPr>
+        <w:t>з ним, по-третє, він має можливість крос-компіляції для майже всіх сучасних ОС, в тому числі мобільних при цьому не жертвуючи швидкодією.</w:t>
+      </w:r>
+    </w:p>
+    <w:p>
+      <w:pPr>
+        <w:spacing w:line="259" w:lineRule="auto"/>
+        <w:jc w:val="left"/>
+        <w:rPr>
+          <w:lang w:val="uk-UA"/>
+        </w:rPr>
+      </w:pPr>
+      <w:r>
+        <w:rPr>
+          <w:lang w:val="uk-UA"/>
+        </w:rPr>
+        <w:br w:type="page"/>
+      </w:r>
+    </w:p>
+    <w:p>
+      <w:pPr>
+        <w:pStyle w:val="1"/>
+        <w:rPr>
+          <w:lang w:val="uk-UA"/>
+        </w:rPr>
+      </w:pPr>
+      <w:r>
+        <w:rPr>
+          <w:lang w:val="uk-UA"/>
+        </w:rPr>
+        <w:lastRenderedPageBreak/>
+        <w:t>Розділ 1. Правила та умови</w:t>
+      </w:r>
+      <w:r>
+        <w:rPr>
+          <w:lang w:val="uk-UA"/>
+        </w:rPr>
+        <w:t xml:space="preserve"> гри. Джерела знань</w:t>
+      </w:r>
+    </w:p>
+    <w:p>
+      <w:pPr>
+        <w:rPr>
+          <w:lang w:val="uk-UA"/>
+        </w:rPr>
+      </w:pPr>
+      <w:r>
+        <w:rPr>
+          <w:lang w:val="uk-UA"/>
+        </w:rPr>
+        <w:t xml:space="preserve">Правила пінг </w:t>
+      </w:r>
+      <w:proofErr w:type="spellStart"/>
+      <w:r>
+        <w:rPr>
+          <w:lang w:val="uk-UA"/>
+        </w:rPr>
+        <w:t>понгу</w:t>
+      </w:r>
+      <w:proofErr w:type="spellEnd"/>
+      <w:r>
+        <w:rPr>
+          <w:lang w:val="uk-UA"/>
+        </w:rPr>
+        <w:t xml:space="preserve"> досить прості:</w:t>
+      </w:r>
+    </w:p>
+    <w:p>
+      <w:pPr>
+        <w:pStyle w:val="a8"/>
+        <w:numPr>
+          <w:ilvl w:val="0"/>
+          <w:numId w:val="4"/>
+        </w:numPr>
+        <w:rPr>
+          <w:lang w:val="uk-UA"/>
+        </w:rPr>
+      </w:pPr>
+      <w:r>
+        <w:rPr>
+          <w:lang w:val="uk-UA"/>
+        </w:rPr>
+        <w:t>На ігровому полі розміщені 2 горизонтальні плат</w:t>
+      </w:r>
+      <w:r>
+        <w:rPr>
+          <w:lang w:val="uk-UA"/>
+        </w:rPr>
+        <w:t>форми гравців з верхнього та нижнього краю вікна та 2 вертикальні статичні стіни з лівого та правого краю вікна, через які м'яч та гравці не можуть пройти.</w:t>
+      </w:r>
+    </w:p>
+    <w:p>
+      <w:pPr>
+        <w:pStyle w:val="a8"/>
+        <w:numPr>
+          <w:ilvl w:val="0"/>
+          <w:numId w:val="4"/>
+        </w:numPr>
+        <w:rPr>
+          <w:lang w:val="uk-UA"/>
+        </w:rPr>
+      </w:pPr>
+      <w:r>
+        <w:rPr>
+          <w:lang w:val="uk-UA"/>
+        </w:rPr>
+        <w:t>Якщо м'яч залітає у "ворота" суперника, гравцю на протилежній частині поля зараховують 1 очко.</w:t>
+      </w:r>
+    </w:p>
+    <w:p>
+      <w:pPr>
+        <w:pStyle w:val="a8"/>
+        <w:numPr>
+          <w:ilvl w:val="0"/>
+          <w:numId w:val="4"/>
+        </w:numPr>
+        <w:rPr>
+          <w:lang w:val="uk-UA"/>
+        </w:rPr>
+      </w:pPr>
+      <w:r>
+        <w:rPr>
+          <w:lang w:val="uk-UA"/>
+        </w:rPr>
+        <w:t>Ціль гри набрати більше очок ніж суперник-штучний інтелект.</w:t>
+      </w:r>
+    </w:p>
+    <w:p>
+      <w:pPr>
+        <w:pStyle w:val="a8"/>
+        <w:numPr>
+          <w:ilvl w:val="0"/>
+          <w:numId w:val="4"/>
+        </w:numPr>
+        <w:rPr>
+          <w:lang w:val="uk-UA"/>
+        </w:rPr>
+      </w:pPr>
+      <w:r>
+        <w:rPr>
+          <w:lang w:val="uk-UA"/>
+        </w:rPr>
+        <w:t>Гра не має обмежень ні по часу ні по очкам.</w:t>
+      </w:r>
+    </w:p>
+    <w:p>
+      <w:pPr>
+        <w:rPr>
+          <w:lang w:val="uk-UA"/>
+        </w:rPr>
+      </w:pPr>
+      <w:r>
+        <w:rPr>
+          <w:lang w:val="uk-UA"/>
+        </w:rPr>
+        <w:t xml:space="preserve">Я вирішив, що гра буде мати 4 рівня складності, від </w:t>
+      </w:r>
+      <w:r>
+        <w:rPr>
+          <w:lang w:val="en-US"/>
+        </w:rPr>
+        <w:t>Easy</w:t>
+      </w:r>
+      <w:r>
+        <w:t xml:space="preserve"> (</w:t>
+      </w:r>
+      <w:r>
+        <w:rPr>
+          <w:lang w:val="uk-UA"/>
+        </w:rPr>
+        <w:t xml:space="preserve">легкий) </w:t>
+      </w:r>
+      <w:r>
+        <w:t xml:space="preserve">до </w:t>
+      </w:r>
+      <w:r>
+        <w:rPr>
+          <w:lang w:val="en-US"/>
+        </w:rPr>
+        <w:t>Insane</w:t>
+      </w:r>
+      <w:r>
+        <w:t xml:space="preserve"> (</w:t>
+      </w:r>
+      <w:r>
+        <w:rPr>
+          <w:lang w:val="uk-UA"/>
+        </w:rPr>
+        <w:t>безумно важкий).</w:t>
+      </w:r>
+      <w:r>
+        <w:t xml:space="preserve"> </w:t>
+      </w:r>
+      <w:r>
+        <w:rPr>
+          <w:lang w:val="uk-UA"/>
+        </w:rPr>
+        <w:t>Рівні складності будуть впливати на швидкість пересування суперника.</w:t>
+      </w:r>
+    </w:p>
+    <w:p>
+      <w:pPr>
+        <w:rPr>
+          <w:lang w:val="uk-UA"/>
+        </w:rPr>
+      </w:pPr>
+      <w:r>
+        <w:rPr>
+          <w:lang w:val="uk-UA"/>
+        </w:rPr>
+        <w:t>Так як гра по суті дуже проста, шукати прототипи мені не знадобилось, я сконцентрувався на тому, як гра відчувається, щоб при потребі змінити потрібні параметри.</w:t>
+      </w:r>
+    </w:p>
+    <w:p>
+      <w:pPr>
+        <w:rPr>
+          <w:lang w:val="uk-UA"/>
+        </w:rPr>
+      </w:pPr>
+      <w:r>
+        <w:rPr>
+          <w:lang w:val="en-US"/>
+        </w:rPr>
+        <w:t>Godot</w:t>
+      </w:r>
+      <w:r>
+        <w:rPr>
+          <w:lang w:val="uk-UA"/>
+        </w:rPr>
+        <w:t xml:space="preserve"> </w:t>
+      </w:r>
+      <w:r>
+        <w:rPr>
+          <w:lang w:val="en-US"/>
+        </w:rPr>
+        <w:t>Engine</w:t>
+      </w:r>
+      <w:r>
+        <w:rPr>
+          <w:lang w:val="uk-UA"/>
+        </w:rPr>
+        <w:t xml:space="preserve">, </w:t>
+      </w:r>
+      <w:r>
+        <w:rPr>
+          <w:lang w:val="uk-UA"/>
+        </w:rPr>
+        <w:t xml:space="preserve">як і більшість сучасних ігрових движків включає в себе фізичний движок, який здатен симулювати об'єкти у відповідності до їхніх параметрів. Також по стандарту він передбачає гравітацію, але пінг </w:t>
+      </w:r>
+      <w:proofErr w:type="spellStart"/>
+      <w:r>
+        <w:rPr>
+          <w:lang w:val="uk-UA"/>
+        </w:rPr>
+        <w:t>понг</w:t>
+      </w:r>
+      <w:proofErr w:type="spellEnd"/>
+      <w:r>
+        <w:rPr>
+          <w:lang w:val="uk-UA"/>
+        </w:rPr>
+        <w:t xml:space="preserve"> відбувається у невагомому середовищі, тож ця функція не знадобиться.</w:t>
+      </w:r>
+    </w:p>
+    <w:p>
+      <w:pPr>
+        <w:rPr>
+          <w:lang w:val="uk-UA"/>
+        </w:rPr>
+      </w:pPr>
+      <w:r>
+        <w:rPr>
+          <w:lang w:val="en-US"/>
+        </w:rPr>
+        <w:t>Godot</w:t>
+      </w:r>
+      <w:r>
+        <w:rPr>
+          <w:lang w:val="uk-UA"/>
+        </w:rPr>
+        <w:t xml:space="preserve"> </w:t>
+      </w:r>
+      <w:r>
+        <w:rPr>
+          <w:lang w:val="en-US"/>
+        </w:rPr>
+        <w:t>Engine</w:t>
+      </w:r>
+      <w:r>
+        <w:rPr>
+          <w:lang w:val="uk-UA"/>
+        </w:rPr>
+        <w:t xml:space="preserve"> </w:t>
+      </w:r>
+      <w:r>
+        <w:rPr>
+          <w:lang w:val="uk-UA"/>
+        </w:rPr>
+        <w:t xml:space="preserve">має </w:t>
+      </w:r>
+      <w:r>
+        <w:rPr>
+          <w:lang w:val="uk-UA"/>
+        </w:rPr>
+        <w:t>архітектуру "сцен" в яких розміщуються "</w:t>
+      </w:r>
+      <w:proofErr w:type="spellStart"/>
+      <w:r>
+        <w:rPr>
+          <w:lang w:val="uk-UA"/>
+        </w:rPr>
+        <w:t>ноди</w:t>
+      </w:r>
+      <w:proofErr w:type="spellEnd"/>
+      <w:r>
+        <w:rPr>
+          <w:lang w:val="uk-UA"/>
+        </w:rPr>
+        <w:t xml:space="preserve">", складові ігрової сцени, які можуть вміщувати в себе інші </w:t>
+      </w:r>
+      <w:proofErr w:type="spellStart"/>
+      <w:r>
+        <w:rPr>
+          <w:lang w:val="uk-UA"/>
+        </w:rPr>
+        <w:t>ноди</w:t>
+      </w:r>
+      <w:proofErr w:type="spellEnd"/>
+      <w:r>
+        <w:rPr>
+          <w:lang w:val="uk-UA"/>
+        </w:rPr>
+        <w:t xml:space="preserve"> та сцени. Завдяки цьому вибудовується чітка структура кожної сцени. За допомогою цього буде дуже легко перетворити правила гри на саму сцену цієї гри.</w:t>
+      </w:r>
+    </w:p>
+    <w:p>
+      <w:pPr>
+        <w:rPr>
+          <w:lang w:val="uk-UA"/>
+        </w:rPr>
+      </w:pPr>
+      <w:r>
+        <w:rPr>
+          <w:lang w:val="uk-UA"/>
+        </w:rPr>
+        <w:t xml:space="preserve">Як і будь-якої хорошої гри у мого пінг </w:t>
+      </w:r>
+      <w:proofErr w:type="spellStart"/>
+      <w:r>
+        <w:rPr>
+          <w:lang w:val="uk-UA"/>
+        </w:rPr>
+        <w:t>понгу</w:t>
+      </w:r>
+      <w:proofErr w:type="spellEnd"/>
+      <w:r>
+        <w:rPr>
+          <w:lang w:val="uk-UA"/>
+        </w:rPr>
+        <w:t xml:space="preserve"> буде головне меню. Воно буде відкриватися при запуску гри та дасть змогу провести первинне налаштування рівня складності та будь яких інших параметрів які буде потреба налаштувати. </w:t>
+      </w:r>
+      <w:r>
+        <w:rPr>
+          <w:lang w:val="uk-UA"/>
+        </w:rPr>
+        <w:lastRenderedPageBreak/>
+        <w:t>Також, авжеж, повинна бути кнопка для запуску основної ігрової сцени та кнопка для виходу із гри.</w:t>
+      </w:r>
+    </w:p>
+    <w:p>
+      <w:pPr>
+        <w:rPr>
+          <w:lang w:val="uk-UA"/>
+        </w:rPr>
+      </w:pPr>
+      <w:r>
+        <w:rPr>
+          <w:lang w:val="uk-UA"/>
+        </w:rPr>
+        <w:t xml:space="preserve">Усі знання по </w:t>
+      </w:r>
+      <w:r>
+        <w:rPr>
+          <w:lang w:val="en-US"/>
+        </w:rPr>
+        <w:t>Godot</w:t>
+      </w:r>
+      <w:r>
+        <w:rPr>
+          <w:lang w:val="uk-UA"/>
+        </w:rPr>
+        <w:t xml:space="preserve"> </w:t>
+      </w:r>
+      <w:r>
+        <w:rPr>
+          <w:lang w:val="en-US"/>
+        </w:rPr>
+        <w:t>Engine</w:t>
+      </w:r>
+      <w:r>
+        <w:rPr>
+          <w:lang w:val="uk-UA"/>
+        </w:rPr>
+        <w:t xml:space="preserve">, </w:t>
+      </w:r>
+      <w:r>
+        <w:rPr>
+          <w:lang w:val="uk-UA"/>
+        </w:rPr>
+        <w:t xml:space="preserve">зокрема по </w:t>
+      </w:r>
+      <w:proofErr w:type="spellStart"/>
+      <w:r>
+        <w:rPr>
+          <w:lang w:val="en-US"/>
+        </w:rPr>
+        <w:t>GDScript</w:t>
+      </w:r>
+      <w:proofErr w:type="spellEnd"/>
+      <w:r>
+        <w:rPr>
+          <w:lang w:val="uk-UA"/>
+        </w:rPr>
+        <w:t xml:space="preserve">, </w:t>
+      </w:r>
+      <w:r>
+        <w:rPr>
+          <w:lang w:val="uk-UA"/>
+        </w:rPr>
+        <w:t xml:space="preserve">мови програмування, яка </w:t>
+      </w:r>
+      <w:r>
+        <w:rPr>
+          <w:lang w:val="uk-UA"/>
+        </w:rPr>
+        <w:t xml:space="preserve">використовується для написання скриптів (логіки) гри, я черпав з офіційної документації </w:t>
+      </w:r>
+      <w:hyperlink r:id="rId8" w:history="1">
+        <w:r>
+          <w:rPr>
+            <w:rStyle w:val="a9"/>
+          </w:rPr>
+          <w:t>https</w:t>
+        </w:r>
+        <w:r>
+          <w:rPr>
+            <w:rStyle w:val="a9"/>
+            <w:lang w:val="uk-UA"/>
+          </w:rPr>
+          <w:t>://</w:t>
+        </w:r>
+        <w:r>
+          <w:rPr>
+            <w:rStyle w:val="a9"/>
+          </w:rPr>
+          <w:t>docs</w:t>
+        </w:r>
+        <w:r>
+          <w:rPr>
+            <w:rStyle w:val="a9"/>
+            <w:lang w:val="uk-UA"/>
+          </w:rPr>
+          <w:t>.</w:t>
+        </w:r>
+        <w:r>
+          <w:rPr>
+            <w:rStyle w:val="a9"/>
+          </w:rPr>
+          <w:t>godotengine</w:t>
+        </w:r>
+        <w:r>
+          <w:rPr>
+            <w:rStyle w:val="a9"/>
+            <w:lang w:val="uk-UA"/>
+          </w:rPr>
+          <w:t>.</w:t>
+        </w:r>
+        <w:r>
+          <w:rPr>
+            <w:rStyle w:val="a9"/>
+          </w:rPr>
+          <w:t>org</w:t>
+        </w:r>
+        <w:r>
+          <w:rPr>
+            <w:rStyle w:val="a9"/>
+            <w:lang w:val="uk-UA"/>
+          </w:rPr>
+          <w:t>/</w:t>
+        </w:r>
+        <w:r>
+          <w:rPr>
+            <w:rStyle w:val="a9"/>
+          </w:rPr>
+          <w:t>en</w:t>
+        </w:r>
+        <w:r>
+          <w:rPr>
+            <w:rStyle w:val="a9"/>
+            <w:lang w:val="uk-UA"/>
+          </w:rPr>
+          <w:t>/</w:t>
+        </w:r>
+        <w:r>
+          <w:rPr>
+            <w:rStyle w:val="a9"/>
+          </w:rPr>
+          <w:t>stable</w:t>
+        </w:r>
+        <w:r>
+          <w:rPr>
+            <w:rStyle w:val="a9"/>
+            <w:lang w:val="uk-UA"/>
+          </w:rPr>
+          <w:t>/</w:t>
+        </w:r>
+        <w:r>
+          <w:rPr>
+            <w:rStyle w:val="a9"/>
+          </w:rPr>
+          <w:t>index</w:t>
+        </w:r>
+        <w:r>
+          <w:rPr>
+            <w:rStyle w:val="a9"/>
+            <w:lang w:val="uk-UA"/>
+          </w:rPr>
+          <w:t>.</w:t>
+        </w:r>
+        <w:r>
+          <w:rPr>
+            <w:rStyle w:val="a9"/>
+          </w:rPr>
+          <w:t>html</w:t>
+        </w:r>
+      </w:hyperlink>
+      <w:r>
+        <w:rPr>
+          <w:lang w:val="uk-UA"/>
+        </w:rPr>
+        <w:t xml:space="preserve"> а також форуму </w:t>
+      </w:r>
+      <w:hyperlink r:id="rId9" w:history="1">
+        <w:r>
+          <w:rPr>
+            <w:rStyle w:val="a9"/>
+            <w:lang w:val="en-US"/>
+          </w:rPr>
+          <w:t>https</w:t>
+        </w:r>
+        <w:r>
+          <w:rPr>
+            <w:rStyle w:val="a9"/>
+            <w:lang w:val="uk-UA"/>
+          </w:rPr>
+          <w:t>://</w:t>
+        </w:r>
+        <w:r>
+          <w:rPr>
+            <w:rStyle w:val="a9"/>
+            <w:lang w:val="en-US"/>
+          </w:rPr>
+          <w:t>godotengine</w:t>
+        </w:r>
+        <w:r>
+          <w:rPr>
+            <w:rStyle w:val="a9"/>
+            <w:lang w:val="uk-UA"/>
+          </w:rPr>
+          <w:t>.</w:t>
+        </w:r>
+        <w:r>
+          <w:rPr>
+            <w:rStyle w:val="a9"/>
+            <w:lang w:val="en-US"/>
+          </w:rPr>
+          <w:t>org</w:t>
+        </w:r>
+        <w:r>
+          <w:rPr>
+            <w:rStyle w:val="a9"/>
+            <w:lang w:val="uk-UA"/>
+          </w:rPr>
+          <w:t>/</w:t>
+        </w:r>
+        <w:r>
+          <w:rPr>
+            <w:rStyle w:val="a9"/>
+            <w:lang w:val="en-US"/>
+          </w:rPr>
+          <w:t>community</w:t>
+        </w:r>
+      </w:hyperlink>
+      <w:r>
+        <w:rPr>
+          <w:lang w:val="uk-UA"/>
+        </w:rPr>
+        <w:t>.</w:t>
+      </w:r>
       <w:bookmarkStart w:id="0" w:name="_GoBack"/>
       <w:bookmarkEnd w:id="0"/>
     </w:p>
     <w:sectPr>
+      <w:footerReference w:type="default" r:id="rId10"/>
       <w:pgSz w:w="11906" w:h="16838"/>
       <w:pgMar w:top="1134" w:right="1134" w:bottom="1134" w:left="1134" w:header="709" w:footer="709" w:gutter="0"/>
       <w:cols w:space="708"/>
-      <w:docGrid w:linePitch="360"/>
+      <w:titlePg/>
+      <w:docGrid w:linePitch="381"/>
     </w:sectPr>
   </w:body>
 </w:document>
+</file>
+
+<file path=word/endnotes.xml><?xml version="1.0" encoding="utf-8"?>
+<w:endnotes xmlns:wpc="http://schemas.microsoft.com/office/word/2010/wordprocessingCanvas" xmlns:cx="http://schemas.microsoft.com/office/drawing/2014/chartex" xmlns:cx1="http://schemas.microsoft.com/office/drawing/2015/9/8/chartex" xmlns:cx2="http://schemas.microsoft.com/office/drawing/2015/10/21/chartex" xmlns:cx3="http://schemas.microsoft.com/office/drawing/2016/5/9/chartex" xmlns:cx4="http://schemas.microsoft.com/office/drawing/2016/5/10/chartex" xmlns:cx5="http://schemas.microsoft.com/office/drawing/2016/5/11/chartex" xmlns:cx6="http://schemas.microsoft.com/office/drawing/2016/5/12/chartex" xmlns:cx7="http://schemas.microsoft.com/office/drawing/2016/5/13/chartex" xmlns:cx8="http://schemas.microsoft.com/office/drawing/2016/5/14/chartex" xmlns:mc="http://schemas.openxmlformats.org/markup-compatibility/2006" xmlns:aink="http://schemas.microsoft.com/office/drawing/2016/ink" xmlns:am3d="http://schemas.microsoft.com/office/drawing/2017/model3d" xmlns:o="urn:schemas-microsoft-com:office:office" xmlns:r="http://schemas.openxmlformats.org/officeDocument/2006/relationships" xmlns:m="http://schemas.openxmlformats.org/officeDocument/2006/math" xmlns:v="urn:schemas-microsoft-com:vml" xmlns:wp14="http://schemas.microsoft.com/office/word/2010/wordprocessingDrawing" xmlns:wp="http://schemas.openxmlformats.org/drawingml/2006/wordprocessingDrawing" xmlns:w10="urn:schemas-microsoft-com:office:word" xmlns:w="http://schemas.openxmlformats.org/wordprocessingml/2006/main" xmlns:w14="http://schemas.microsoft.com/office/word/2010/wordml" xmlns:w15="http://schemas.microsoft.com/office/word/2012/wordml" xmlns:w16cex="http://schemas.microsoft.com/office/word/2018/wordml/cex" xmlns:w16cid="http://schemas.microsoft.com/office/word/2016/wordml/cid" xmlns:w16="http://schemas.microsoft.com/office/word/2018/wordml" xmlns:w16se="http://schemas.microsoft.com/office/word/2015/wordml/symex" xmlns:wpg="http://schemas.microsoft.com/office/word/2010/wordprocessingGroup" xmlns:wpi="http://schemas.microsoft.com/office/word/2010/wordprocessingInk" xmlns:wne="http://schemas.microsoft.com/office/word/2006/wordml" xmlns:wps="http://schemas.microsoft.com/office/word/2010/wordprocessingShape" mc:Ignorable="w14 w15 w16se w16cid w16 w16cex wp14">
+  <w:endnote w:type="separator" w:id="-1">
+    <w:p>
+      <w:pPr>
+        <w:spacing w:after="0" w:line="240" w:lineRule="auto"/>
+      </w:pPr>
+      <w:r>
+        <w:separator/>
+      </w:r>
+    </w:p>
+  </w:endnote>
+  <w:endnote w:type="continuationSeparator" w:id="0">
+    <w:p>
+      <w:pPr>
+        <w:spacing w:after="0" w:line="240" w:lineRule="auto"/>
+      </w:pPr>
+      <w:r>
+        <w:continuationSeparator/>
+      </w:r>
+    </w:p>
+  </w:endnote>
+</w:endnotes>
+</file>
+
+<file path=word/footer1.xml><?xml version="1.0" encoding="utf-8"?>
+<w:ftr xmlns:wpc="http://schemas.microsoft.com/office/word/2010/wordprocessingCanvas" xmlns:cx="http://schemas.microsoft.com/office/drawing/2014/chartex" xmlns:cx1="http://schemas.microsoft.com/office/drawing/2015/9/8/chartex" xmlns:cx2="http://schemas.microsoft.com/office/drawing/2015/10/21/chartex" xmlns:cx3="http://schemas.microsoft.com/office/drawing/2016/5/9/chartex" xmlns:cx4="http://schemas.microsoft.com/office/drawing/2016/5/10/chartex" xmlns:cx5="http://schemas.microsoft.com/office/drawing/2016/5/11/chartex" xmlns:cx6="http://schemas.microsoft.com/office/drawing/2016/5/12/chartex" xmlns:cx7="http://schemas.microsoft.com/office/drawing/2016/5/13/chartex" xmlns:cx8="http://schemas.microsoft.com/office/drawing/2016/5/14/chartex" xmlns:mc="http://schemas.openxmlformats.org/markup-compatibility/2006" xmlns:aink="http://schemas.microsoft.com/office/drawing/2016/ink" xmlns:am3d="http://schemas.microsoft.com/office/drawing/2017/model3d" xmlns:o="urn:schemas-microsoft-com:office:office" xmlns:r="http://schemas.openxmlformats.org/officeDocument/2006/relationships" xmlns:m="http://schemas.openxmlformats.org/officeDocument/2006/math" xmlns:v="urn:schemas-microsoft-com:vml" xmlns:wp14="http://schemas.microsoft.com/office/word/2010/wordprocessingDrawing" xmlns:wp="http://schemas.openxmlformats.org/drawingml/2006/wordprocessingDrawing" xmlns:w10="urn:schemas-microsoft-com:office:word" xmlns:w="http://schemas.openxmlformats.org/wordprocessingml/2006/main" xmlns:w14="http://schemas.microsoft.com/office/word/2010/wordml" xmlns:w15="http://schemas.microsoft.com/office/word/2012/wordml" xmlns:w16cex="http://schemas.microsoft.com/office/word/2018/wordml/cex" xmlns:w16cid="http://schemas.microsoft.com/office/word/2016/wordml/cid" xmlns:w16="http://schemas.microsoft.com/office/word/2018/wordml" xmlns:w16se="http://schemas.microsoft.com/office/word/2015/wordml/symex" xmlns:wpg="http://schemas.microsoft.com/office/word/2010/wordprocessingGroup" xmlns:wpi="http://schemas.microsoft.com/office/word/2010/wordprocessingInk" xmlns:wne="http://schemas.microsoft.com/office/word/2006/wordml" xmlns:wps="http://schemas.microsoft.com/office/word/2010/wordprocessingShape" mc:Ignorable="w14 w15 w16se w16cid w16 w16cex wp14">
+  <w:sdt>
+    <w:sdtPr>
+      <w:id w:val="-154764064"/>
+      <w:docPartObj>
+        <w:docPartGallery w:val="Page Numbers (Bottom of Page)"/>
+        <w:docPartUnique/>
+      </w:docPartObj>
+    </w:sdtPr>
+    <w:sdtContent>
+      <w:p>
+        <w:pPr>
+          <w:pStyle w:val="a6"/>
+          <w:jc w:val="right"/>
+        </w:pPr>
+        <w:r>
+          <w:fldChar w:fldCharType="begin"/>
+        </w:r>
+        <w:r>
+          <w:instrText>PAGE   \* MERGEFORMAT</w:instrText>
+        </w:r>
+        <w:r>
+          <w:fldChar w:fldCharType="separate"/>
+        </w:r>
+        <w:r>
+          <w:t>2</w:t>
+        </w:r>
+        <w:r>
+          <w:fldChar w:fldCharType="end"/>
+        </w:r>
+      </w:p>
+    </w:sdtContent>
+  </w:sdt>
+  <w:p>
+    <w:pPr>
+      <w:pStyle w:val="a6"/>
+    </w:pPr>
+  </w:p>
+</w:ftr>
+</file>
+
+<file path=word/footnotes.xml><?xml version="1.0" encoding="utf-8"?>
+<w:footnotes xmlns:wpc="http://schemas.microsoft.com/office/word/2010/wordprocessingCanvas" xmlns:cx="http://schemas.microsoft.com/office/drawing/2014/chartex" xmlns:cx1="http://schemas.microsoft.com/office/drawing/2015/9/8/chartex" xmlns:cx2="http://schemas.microsoft.com/office/drawing/2015/10/21/chartex" xmlns:cx3="http://schemas.microsoft.com/office/drawing/2016/5/9/chartex" xmlns:cx4="http://schemas.microsoft.com/office/drawing/2016/5/10/chartex" xmlns:cx5="http://schemas.microsoft.com/office/drawing/2016/5/11/chartex" xmlns:cx6="http://schemas.microsoft.com/office/drawing/2016/5/12/chartex" xmlns:cx7="http://schemas.microsoft.com/office/drawing/2016/5/13/chartex" xmlns:cx8="http://schemas.microsoft.com/office/drawing/2016/5/14/chartex" xmlns:mc="http://schemas.openxmlformats.org/markup-compatibility/2006" xmlns:aink="http://schemas.microsoft.com/office/drawing/2016/ink" xmlns:am3d="http://schemas.microsoft.com/office/drawing/2017/model3d" xmlns:o="urn:schemas-microsoft-com:office:office" xmlns:r="http://schemas.openxmlformats.org/officeDocument/2006/relationships" xmlns:m="http://schemas.openxmlformats.org/officeDocument/2006/math" xmlns:v="urn:schemas-microsoft-com:vml" xmlns:wp14="http://schemas.microsoft.com/office/word/2010/wordprocessingDrawing" xmlns:wp="http://schemas.openxmlformats.org/drawingml/2006/wordprocessingDrawing" xmlns:w10="urn:schemas-microsoft-com:office:word" xmlns:w="http://schemas.openxmlformats.org/wordprocessingml/2006/main" xmlns:w14="http://schemas.microsoft.com/office/word/2010/wordml" xmlns:w15="http://schemas.microsoft.com/office/word/2012/wordml" xmlns:w16cex="http://schemas.microsoft.com/office/word/2018/wordml/cex" xmlns:w16cid="http://schemas.microsoft.com/office/word/2016/wordml/cid" xmlns:w16="http://schemas.microsoft.com/office/word/2018/wordml" xmlns:w16se="http://schemas.microsoft.com/office/word/2015/wordml/symex" xmlns:wpg="http://schemas.microsoft.com/office/word/2010/wordprocessingGroup" xmlns:wpi="http://schemas.microsoft.com/office/word/2010/wordprocessingInk" xmlns:wne="http://schemas.microsoft.com/office/word/2006/wordml" xmlns:wps="http://schemas.microsoft.com/office/word/2010/wordprocessingShape" mc:Ignorable="w14 w15 w16se w16cid w16 w16cex wp14">
+  <w:footnote w:type="separator" w:id="-1">
+    <w:p>
+      <w:pPr>
+        <w:spacing w:after="0" w:line="240" w:lineRule="auto"/>
+      </w:pPr>
+      <w:r>
+        <w:separator/>
+      </w:r>
+    </w:p>
+  </w:footnote>
+  <w:footnote w:type="continuationSeparator" w:id="0">
+    <w:p>
+      <w:pPr>
+        <w:spacing w:after="0" w:line="240" w:lineRule="auto"/>
+      </w:pPr>
+      <w:r>
+        <w:continuationSeparator/>
+      </w:r>
+    </w:p>
+  </w:footnote>
+</w:footnotes>
+</file>
+
+<file path=word/numbering.xml><?xml version="1.0" encoding="utf-8"?>
+<w:numbering xmlns:wpc="http://schemas.microsoft.com/office/word/2010/wordprocessingCanvas" xmlns:cx="http://schemas.microsoft.com/office/drawing/2014/chartex" xmlns:cx1="http://schemas.microsoft.com/office/drawing/2015/9/8/chartex" xmlns:cx2="http://schemas.microsoft.com/office/drawing/2015/10/21/chartex" xmlns:cx3="http://schemas.microsoft.com/office/drawing/2016/5/9/chartex" xmlns:cx4="http://schemas.microsoft.com/office/drawing/2016/5/10/chartex" xmlns:cx5="http://schemas.microsoft.com/office/drawing/2016/5/11/chartex" xmlns:cx6="http://schemas.microsoft.com/office/drawing/2016/5/12/chartex" xmlns:cx7="http://schemas.microsoft.com/office/drawing/2016/5/13/chartex" xmlns:cx8="http://schemas.microsoft.com/office/drawing/2016/5/14/chartex" xmlns:mc="http://schemas.openxmlformats.org/markup-compatibility/2006" xmlns:aink="http://schemas.microsoft.com/office/drawing/2016/ink" xmlns:am3d="http://schemas.microsoft.com/office/drawing/2017/model3d" xmlns:o="urn:schemas-microsoft-com:office:office" xmlns:r="http://schemas.openxmlformats.org/officeDocument/2006/relationships" xmlns:m="http://schemas.openxmlformats.org/officeDocument/2006/math" xmlns:v="urn:schemas-microsoft-com:vml" xmlns:wp14="http://schemas.microsoft.com/office/word/2010/wordprocessingDrawing" xmlns:wp="http://schemas.openxmlformats.org/drawingml/2006/wordprocessingDrawing" xmlns:w10="urn:schemas-microsoft-com:office:word" xmlns:w="http://schemas.openxmlformats.org/wordprocessingml/2006/main" xmlns:w14="http://schemas.microsoft.com/office/word/2010/wordml" xmlns:w15="http://schemas.microsoft.com/office/word/2012/wordml" xmlns:w16cex="http://schemas.microsoft.com/office/word/2018/wordml/cex" xmlns:w16cid="http://schemas.microsoft.com/office/word/2016/wordml/cid" xmlns:w16="http://schemas.microsoft.com/office/word/2018/wordml" xmlns:w16se="http://schemas.microsoft.com/office/word/2015/wordml/symex" xmlns:wpg="http://schemas.microsoft.com/office/word/2010/wordprocessingGroup" xmlns:wpi="http://schemas.microsoft.com/office/word/2010/wordprocessingInk" xmlns:wne="http://schemas.microsoft.com/office/word/2006/wordml" xmlns:wps="http://schemas.microsoft.com/office/word/2010/wordprocessingShape" mc:Ignorable="w14 w15 w16se w16cid w16 w16cex wp14">
+  <w:abstractNum w:abstractNumId="0" w15:restartNumberingAfterBreak="0">
+    <w:nsid w:val="29FC5DCD"/>
+    <w:multiLevelType w:val="hybridMultilevel"/>
+    <w:tmpl w:val="20885C8C"/>
+    <w:lvl w:ilvl="0" w:tplc="4A46C7DE">
+      <w:numFmt w:val="bullet"/>
+      <w:lvlText w:val="-"/>
+      <w:lvlJc w:val="left"/>
+      <w:pPr>
+        <w:ind w:left="1065" w:hanging="360"/>
+      </w:pPr>
+      <w:rPr>
+        <w:rFonts w:ascii="Times New Roman" w:eastAsiaTheme="minorHAnsi" w:hAnsi="Times New Roman" w:cs="Times New Roman" w:hint="default"/>
+      </w:rPr>
+    </w:lvl>
+    <w:lvl w:ilvl="1" w:tplc="04190003" w:tentative="1">
+      <w:start w:val="1"/>
+      <w:numFmt w:val="bullet"/>
+      <w:lvlText w:val="o"/>
+      <w:lvlJc w:val="left"/>
+      <w:pPr>
+        <w:ind w:left="1785" w:hanging="360"/>
+      </w:pPr>
+      <w:rPr>
+        <w:rFonts w:ascii="Courier New" w:hAnsi="Courier New" w:cs="Courier New" w:hint="default"/>
+      </w:rPr>
+    </w:lvl>
+    <w:lvl w:ilvl="2" w:tplc="04190005" w:tentative="1">
+      <w:start w:val="1"/>
+      <w:numFmt w:val="bullet"/>
+      <w:lvlText w:val=""/>
+      <w:lvlJc w:val="left"/>
+      <w:pPr>
+        <w:ind w:left="2505" w:hanging="360"/>
+      </w:pPr>
+      <w:rPr>
+        <w:rFonts w:ascii="Wingdings" w:hAnsi="Wingdings" w:hint="default"/>
+      </w:rPr>
+    </w:lvl>
+    <w:lvl w:ilvl="3" w:tplc="04190001" w:tentative="1">
+      <w:start w:val="1"/>
+      <w:numFmt w:val="bullet"/>
+      <w:lvlText w:val=""/>
+      <w:lvlJc w:val="left"/>
+      <w:pPr>
+        <w:ind w:left="3225" w:hanging="360"/>
+      </w:pPr>
+      <w:rPr>
+        <w:rFonts w:ascii="Symbol" w:hAnsi="Symbol" w:hint="default"/>
+      </w:rPr>
+    </w:lvl>
+    <w:lvl w:ilvl="4" w:tplc="04190003" w:tentative="1">
+      <w:start w:val="1"/>
+      <w:numFmt w:val="bullet"/>
+      <w:lvlText w:val="o"/>
+      <w:lvlJc w:val="left"/>
+      <w:pPr>
+        <w:ind w:left="3945" w:hanging="360"/>
+      </w:pPr>
+      <w:rPr>
+        <w:rFonts w:ascii="Courier New" w:hAnsi="Courier New" w:cs="Courier New" w:hint="default"/>
+      </w:rPr>
+    </w:lvl>
+    <w:lvl w:ilvl="5" w:tplc="04190005" w:tentative="1">
+      <w:start w:val="1"/>
+      <w:numFmt w:val="bullet"/>
+      <w:lvlText w:val=""/>
+      <w:lvlJc w:val="left"/>
+      <w:pPr>
+        <w:ind w:left="4665" w:hanging="360"/>
+      </w:pPr>
+      <w:rPr>
+        <w:rFonts w:ascii="Wingdings" w:hAnsi="Wingdings" w:hint="default"/>
+      </w:rPr>
+    </w:lvl>
+    <w:lvl w:ilvl="6" w:tplc="04190001" w:tentative="1">
+      <w:start w:val="1"/>
+      <w:numFmt w:val="bullet"/>
+      <w:lvlText w:val=""/>
+      <w:lvlJc w:val="left"/>
+      <w:pPr>
+        <w:ind w:left="5385" w:hanging="360"/>
+      </w:pPr>
+      <w:rPr>
+        <w:rFonts w:ascii="Symbol" w:hAnsi="Symbol" w:hint="default"/>
+      </w:rPr>
+    </w:lvl>
+    <w:lvl w:ilvl="7" w:tplc="04190003" w:tentative="1">
+      <w:start w:val="1"/>
+      <w:numFmt w:val="bullet"/>
+      <w:lvlText w:val="o"/>
+      <w:lvlJc w:val="left"/>
+      <w:pPr>
+        <w:ind w:left="6105" w:hanging="360"/>
+      </w:pPr>
+      <w:rPr>
+        <w:rFonts w:ascii="Courier New" w:hAnsi="Courier New" w:cs="Courier New" w:hint="default"/>
+      </w:rPr>
+    </w:lvl>
+    <w:lvl w:ilvl="8" w:tplc="04190005" w:tentative="1">
+      <w:start w:val="1"/>
+      <w:numFmt w:val="bullet"/>
+      <w:lvlText w:val=""/>
+      <w:lvlJc w:val="left"/>
+      <w:pPr>
+        <w:ind w:left="6825" w:hanging="360"/>
+      </w:pPr>
+      <w:rPr>
+        <w:rFonts w:ascii="Wingdings" w:hAnsi="Wingdings" w:hint="default"/>
+      </w:rPr>
+    </w:lvl>
+  </w:abstractNum>
+  <w:abstractNum w:abstractNumId="1" w15:restartNumberingAfterBreak="0">
+    <w:nsid w:val="41B035D8"/>
+    <w:multiLevelType w:val="hybridMultilevel"/>
+    <w:tmpl w:val="D4E63BAE"/>
+    <w:lvl w:ilvl="0" w:tplc="04190001">
+      <w:start w:val="1"/>
+      <w:numFmt w:val="bullet"/>
+      <w:lvlText w:val=""/>
+      <w:lvlJc w:val="left"/>
+      <w:pPr>
+        <w:ind w:left="720" w:hanging="360"/>
+      </w:pPr>
+      <w:rPr>
+        <w:rFonts w:ascii="Symbol" w:hAnsi="Symbol" w:hint="default"/>
+      </w:rPr>
+    </w:lvl>
+    <w:lvl w:ilvl="1" w:tplc="04190003" w:tentative="1">
+      <w:start w:val="1"/>
+      <w:numFmt w:val="bullet"/>
+      <w:lvlText w:val="o"/>
+      <w:lvlJc w:val="left"/>
+      <w:pPr>
+        <w:ind w:left="1440" w:hanging="360"/>
+      </w:pPr>
+      <w:rPr>
+        <w:rFonts w:ascii="Courier New" w:hAnsi="Courier New" w:cs="Courier New" w:hint="default"/>
+      </w:rPr>
+    </w:lvl>
+    <w:lvl w:ilvl="2" w:tplc="04190005" w:tentative="1">
+      <w:start w:val="1"/>
+      <w:numFmt w:val="bullet"/>
+      <w:lvlText w:val=""/>
+      <w:lvlJc w:val="left"/>
+      <w:pPr>
+        <w:ind w:left="2160" w:hanging="360"/>
+      </w:pPr>
+      <w:rPr>
+        <w:rFonts w:ascii="Wingdings" w:hAnsi="Wingdings" w:hint="default"/>
+      </w:rPr>
+    </w:lvl>
+    <w:lvl w:ilvl="3" w:tplc="04190001" w:tentative="1">
+      <w:start w:val="1"/>
+      <w:numFmt w:val="bullet"/>
+      <w:lvlText w:val=""/>
+      <w:lvlJc w:val="left"/>
+      <w:pPr>
+        <w:ind w:left="2880" w:hanging="360"/>
+      </w:pPr>
+      <w:rPr>
+        <w:rFonts w:ascii="Symbol" w:hAnsi="Symbol" w:hint="default"/>
+      </w:rPr>
+    </w:lvl>
+    <w:lvl w:ilvl="4" w:tplc="04190003" w:tentative="1">
+      <w:start w:val="1"/>
+      <w:numFmt w:val="bullet"/>
+      <w:lvlText w:val="o"/>
+      <w:lvlJc w:val="left"/>
+      <w:pPr>
+        <w:ind w:left="3600" w:hanging="360"/>
+      </w:pPr>
+      <w:rPr>
+        <w:rFonts w:ascii="Courier New" w:hAnsi="Courier New" w:cs="Courier New" w:hint="default"/>
+      </w:rPr>
+    </w:lvl>
+    <w:lvl w:ilvl="5" w:tplc="04190005" w:tentative="1">
+      <w:start w:val="1"/>
+      <w:numFmt w:val="bullet"/>
+      <w:lvlText w:val=""/>
+      <w:lvlJc w:val="left"/>
+      <w:pPr>
+        <w:ind w:left="4320" w:hanging="360"/>
+      </w:pPr>
+      <w:rPr>
+        <w:rFonts w:ascii="Wingdings" w:hAnsi="Wingdings" w:hint="default"/>
+      </w:rPr>
+    </w:lvl>
+    <w:lvl w:ilvl="6" w:tplc="04190001" w:tentative="1">
+      <w:start w:val="1"/>
+      <w:numFmt w:val="bullet"/>
+      <w:lvlText w:val=""/>
+      <w:lvlJc w:val="left"/>
+      <w:pPr>
+        <w:ind w:left="5040" w:hanging="360"/>
+      </w:pPr>
+      <w:rPr>
+        <w:rFonts w:ascii="Symbol" w:hAnsi="Symbol" w:hint="default"/>
+      </w:rPr>
+    </w:lvl>
+    <w:lvl w:ilvl="7" w:tplc="04190003" w:tentative="1">
+      <w:start w:val="1"/>
+      <w:numFmt w:val="bullet"/>
+      <w:lvlText w:val="o"/>
+      <w:lvlJc w:val="left"/>
+      <w:pPr>
+        <w:ind w:left="5760" w:hanging="360"/>
+      </w:pPr>
+      <w:rPr>
+        <w:rFonts w:ascii="Courier New" w:hAnsi="Courier New" w:cs="Courier New" w:hint="default"/>
+      </w:rPr>
+    </w:lvl>
+    <w:lvl w:ilvl="8" w:tplc="04190005" w:tentative="1">
+      <w:start w:val="1"/>
+      <w:numFmt w:val="bullet"/>
+      <w:lvlText w:val=""/>
+      <w:lvlJc w:val="left"/>
+      <w:pPr>
+        <w:ind w:left="6480" w:hanging="360"/>
+      </w:pPr>
+      <w:rPr>
+        <w:rFonts w:ascii="Wingdings" w:hAnsi="Wingdings" w:hint="default"/>
+      </w:rPr>
+    </w:lvl>
+  </w:abstractNum>
+  <w:abstractNum w:abstractNumId="2" w15:restartNumberingAfterBreak="0">
+    <w:nsid w:val="74FA76D5"/>
+    <w:multiLevelType w:val="hybridMultilevel"/>
+    <w:tmpl w:val="2DACA6DE"/>
+    <w:lvl w:ilvl="0" w:tplc="04190011">
+      <w:start w:val="1"/>
+      <w:numFmt w:val="decimal"/>
+      <w:lvlText w:val="%1)"/>
+      <w:lvlJc w:val="left"/>
+      <w:pPr>
+        <w:ind w:left="720" w:hanging="360"/>
+      </w:pPr>
+      <w:rPr>
+        <w:rFonts w:hint="default"/>
+      </w:rPr>
+    </w:lvl>
+    <w:lvl w:ilvl="1" w:tplc="04190019" w:tentative="1">
+      <w:start w:val="1"/>
+      <w:numFmt w:val="lowerLetter"/>
+      <w:lvlText w:val="%2."/>
+      <w:lvlJc w:val="left"/>
+      <w:pPr>
+        <w:ind w:left="1440" w:hanging="360"/>
+      </w:pPr>
+    </w:lvl>
+    <w:lvl w:ilvl="2" w:tplc="0419001B" w:tentative="1">
+      <w:start w:val="1"/>
+      <w:numFmt w:val="lowerRoman"/>
+      <w:lvlText w:val="%3."/>
+      <w:lvlJc w:val="right"/>
+      <w:pPr>
+        <w:ind w:left="2160" w:hanging="180"/>
+      </w:pPr>
+    </w:lvl>
+    <w:lvl w:ilvl="3" w:tplc="0419000F" w:tentative="1">
+      <w:start w:val="1"/>
+      <w:numFmt w:val="decimal"/>
+      <w:lvlText w:val="%4."/>
+      <w:lvlJc w:val="left"/>
+      <w:pPr>
+        <w:ind w:left="2880" w:hanging="360"/>
+      </w:pPr>
+    </w:lvl>
+    <w:lvl w:ilvl="4" w:tplc="04190019" w:tentative="1">
+      <w:start w:val="1"/>
+      <w:numFmt w:val="lowerLetter"/>
+      <w:lvlText w:val="%5."/>
+      <w:lvlJc w:val="left"/>
+      <w:pPr>
+        <w:ind w:left="3600" w:hanging="360"/>
+      </w:pPr>
+    </w:lvl>
+    <w:lvl w:ilvl="5" w:tplc="0419001B" w:tentative="1">
+      <w:start w:val="1"/>
+      <w:numFmt w:val="lowerRoman"/>
+      <w:lvlText w:val="%6."/>
+      <w:lvlJc w:val="right"/>
+      <w:pPr>
+        <w:ind w:left="4320" w:hanging="180"/>
+      </w:pPr>
+    </w:lvl>
+    <w:lvl w:ilvl="6" w:tplc="0419000F" w:tentative="1">
+      <w:start w:val="1"/>
+      <w:numFmt w:val="decimal"/>
+      <w:lvlText w:val="%7."/>
+      <w:lvlJc w:val="left"/>
+      <w:pPr>
+        <w:ind w:left="5040" w:hanging="360"/>
+      </w:pPr>
+    </w:lvl>
+    <w:lvl w:ilvl="7" w:tplc="04190019" w:tentative="1">
+      <w:start w:val="1"/>
+      <w:numFmt w:val="lowerLetter"/>
+      <w:lvlText w:val="%8."/>
+      <w:lvlJc w:val="left"/>
+      <w:pPr>
+        <w:ind w:left="5760" w:hanging="360"/>
+      </w:pPr>
+    </w:lvl>
+    <w:lvl w:ilvl="8" w:tplc="0419001B" w:tentative="1">
+      <w:start w:val="1"/>
+      <w:numFmt w:val="lowerRoman"/>
+      <w:lvlText w:val="%9."/>
+      <w:lvlJc w:val="right"/>
+      <w:pPr>
+        <w:ind w:left="6480" w:hanging="180"/>
+      </w:pPr>
+    </w:lvl>
+  </w:abstractNum>
+  <w:abstractNum w:abstractNumId="3" w15:restartNumberingAfterBreak="0">
+    <w:nsid w:val="7E6373F0"/>
+    <w:multiLevelType w:val="hybridMultilevel"/>
+    <w:tmpl w:val="BDE21FEE"/>
+    <w:lvl w:ilvl="0" w:tplc="04190011">
+      <w:start w:val="1"/>
+      <w:numFmt w:val="decimal"/>
+      <w:lvlText w:val="%1)"/>
+      <w:lvlJc w:val="left"/>
+      <w:pPr>
+        <w:ind w:left="720" w:hanging="360"/>
+      </w:pPr>
+      <w:rPr>
+        <w:rFonts w:hint="default"/>
+      </w:rPr>
+    </w:lvl>
+    <w:lvl w:ilvl="1" w:tplc="04190019" w:tentative="1">
+      <w:start w:val="1"/>
+      <w:numFmt w:val="lowerLetter"/>
+      <w:lvlText w:val="%2."/>
+      <w:lvlJc w:val="left"/>
+      <w:pPr>
+        <w:ind w:left="1440" w:hanging="360"/>
+      </w:pPr>
+    </w:lvl>
+    <w:lvl w:ilvl="2" w:tplc="0419001B" w:tentative="1">
+      <w:start w:val="1"/>
+      <w:numFmt w:val="lowerRoman"/>
+      <w:lvlText w:val="%3."/>
+      <w:lvlJc w:val="right"/>
+      <w:pPr>
+        <w:ind w:left="2160" w:hanging="180"/>
+      </w:pPr>
+    </w:lvl>
+    <w:lvl w:ilvl="3" w:tplc="0419000F" w:tentative="1">
+      <w:start w:val="1"/>
+      <w:numFmt w:val="decimal"/>
+      <w:lvlText w:val="%4."/>
+      <w:lvlJc w:val="left"/>
+      <w:pPr>
+        <w:ind w:left="2880" w:hanging="360"/>
+      </w:pPr>
+    </w:lvl>
+    <w:lvl w:ilvl="4" w:tplc="04190019" w:tentative="1">
+      <w:start w:val="1"/>
+      <w:numFmt w:val="lowerLetter"/>
+      <w:lvlText w:val="%5."/>
+      <w:lvlJc w:val="left"/>
+      <w:pPr>
+        <w:ind w:left="3600" w:hanging="360"/>
+      </w:pPr>
+    </w:lvl>
+    <w:lvl w:ilvl="5" w:tplc="0419001B" w:tentative="1">
+      <w:start w:val="1"/>
+      <w:numFmt w:val="lowerRoman"/>
+      <w:lvlText w:val="%6."/>
+      <w:lvlJc w:val="right"/>
+      <w:pPr>
+        <w:ind w:left="4320" w:hanging="180"/>
+      </w:pPr>
+    </w:lvl>
+    <w:lvl w:ilvl="6" w:tplc="0419000F" w:tentative="1">
+      <w:start w:val="1"/>
+      <w:numFmt w:val="decimal"/>
+      <w:lvlText w:val="%7."/>
+      <w:lvlJc w:val="left"/>
+      <w:pPr>
+        <w:ind w:left="5040" w:hanging="360"/>
+      </w:pPr>
+    </w:lvl>
+    <w:lvl w:ilvl="7" w:tplc="04190019" w:tentative="1">
+      <w:start w:val="1"/>
+      <w:numFmt w:val="lowerLetter"/>
+      <w:lvlText w:val="%8."/>
+      <w:lvlJc w:val="left"/>
+      <w:pPr>
+        <w:ind w:left="5760" w:hanging="360"/>
+      </w:pPr>
+    </w:lvl>
+    <w:lvl w:ilvl="8" w:tplc="0419001B" w:tentative="1">
+      <w:start w:val="1"/>
+      <w:numFmt w:val="lowerRoman"/>
+      <w:lvlText w:val="%9."/>
+      <w:lvlJc w:val="right"/>
+      <w:pPr>
+        <w:ind w:left="6480" w:hanging="180"/>
+      </w:pPr>
+    </w:lvl>
+  </w:abstractNum>
+  <w:num w:numId="1">
+    <w:abstractNumId w:val="0"/>
+  </w:num>
+  <w:num w:numId="2">
+    <w:abstractNumId w:val="3"/>
+  </w:num>
+  <w:num w:numId="3">
+    <w:abstractNumId w:val="1"/>
+  </w:num>
+  <w:num w:numId="4">
+    <w:abstractNumId w:val="2"/>
+  </w:num>
+</w:numbering>
 </file>
 
 <file path=word/styles.xml><?xml version="1.0" encoding="utf-8"?>
@@ -1665,6 +3019,83 @@
       <w:szCs w:val="32"/>
     </w:rPr>
   </w:style>
+  <w:style w:type="paragraph" w:styleId="a4">
+    <w:name w:val="header"/>
+    <w:basedOn w:val="a"/>
+    <w:link w:val="a5"/>
+    <w:uiPriority w:val="99"/>
+    <w:unhideWhenUsed/>
+    <w:rsid w:val="002904EF"/>
+    <w:pPr>
+      <w:tabs>
+        <w:tab w:val="center" w:pos="4677"/>
+        <w:tab w:val="right" w:pos="9355"/>
+      </w:tabs>
+      <w:spacing w:after="0" w:line="240" w:lineRule="auto"/>
+    </w:pPr>
+  </w:style>
+  <w:style w:type="character" w:customStyle="1" w:styleId="a5">
+    <w:name w:val="Верхний колонтитул Знак"/>
+    <w:basedOn w:val="a0"/>
+    <w:link w:val="a4"/>
+    <w:uiPriority w:val="99"/>
+    <w:rsid w:val="002904EF"/>
+    <w:rPr>
+      <w:rFonts w:ascii="Times New Roman" w:hAnsi="Times New Roman"/>
+      <w:color w:val="000000" w:themeColor="text1"/>
+      <w:sz w:val="28"/>
+    </w:rPr>
+  </w:style>
+  <w:style w:type="paragraph" w:styleId="a6">
+    <w:name w:val="footer"/>
+    <w:basedOn w:val="a"/>
+    <w:link w:val="a7"/>
+    <w:uiPriority w:val="99"/>
+    <w:unhideWhenUsed/>
+    <w:rsid w:val="002904EF"/>
+    <w:pPr>
+      <w:tabs>
+        <w:tab w:val="center" w:pos="4677"/>
+        <w:tab w:val="right" w:pos="9355"/>
+      </w:tabs>
+      <w:spacing w:after="0" w:line="240" w:lineRule="auto"/>
+    </w:pPr>
+  </w:style>
+  <w:style w:type="character" w:customStyle="1" w:styleId="a7">
+    <w:name w:val="Нижний колонтитул Знак"/>
+    <w:basedOn w:val="a0"/>
+    <w:link w:val="a6"/>
+    <w:uiPriority w:val="99"/>
+    <w:rsid w:val="002904EF"/>
+    <w:rPr>
+      <w:rFonts w:ascii="Times New Roman" w:hAnsi="Times New Roman"/>
+      <w:color w:val="000000" w:themeColor="text1"/>
+      <w:sz w:val="28"/>
+    </w:rPr>
+  </w:style>
+  <w:style w:type="paragraph" w:styleId="a8">
+    <w:name w:val="List Paragraph"/>
+    <w:basedOn w:val="a"/>
+    <w:uiPriority w:val="34"/>
+    <w:qFormat/>
+    <w:rsid w:val="006F32D0"/>
+    <w:pPr>
+      <w:ind w:left="720"/>
+      <w:contextualSpacing/>
+    </w:pPr>
+  </w:style>
+  <w:style w:type="character" w:styleId="a9">
+    <w:name w:val="Hyperlink"/>
+    <w:basedOn w:val="a0"/>
+    <w:uiPriority w:val="99"/>
+    <w:semiHidden/>
+    <w:unhideWhenUsed/>
+    <w:rsid w:val="00197982"/>
+    <w:rPr>
+      <w:color w:val="0000FF"/>
+      <w:u w:val="single"/>
+    </w:rPr>
+  </w:style>
 </w:styles>
 </file>
 
@@ -1961,4 +3392,16 @@
     </a:ext>
   </a:extLst>
 </a:theme>
+</file>
+
+<file path=customXml/item1.xml><?xml version="1.0" encoding="utf-8"?>
+<b:Sources xmlns:b="http://schemas.openxmlformats.org/officeDocument/2006/bibliography" xmlns="http://schemas.openxmlformats.org/officeDocument/2006/bibliography" SelectedStyle="\APASixthEditionOfficeOnline.xsl" StyleName="APA" Version="6"/>
+</file>
+
+<file path=customXml/itemProps1.xml><?xml version="1.0" encoding="utf-8"?>
+<ds:datastoreItem xmlns:ds="http://schemas.openxmlformats.org/officeDocument/2006/customXml" ds:itemID="{3FCF0D0E-9C1A-419C-93C2-4F265CB59D86}">
+  <ds:schemaRefs>
+    <ds:schemaRef ds:uri="http://schemas.openxmlformats.org/officeDocument/2006/bibliography"/>
+  </ds:schemaRefs>
+</ds:datastoreItem>
 </file>
</xml_diff>

<commit_message>
Doc - 2.1 2.2
</commit_message>
<xml_diff>
--- a/Docs/ПояснювальнаЗаписка_КН-19_Літвінов.docx
+++ b/Docs/ПояснювальнаЗаписка_КН-19_Літвінов.docx
@@ -104,7 +104,7 @@
           </mc:Choice>
           <mc:Fallback>
             <w:pict>
-              <v:line w14:anchorId="2CD4D0A7" id="Прямая соединительная линия 20" o:spid="_x0000_s1026" style="position:absolute;z-index:251660288;visibility:visible;mso-wrap-style:square;mso-wrap-distance-left:9pt;mso-wrap-distance-top:0;mso-wrap-distance-right:9pt;mso-wrap-distance-bottom:0;mso-position-horizontal:absolute;mso-position-horizontal-relative:text;mso-position-vertical:absolute;mso-position-vertical-relative:text" from="3.45pt,7.65pt" to="460.2pt,7.65pt" o:gfxdata="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" strokecolor="windowText" strokeweight="2pt">
+              <v:line w14:anchorId="7E1631A1" id="Прямая соединительная линия 20" o:spid="_x0000_s1026" style="position:absolute;z-index:251660288;visibility:visible;mso-wrap-style:square;mso-wrap-distance-left:9pt;mso-wrap-distance-top:0;mso-wrap-distance-right:9pt;mso-wrap-distance-bottom:0;mso-position-horizontal:absolute;mso-position-horizontal-relative:text;mso-position-vertical:absolute;mso-position-vertical-relative:text" from="3.45pt,7.65pt" to="460.2pt,7.65pt" o:gfxdata="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" strokecolor="windowText" strokeweight="2pt">
                 <v:stroke joinstyle="miter"/>
               </v:line>
             </w:pict>
@@ -167,7 +167,7 @@
           </mc:Choice>
           <mc:Fallback>
             <w:pict>
-              <v:line w14:anchorId="742AF2FD" id="Прямая соединительная линия 21" o:spid="_x0000_s1026" style="position:absolute;z-index:251659264;visibility:visible;mso-wrap-style:square;mso-wrap-distance-left:9pt;mso-wrap-distance-top:0;mso-wrap-distance-right:9pt;mso-wrap-distance-bottom:0;mso-position-horizontal:absolute;mso-position-horizontal-relative:text;mso-position-vertical:absolute;mso-position-vertical-relative:text" from="3.45pt,7.65pt" to="3.45pt,7.65pt" o:gfxdata="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" strokecolor="#5b9bd5" strokeweight=".5pt">
+              <v:line w14:anchorId="65D2C33A" id="Прямая соединительная линия 21" o:spid="_x0000_s1026" style="position:absolute;z-index:251659264;visibility:visible;mso-wrap-style:square;mso-wrap-distance-left:9pt;mso-wrap-distance-top:0;mso-wrap-distance-right:9pt;mso-wrap-distance-bottom:0;mso-position-horizontal:absolute;mso-position-horizontal-relative:text;mso-position-vertical:absolute;mso-position-vertical-relative:text" from="3.45pt,7.65pt" to="3.45pt,7.65pt" o:gfxdata="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" strokecolor="#5b9bd5" strokeweight=".5pt">
                 <v:stroke joinstyle="miter"/>
               </v:line>
             </w:pict>
@@ -1440,7 +1440,6 @@
         <w:rPr>
           <w:lang w:val="uk-UA"/>
         </w:rPr>
-        <w:lastRenderedPageBreak/>
         <w:t>Розділ 1. Правила та умови</w:t>
       </w:r>
       <w:r>
@@ -1516,7 +1515,19 @@
         <w:rPr>
           <w:lang w:val="uk-UA"/>
         </w:rPr>
-        <w:t>Якщо м'яч залітає у "ворота" суперника, гравцю на протилежній частині поля зараховують 1 очко.</w:t>
+        <w:t>Якщо м'яч залітає у "ворота" суперника, гравцю на протилежній частині поля зараховують 1 очко</w:t>
+      </w:r>
+      <w:r>
+        <w:rPr>
+          <w:lang w:val="uk-UA"/>
+        </w:rPr>
+        <w:t xml:space="preserve"> і починається новий раунд</w:t>
+      </w:r>
+      <w:r>
+        <w:rPr>
+          <w:lang w:val="uk-UA"/>
+        </w:rPr>
+        <w:t>.</w:t>
       </w:r>
     </w:p>
     <w:p>
@@ -1769,14 +1780,7 @@
         <w:rPr>
           <w:lang w:val="uk-UA"/>
         </w:rPr>
-        <w:t xml:space="preserve"> буде головне меню. Воно буде відкриватися при запуску гри та дасть змогу провести первинне налаштування рівня складності та будь яких інших параметрів які буде потреба налаштувати. </w:t>
-      </w:r>
-      <w:r>
-        <w:rPr>
-          <w:lang w:val="uk-UA"/>
-        </w:rPr>
-        <w:lastRenderedPageBreak/>
-        <w:t>Також, авжеж, повинна бути кнопка для запуску основної ігрової сцени та кнопка для виходу із гри.</w:t>
+        <w:t xml:space="preserve"> буде головне меню. Воно буде відкриватися при запуску гри та дасть змогу провести первинне налаштування рівня складності та будь яких інших параметрів які буде потреба налаштувати. Також, авжеж, повинна бути кнопка для запуску основної ігрової сцени та кнопка для виходу із гри.</w:t>
       </w:r>
     </w:p>
     <w:p>
@@ -2009,11 +2013,1820 @@
         </w:rPr>
         <w:t>.</w:t>
       </w:r>
+    </w:p>
+    <w:p>
+      <w:pPr>
+        <w:spacing w:line="259" w:lineRule="auto"/>
+        <w:jc w:val="left"/>
+        <w:rPr>
+          <w:lang w:val="uk-UA"/>
+        </w:rPr>
+      </w:pPr>
+      <w:r>
+        <w:rPr>
+          <w:lang w:val="uk-UA"/>
+        </w:rPr>
+        <w:br w:type="page"/>
+      </w:r>
+    </w:p>
+    <w:p>
+      <w:pPr>
+        <w:pStyle w:val="1"/>
+        <w:rPr>
+          <w:lang w:val="uk-UA"/>
+        </w:rPr>
+      </w:pPr>
+      <w:r>
+        <w:rPr>
+          <w:lang w:val="uk-UA"/>
+        </w:rPr>
+        <w:t>Розділ 2. Проектування гри</w:t>
+      </w:r>
+    </w:p>
+    <w:p>
+      <w:pPr>
+        <w:pStyle w:val="aa"/>
+        <w:rPr>
+          <w:lang w:val="uk-UA"/>
+        </w:rPr>
+      </w:pPr>
+      <w:r>
+        <w:t>2.</w:t>
+      </w:r>
+      <w:r>
+        <w:t>1.</w:t>
+      </w:r>
+      <w:r>
+        <w:t xml:space="preserve"> </w:t>
+      </w:r>
+      <w:r>
+        <w:rPr>
+          <w:lang w:val="uk-UA"/>
+        </w:rPr>
+        <w:t xml:space="preserve">Основні </w:t>
+      </w:r>
+      <w:r>
+        <w:rPr>
+          <w:lang w:val="uk-UA"/>
+        </w:rPr>
+        <w:t>сцени</w:t>
+      </w:r>
+    </w:p>
+    <w:p>
+      <w:pPr>
+        <w:rPr>
+          <w:lang w:val="uk-UA"/>
+        </w:rPr>
+      </w:pPr>
+      <w:r>
+        <w:rPr>
+          <w:lang w:val="uk-UA"/>
+        </w:rPr>
+        <w:t xml:space="preserve">Перш за все потрібно визначити основні сцени гри. Виходячи з правил, ігрова </w:t>
+      </w:r>
+      <w:r>
+        <w:rPr>
+          <w:lang w:val="uk-UA"/>
+        </w:rPr>
+        <w:t>сцена буде лише 1 тому, що не передбачається будь-яких змін у розміщенні елементів сцени (стін, гравців, тощо). Окрім основної ігрової сцени, повинна також бути сцена головного меню.</w:t>
+      </w:r>
+    </w:p>
+    <w:p>
+      <w:pPr>
+        <w:rPr>
+          <w:lang w:val="uk-UA"/>
+        </w:rPr>
+      </w:pPr>
+      <w:r>
+        <w:rPr>
+          <w:lang w:val="uk-UA"/>
+        </w:rPr>
+        <w:t>Ці 2 сцени будуть мати двосторонній зв'язок:</w:t>
+      </w:r>
+    </w:p>
+    <w:p>
+      <w:pPr>
+        <w:rPr>
+          <w:lang w:val="uk-UA"/>
+        </w:rPr>
+      </w:pPr>
+      <w:r>
+        <w:rPr>
+          <w:noProof/>
+          <w:lang w:val="uk-UA"/>
+        </w:rPr>
+        <mc:AlternateContent>
+          <mc:Choice Requires="wpc">
+            <w:drawing>
+              <wp:inline distT="0" distB="0" distL="0" distR="0" wp14:anchorId="52E08631" wp14:editId="4497F49C">
+                <wp:extent cx="6137910" cy="3188473"/>
+                <wp:effectExtent l="0" t="0" r="0" b="0"/>
+                <wp:docPr id="1" name="Полотно 1"/>
+                <wp:cNvGraphicFramePr>
+                  <a:graphicFrameLocks xmlns:a="http://schemas.openxmlformats.org/drawingml/2006/main" noChangeAspect="1"/>
+                </wp:cNvGraphicFramePr>
+                <a:graphic xmlns:a="http://schemas.openxmlformats.org/drawingml/2006/main">
+                  <a:graphicData uri="http://schemas.microsoft.com/office/word/2010/wordprocessingCanvas">
+                    <wpc:wpc>
+                      <wpc:bg>
+                        <a:solidFill>
+                          <a:prstClr val="white"/>
+                        </a:solidFill>
+                      </wpc:bg>
+                      <wpc:whole/>
+                      <wps:wsp>
+                        <wps:cNvPr id="2" name="Прямоугольник: скругленные углы 2"/>
+                        <wps:cNvSpPr/>
+                        <wps:spPr>
+                          <a:xfrm>
+                            <a:off x="225144" y="819637"/>
+                            <a:ext cx="2202511" cy="1558456"/>
+                          </a:xfrm>
+                          <a:prstGeom prst="roundRect">
+                            <a:avLst/>
+                          </a:prstGeom>
+                          <a:solidFill>
+                            <a:schemeClr val="bg1"/>
+                          </a:solidFill>
+                          <a:ln>
+                            <a:solidFill>
+                              <a:schemeClr val="tx1"/>
+                            </a:solidFill>
+                          </a:ln>
+                        </wps:spPr>
+                        <wps:style>
+                          <a:lnRef idx="2">
+                            <a:schemeClr val="accent1">
+                              <a:shade val="50000"/>
+                            </a:schemeClr>
+                          </a:lnRef>
+                          <a:fillRef idx="1">
+                            <a:schemeClr val="accent1"/>
+                          </a:fillRef>
+                          <a:effectRef idx="0">
+                            <a:schemeClr val="accent1"/>
+                          </a:effectRef>
+                          <a:fontRef idx="minor">
+                            <a:schemeClr val="lt1"/>
+                          </a:fontRef>
+                        </wps:style>
+                        <wps:txbx>
+                          <w:txbxContent>
+                            <w:p>
+                              <w:pPr>
+                                <w:jc w:val="center"/>
+                                <w:rPr>
+                                  <w:sz w:val="56"/>
+                                  <w:szCs w:val="56"/>
+                                  <w:lang w:val="uk-UA"/>
+                                </w:rPr>
+                              </w:pPr>
+                              <w:r>
+                                <w:rPr>
+                                  <w:sz w:val="56"/>
+                                  <w:szCs w:val="56"/>
+                                  <w:lang w:val="uk-UA"/>
+                                </w:rPr>
+                                <w:t>Меню</w:t>
+                              </w:r>
+                            </w:p>
+                          </w:txbxContent>
+                        </wps:txbx>
+                        <wps:bodyPr rot="0" spcFirstLastPara="0" vertOverflow="overflow" horzOverflow="overflow" vert="horz" wrap="square" lIns="91440" tIns="45720" rIns="91440" bIns="45720" numCol="1" spcCol="0" rtlCol="0" fromWordArt="0" anchor="ctr" anchorCtr="0" forceAA="0" compatLnSpc="1">
+                          <a:prstTxWarp prst="textNoShape">
+                            <a:avLst/>
+                          </a:prstTxWarp>
+                          <a:noAutofit/>
+                        </wps:bodyPr>
+                      </wps:wsp>
+                      <wps:wsp>
+                        <wps:cNvPr id="5" name="Прямоугольник: скругленные углы 5"/>
+                        <wps:cNvSpPr/>
+                        <wps:spPr>
+                          <a:xfrm>
+                            <a:off x="3654379" y="819620"/>
+                            <a:ext cx="2202511" cy="1558456"/>
+                          </a:xfrm>
+                          <a:prstGeom prst="roundRect">
+                            <a:avLst/>
+                          </a:prstGeom>
+                          <a:solidFill>
+                            <a:schemeClr val="bg1"/>
+                          </a:solidFill>
+                          <a:ln>
+                            <a:solidFill>
+                              <a:schemeClr val="tx1"/>
+                            </a:solidFill>
+                          </a:ln>
+                        </wps:spPr>
+                        <wps:style>
+                          <a:lnRef idx="2">
+                            <a:schemeClr val="accent1">
+                              <a:shade val="50000"/>
+                            </a:schemeClr>
+                          </a:lnRef>
+                          <a:fillRef idx="1">
+                            <a:schemeClr val="accent1"/>
+                          </a:fillRef>
+                          <a:effectRef idx="0">
+                            <a:schemeClr val="accent1"/>
+                          </a:effectRef>
+                          <a:fontRef idx="minor">
+                            <a:schemeClr val="lt1"/>
+                          </a:fontRef>
+                        </wps:style>
+                        <wps:txbx>
+                          <w:txbxContent>
+                            <w:p>
+                              <w:pPr>
+                                <w:jc w:val="center"/>
+                                <w:rPr>
+                                  <w:sz w:val="56"/>
+                                  <w:szCs w:val="56"/>
+                                  <w:lang w:val="uk-UA"/>
+                                </w:rPr>
+                              </w:pPr>
+                              <w:r>
+                                <w:rPr>
+                                  <w:sz w:val="56"/>
+                                  <w:szCs w:val="56"/>
+                                  <w:lang w:val="uk-UA"/>
+                                </w:rPr>
+                                <w:t>Ігрове поле</w:t>
+                              </w:r>
+                            </w:p>
+                          </w:txbxContent>
+                        </wps:txbx>
+                        <wps:bodyPr rot="0" spcFirstLastPara="0" vertOverflow="overflow" horzOverflow="overflow" vert="horz" wrap="square" lIns="91440" tIns="45720" rIns="91440" bIns="45720" numCol="1" spcCol="0" rtlCol="0" fromWordArt="0" anchor="ctr" anchorCtr="0" forceAA="0" compatLnSpc="1">
+                          <a:prstTxWarp prst="textNoShape">
+                            <a:avLst/>
+                          </a:prstTxWarp>
+                          <a:noAutofit/>
+                        </wps:bodyPr>
+                      </wps:wsp>
+                      <wps:wsp>
+                        <wps:cNvPr id="4" name="Надпись 4"/>
+                        <wps:cNvSpPr txBox="1"/>
+                        <wps:spPr>
+                          <a:xfrm>
+                            <a:off x="492981" y="461175"/>
+                            <a:ext cx="1637968" cy="302150"/>
+                          </a:xfrm>
+                          <a:prstGeom prst="rect">
+                            <a:avLst/>
+                          </a:prstGeom>
+                          <a:solidFill>
+                            <a:schemeClr val="lt1"/>
+                          </a:solidFill>
+                          <a:ln w="6350">
+                            <a:solidFill>
+                              <a:prstClr val="black"/>
+                            </a:solidFill>
+                          </a:ln>
+                        </wps:spPr>
+                        <wps:txbx>
+                          <w:txbxContent>
+                            <w:p>
+                              <w:pPr>
+                                <w:jc w:val="center"/>
+                                <w:rPr>
+                                  <w:lang w:val="en-US"/>
+                                </w:rPr>
+                              </w:pPr>
+                              <w:proofErr w:type="spellStart"/>
+                              <w:r>
+                                <w:rPr>
+                                  <w:lang w:val="en-US"/>
+                                </w:rPr>
+                                <w:t>Menu.tscn</w:t>
+                              </w:r>
+                              <w:proofErr w:type="spellEnd"/>
+                            </w:p>
+                          </w:txbxContent>
+                        </wps:txbx>
+                        <wps:bodyPr rot="0" spcFirstLastPara="0" vertOverflow="overflow" horzOverflow="overflow" vert="horz" wrap="square" lIns="91440" tIns="45720" rIns="91440" bIns="45720" numCol="1" spcCol="0" rtlCol="0" fromWordArt="0" anchor="t" anchorCtr="0" forceAA="0" compatLnSpc="1">
+                          <a:prstTxWarp prst="textNoShape">
+                            <a:avLst/>
+                          </a:prstTxWarp>
+                          <a:noAutofit/>
+                        </wps:bodyPr>
+                      </wps:wsp>
+                      <wps:wsp>
+                        <wps:cNvPr id="8" name="Надпись 8"/>
+                        <wps:cNvSpPr txBox="1"/>
+                        <wps:spPr>
+                          <a:xfrm>
+                            <a:off x="3927944" y="453223"/>
+                            <a:ext cx="1637968" cy="302150"/>
+                          </a:xfrm>
+                          <a:prstGeom prst="rect">
+                            <a:avLst/>
+                          </a:prstGeom>
+                          <a:solidFill>
+                            <a:schemeClr val="lt1"/>
+                          </a:solidFill>
+                          <a:ln w="6350">
+                            <a:solidFill>
+                              <a:prstClr val="black"/>
+                            </a:solidFill>
+                          </a:ln>
+                        </wps:spPr>
+                        <wps:txbx>
+                          <w:txbxContent>
+                            <w:p>
+                              <w:pPr>
+                                <w:jc w:val="center"/>
+                                <w:rPr>
+                                  <w:lang w:val="en-US"/>
+                                </w:rPr>
+                              </w:pPr>
+                              <w:proofErr w:type="spellStart"/>
+                              <w:r>
+                                <w:rPr>
+                                  <w:lang w:val="en-US"/>
+                                </w:rPr>
+                                <w:t>Main.tscn</w:t>
+                              </w:r>
+                              <w:proofErr w:type="spellEnd"/>
+                            </w:p>
+                          </w:txbxContent>
+                        </wps:txbx>
+                        <wps:bodyPr rot="0" spcFirstLastPara="0" vertOverflow="overflow" horzOverflow="overflow" vert="horz" wrap="square" lIns="91440" tIns="45720" rIns="91440" bIns="45720" numCol="1" spcCol="0" rtlCol="0" fromWordArt="0" anchor="t" anchorCtr="0" forceAA="0" compatLnSpc="1">
+                          <a:prstTxWarp prst="textNoShape">
+                            <a:avLst/>
+                          </a:prstTxWarp>
+                          <a:noAutofit/>
+                        </wps:bodyPr>
+                      </wps:wsp>
+                      <wps:wsp>
+                        <wps:cNvPr id="6" name="Прямая со стрелкой 6"/>
+                        <wps:cNvCnPr/>
+                        <wps:spPr>
+                          <a:xfrm>
+                            <a:off x="2417196" y="1256198"/>
+                            <a:ext cx="1248355" cy="0"/>
+                          </a:xfrm>
+                          <a:prstGeom prst="straightConnector1">
+                            <a:avLst/>
+                          </a:prstGeom>
+                          <a:ln>
+                            <a:tailEnd type="triangle"/>
+                          </a:ln>
+                        </wps:spPr>
+                        <wps:style>
+                          <a:lnRef idx="1">
+                            <a:schemeClr val="dk1"/>
+                          </a:lnRef>
+                          <a:fillRef idx="0">
+                            <a:schemeClr val="dk1"/>
+                          </a:fillRef>
+                          <a:effectRef idx="0">
+                            <a:schemeClr val="dk1"/>
+                          </a:effectRef>
+                          <a:fontRef idx="minor">
+                            <a:schemeClr val="tx1"/>
+                          </a:fontRef>
+                        </wps:style>
+                        <wps:bodyPr/>
+                      </wps:wsp>
+                      <wps:wsp>
+                        <wps:cNvPr id="10" name="Прямая со стрелкой 10"/>
+                        <wps:cNvCnPr/>
+                        <wps:spPr>
+                          <a:xfrm flipH="1" flipV="1">
+                            <a:off x="2417196" y="1848101"/>
+                            <a:ext cx="1264259" cy="12344"/>
+                          </a:xfrm>
+                          <a:prstGeom prst="straightConnector1">
+                            <a:avLst/>
+                          </a:prstGeom>
+                          <a:ln>
+                            <a:tailEnd type="triangle"/>
+                          </a:ln>
+                        </wps:spPr>
+                        <wps:style>
+                          <a:lnRef idx="1">
+                            <a:schemeClr val="dk1"/>
+                          </a:lnRef>
+                          <a:fillRef idx="0">
+                            <a:schemeClr val="dk1"/>
+                          </a:fillRef>
+                          <a:effectRef idx="0">
+                            <a:schemeClr val="dk1"/>
+                          </a:effectRef>
+                          <a:fontRef idx="minor">
+                            <a:schemeClr val="tx1"/>
+                          </a:fontRef>
+                        </wps:style>
+                        <wps:bodyPr/>
+                      </wps:wsp>
+                      <wps:wsp>
+                        <wps:cNvPr id="11" name="Надпись 11"/>
+                        <wps:cNvSpPr txBox="1"/>
+                        <wps:spPr>
+                          <a:xfrm>
+                            <a:off x="2472856" y="841472"/>
+                            <a:ext cx="1105231" cy="311286"/>
+                          </a:xfrm>
+                          <a:prstGeom prst="rect">
+                            <a:avLst/>
+                          </a:prstGeom>
+                          <a:solidFill>
+                            <a:schemeClr val="lt1"/>
+                          </a:solidFill>
+                          <a:ln w="6350">
+                            <a:solidFill>
+                              <a:prstClr val="black"/>
+                            </a:solidFill>
+                          </a:ln>
+                        </wps:spPr>
+                        <wps:txbx>
+                          <w:txbxContent>
+                            <w:p>
+                              <w:pPr>
+                                <w:jc w:val="center"/>
+                                <w:rPr>
+                                  <w:sz w:val="24"/>
+                                  <w:szCs w:val="24"/>
+                                  <w:lang w:val="en-US"/>
+                                </w:rPr>
+                              </w:pPr>
+                              <w:r>
+                                <w:rPr>
+                                  <w:sz w:val="24"/>
+                                  <w:szCs w:val="24"/>
+                                  <w:lang w:val="uk-UA"/>
+                                </w:rPr>
+                                <w:t xml:space="preserve">Кнопка </w:t>
+                              </w:r>
+                              <w:r>
+                                <w:rPr>
+                                  <w:sz w:val="24"/>
+                                  <w:szCs w:val="24"/>
+                                  <w:lang w:val="en-US"/>
+                                </w:rPr>
+                                <w:t>Play</w:t>
+                              </w:r>
+                            </w:p>
+                          </w:txbxContent>
+                        </wps:txbx>
+                        <wps:bodyPr rot="0" spcFirstLastPara="0" vertOverflow="overflow" horzOverflow="overflow" vert="horz" wrap="square" lIns="91440" tIns="45720" rIns="91440" bIns="45720" numCol="1" spcCol="0" rtlCol="0" fromWordArt="0" anchor="t" anchorCtr="0" forceAA="0" compatLnSpc="1">
+                          <a:prstTxWarp prst="textNoShape">
+                            <a:avLst/>
+                          </a:prstTxWarp>
+                          <a:noAutofit/>
+                        </wps:bodyPr>
+                      </wps:wsp>
+                      <wps:wsp>
+                        <wps:cNvPr id="12" name="Надпись 12"/>
+                        <wps:cNvSpPr txBox="1"/>
+                        <wps:spPr>
+                          <a:xfrm>
+                            <a:off x="2488759" y="1955257"/>
+                            <a:ext cx="1105231" cy="473793"/>
+                          </a:xfrm>
+                          <a:prstGeom prst="rect">
+                            <a:avLst/>
+                          </a:prstGeom>
+                          <a:solidFill>
+                            <a:schemeClr val="lt1"/>
+                          </a:solidFill>
+                          <a:ln w="6350">
+                            <a:solidFill>
+                              <a:prstClr val="black"/>
+                            </a:solidFill>
+                          </a:ln>
+                        </wps:spPr>
+                        <wps:txbx>
+                          <w:txbxContent>
+                            <w:p>
+                              <w:pPr>
+                                <w:spacing w:after="0" w:line="240" w:lineRule="auto"/>
+                                <w:jc w:val="center"/>
+                                <w:rPr>
+                                  <w:sz w:val="24"/>
+                                  <w:szCs w:val="24"/>
+                                  <w:lang w:val="en-US"/>
+                                </w:rPr>
+                              </w:pPr>
+                              <w:r>
+                                <w:rPr>
+                                  <w:sz w:val="24"/>
+                                  <w:szCs w:val="24"/>
+                                  <w:lang w:val="uk-UA"/>
+                                </w:rPr>
+                                <w:t xml:space="preserve">Вихід через </w:t>
+                              </w:r>
+                              <w:r>
+                                <w:rPr>
+                                  <w:sz w:val="24"/>
+                                  <w:szCs w:val="24"/>
+                                  <w:lang w:val="en-US"/>
+                                </w:rPr>
+                                <w:t>Esc</w:t>
+                              </w:r>
+                            </w:p>
+                          </w:txbxContent>
+                        </wps:txbx>
+                        <wps:bodyPr rot="0" spcFirstLastPara="0" vertOverflow="overflow" horzOverflow="overflow" vert="horz" wrap="square" lIns="91440" tIns="45720" rIns="91440" bIns="45720" numCol="1" spcCol="0" rtlCol="0" fromWordArt="0" anchor="t" anchorCtr="0" forceAA="0" compatLnSpc="1">
+                          <a:prstTxWarp prst="textNoShape">
+                            <a:avLst/>
+                          </a:prstTxWarp>
+                          <a:noAutofit/>
+                        </wps:bodyPr>
+                      </wps:wsp>
+                    </wpc:wpc>
+                  </a:graphicData>
+                </a:graphic>
+              </wp:inline>
+            </w:drawing>
+          </mc:Choice>
+          <mc:Fallback>
+            <w:pict>
+              <v:group w14:anchorId="52E08631" id="Полотно 1" o:spid="_x0000_s1026" editas="canvas" style="width:483.3pt;height:251.05pt;mso-position-horizontal-relative:char;mso-position-vertical-relative:line" coordsize="61379,31883" o:gfxdata="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">
+                <v:shapetype id="_x0000_t75" coordsize="21600,21600" o:spt="75" o:preferrelative="t" path="m@4@5l@4@11@9@11@9@5xe" filled="f" stroked="f">
+                  <v:stroke joinstyle="miter"/>
+                  <v:formulas>
+                    <v:f eqn="if lineDrawn pixelLineWidth 0"/>
+                    <v:f eqn="sum @0 1 0"/>
+                    <v:f eqn="sum 0 0 @1"/>
+                    <v:f eqn="prod @2 1 2"/>
+                    <v:f eqn="prod @3 21600 pixelWidth"/>
+                    <v:f eqn="prod @3 21600 pixelHeight"/>
+                    <v:f eqn="sum @0 0 1"/>
+                    <v:f eqn="prod @6 1 2"/>
+                    <v:f eqn="prod @7 21600 pixelWidth"/>
+                    <v:f eqn="sum @8 21600 0"/>
+                    <v:f eqn="prod @7 21600 pixelHeight"/>
+                    <v:f eqn="sum @10 21600 0"/>
+                  </v:formulas>
+                  <v:path o:extrusionok="f" gradientshapeok="t" o:connecttype="rect"/>
+                  <o:lock v:ext="edit" aspectratio="t"/>
+                </v:shapetype>
+                <v:shape id="_x0000_s1027" type="#_x0000_t75" style="position:absolute;width:61379;height:31883;visibility:visible;mso-wrap-style:square" filled="t">
+                  <v:fill o:detectmouseclick="t"/>
+                  <v:path o:connecttype="none"/>
+                </v:shape>
+                <v:roundrect id="Прямоугольник: скругленные углы 2" o:spid="_x0000_s1028" style="position:absolute;left:2251;top:8196;width:22025;height:15584;visibility:visible;mso-wrap-style:square;v-text-anchor:middle" arcsize="10923f" o:gfxdata="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" fillcolor="white [3212]" strokecolor="black [3213]" strokeweight="1pt">
+                  <v:stroke joinstyle="miter"/>
+                  <v:textbox>
+                    <w:txbxContent>
+                      <w:p>
+                        <w:pPr>
+                          <w:jc w:val="center"/>
+                          <w:rPr>
+                            <w:sz w:val="56"/>
+                            <w:szCs w:val="56"/>
+                            <w:lang w:val="uk-UA"/>
+                          </w:rPr>
+                        </w:pPr>
+                        <w:r>
+                          <w:rPr>
+                            <w:sz w:val="56"/>
+                            <w:szCs w:val="56"/>
+                            <w:lang w:val="uk-UA"/>
+                          </w:rPr>
+                          <w:t>Меню</w:t>
+                        </w:r>
+                      </w:p>
+                    </w:txbxContent>
+                  </v:textbox>
+                </v:roundrect>
+                <v:roundrect id="Прямоугольник: скругленные углы 5" o:spid="_x0000_s1029" style="position:absolute;left:36543;top:8196;width:22025;height:15584;visibility:visible;mso-wrap-style:square;v-text-anchor:middle" arcsize="10923f" o:gfxdata="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" fillcolor="white [3212]" strokecolor="black [3213]" strokeweight="1pt">
+                  <v:stroke joinstyle="miter"/>
+                  <v:textbox>
+                    <w:txbxContent>
+                      <w:p>
+                        <w:pPr>
+                          <w:jc w:val="center"/>
+                          <w:rPr>
+                            <w:sz w:val="56"/>
+                            <w:szCs w:val="56"/>
+                            <w:lang w:val="uk-UA"/>
+                          </w:rPr>
+                        </w:pPr>
+                        <w:r>
+                          <w:rPr>
+                            <w:sz w:val="56"/>
+                            <w:szCs w:val="56"/>
+                            <w:lang w:val="uk-UA"/>
+                          </w:rPr>
+                          <w:t>Ігрове поле</w:t>
+                        </w:r>
+                      </w:p>
+                    </w:txbxContent>
+                  </v:textbox>
+                </v:roundrect>
+                <v:shapetype id="_x0000_t202" coordsize="21600,21600" o:spt="202" path="m,l,21600r21600,l21600,xe">
+                  <v:stroke joinstyle="miter"/>
+                  <v:path gradientshapeok="t" o:connecttype="rect"/>
+                </v:shapetype>
+                <v:shape id="Надпись 4" o:spid="_x0000_s1030" type="#_x0000_t202" style="position:absolute;left:4929;top:4611;width:16380;height:3022;visibility:visible;mso-wrap-style:square;v-text-anchor:top" o:gfxdata="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" fillcolor="white [3201]" strokeweight=".5pt">
+                  <v:textbox>
+                    <w:txbxContent>
+                      <w:p>
+                        <w:pPr>
+                          <w:jc w:val="center"/>
+                          <w:rPr>
+                            <w:lang w:val="en-US"/>
+                          </w:rPr>
+                        </w:pPr>
+                        <w:proofErr w:type="spellStart"/>
+                        <w:r>
+                          <w:rPr>
+                            <w:lang w:val="en-US"/>
+                          </w:rPr>
+                          <w:t>Menu.tscn</w:t>
+                        </w:r>
+                        <w:proofErr w:type="spellEnd"/>
+                      </w:p>
+                    </w:txbxContent>
+                  </v:textbox>
+                </v:shape>
+                <v:shape id="Надпись 8" o:spid="_x0000_s1031" type="#_x0000_t202" style="position:absolute;left:39279;top:4532;width:16380;height:3021;visibility:visible;mso-wrap-style:square;v-text-anchor:top" o:gfxdata="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" fillcolor="white [3201]" strokeweight=".5pt">
+                  <v:textbox>
+                    <w:txbxContent>
+                      <w:p>
+                        <w:pPr>
+                          <w:jc w:val="center"/>
+                          <w:rPr>
+                            <w:lang w:val="en-US"/>
+                          </w:rPr>
+                        </w:pPr>
+                        <w:proofErr w:type="spellStart"/>
+                        <w:r>
+                          <w:rPr>
+                            <w:lang w:val="en-US"/>
+                          </w:rPr>
+                          <w:t>Main.tscn</w:t>
+                        </w:r>
+                        <w:proofErr w:type="spellEnd"/>
+                      </w:p>
+                    </w:txbxContent>
+                  </v:textbox>
+                </v:shape>
+                <v:shapetype id="_x0000_t32" coordsize="21600,21600" o:spt="32" o:oned="t" path="m,l21600,21600e" filled="f">
+                  <v:path arrowok="t" fillok="f" o:connecttype="none"/>
+                  <o:lock v:ext="edit" shapetype="t"/>
+                </v:shapetype>
+                <v:shape id="Прямая со стрелкой 6" o:spid="_x0000_s1032" type="#_x0000_t32" style="position:absolute;left:24171;top:12561;width:12484;height:0;visibility:visible;mso-wrap-style:square" o:connectortype="straight" o:gfxdata="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" strokecolor="black [3200]" strokeweight=".5pt">
+                  <v:stroke endarrow="block" joinstyle="miter"/>
+                </v:shape>
+                <v:shape id="Прямая со стрелкой 10" o:spid="_x0000_s1033" type="#_x0000_t32" style="position:absolute;left:24171;top:18481;width:12643;height:123;flip:x y;visibility:visible;mso-wrap-style:square" o:connectortype="straight" o:gfxdata="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" strokecolor="black [3200]" strokeweight=".5pt">
+                  <v:stroke endarrow="block" joinstyle="miter"/>
+                </v:shape>
+                <v:shape id="Надпись 11" o:spid="_x0000_s1034" type="#_x0000_t202" style="position:absolute;left:24728;top:8414;width:11052;height:3113;visibility:visible;mso-wrap-style:square;v-text-anchor:top" o:gfxdata="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" fillcolor="white [3201]" strokeweight=".5pt">
+                  <v:textbox>
+                    <w:txbxContent>
+                      <w:p>
+                        <w:pPr>
+                          <w:jc w:val="center"/>
+                          <w:rPr>
+                            <w:sz w:val="24"/>
+                            <w:szCs w:val="24"/>
+                            <w:lang w:val="en-US"/>
+                          </w:rPr>
+                        </w:pPr>
+                        <w:r>
+                          <w:rPr>
+                            <w:sz w:val="24"/>
+                            <w:szCs w:val="24"/>
+                            <w:lang w:val="uk-UA"/>
+                          </w:rPr>
+                          <w:t xml:space="preserve">Кнопка </w:t>
+                        </w:r>
+                        <w:r>
+                          <w:rPr>
+                            <w:sz w:val="24"/>
+                            <w:szCs w:val="24"/>
+                            <w:lang w:val="en-US"/>
+                          </w:rPr>
+                          <w:t>Play</w:t>
+                        </w:r>
+                      </w:p>
+                    </w:txbxContent>
+                  </v:textbox>
+                </v:shape>
+                <v:shape id="Надпись 12" o:spid="_x0000_s1035" type="#_x0000_t202" style="position:absolute;left:24887;top:19552;width:11052;height:4738;visibility:visible;mso-wrap-style:square;v-text-anchor:top" o:gfxdata="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" fillcolor="white [3201]" strokeweight=".5pt">
+                  <v:textbox>
+                    <w:txbxContent>
+                      <w:p>
+                        <w:pPr>
+                          <w:spacing w:after="0" w:line="240" w:lineRule="auto"/>
+                          <w:jc w:val="center"/>
+                          <w:rPr>
+                            <w:sz w:val="24"/>
+                            <w:szCs w:val="24"/>
+                            <w:lang w:val="en-US"/>
+                          </w:rPr>
+                        </w:pPr>
+                        <w:r>
+                          <w:rPr>
+                            <w:sz w:val="24"/>
+                            <w:szCs w:val="24"/>
+                            <w:lang w:val="uk-UA"/>
+                          </w:rPr>
+                          <w:t xml:space="preserve">Вихід через </w:t>
+                        </w:r>
+                        <w:r>
+                          <w:rPr>
+                            <w:sz w:val="24"/>
+                            <w:szCs w:val="24"/>
+                            <w:lang w:val="en-US"/>
+                          </w:rPr>
+                          <w:t>Esc</w:t>
+                        </w:r>
+                      </w:p>
+                    </w:txbxContent>
+                  </v:textbox>
+                </v:shape>
+                <w10:anchorlock/>
+              </v:group>
+            </w:pict>
+          </mc:Fallback>
+        </mc:AlternateContent>
+      </w:r>
+    </w:p>
+    <w:p>
+      <w:pPr>
+        <w:rPr>
+          <w:lang w:val="uk-UA"/>
+        </w:rPr>
+      </w:pPr>
+      <w:r>
+        <w:rPr>
+          <w:lang w:val="uk-UA"/>
+        </w:rPr>
+        <w:t>Через те, що гра повинна виглядати добре на всіх моніторах, проектування інтерфейсу дещо ускладняється. Поки відношення сторін вікна зберігається, можна все просто пропорціонально розтягувати і все буде виглядати добре, але, як тільки відношення сторін зміниться, всі елементи будуть виглядати сплющеними, або розтягнутими. Тож потрібно застосувати динамічні методи</w:t>
+      </w:r>
+      <w:r>
+        <w:rPr>
+          <w:lang w:val="uk-UA"/>
+        </w:rPr>
+        <w:t xml:space="preserve"> компоновки інтерфейсу. Для меню і ігрового поля вони будуть різними.</w:t>
+      </w:r>
+    </w:p>
+    <w:p>
+      <w:pPr>
+        <w:rPr>
+          <w:lang w:val="uk-UA"/>
+        </w:rPr>
+      </w:pPr>
+    </w:p>
+    <w:p>
+      <w:pPr>
+        <w:pStyle w:val="aa"/>
+      </w:pPr>
+      <w:r>
+        <w:rPr>
+          <w:lang w:val="uk-UA"/>
+        </w:rPr>
+        <w:lastRenderedPageBreak/>
+        <w:t>2</w:t>
+      </w:r>
+      <w:r>
+        <w:t>.2</w:t>
+      </w:r>
+      <w:r>
+        <w:t>.</w:t>
+      </w:r>
+      <w:r>
+        <w:t xml:space="preserve"> </w:t>
+      </w:r>
+      <w:r>
+        <w:t>Головне меню</w:t>
+      </w:r>
+    </w:p>
+    <w:p>
+      <w:pPr>
+        <w:rPr>
+          <w:lang w:val="uk-UA"/>
+        </w:rPr>
+      </w:pPr>
+      <w:r>
+        <w:rPr>
+          <w:lang w:val="uk-UA"/>
+        </w:rPr>
+        <w:t>У розділі 1 вже визначено основні задачі, поставлені перед головним меню, підсумовуючи:</w:t>
+      </w:r>
+    </w:p>
+    <w:p>
+      <w:pPr>
+        <w:pStyle w:val="a8"/>
+        <w:numPr>
+          <w:ilvl w:val="0"/>
+          <w:numId w:val="5"/>
+        </w:numPr>
+        <w:rPr>
+          <w:lang w:val="uk-UA"/>
+        </w:rPr>
+      </w:pPr>
+      <w:r>
+        <w:rPr>
+          <w:lang w:val="uk-UA"/>
+        </w:rPr>
+        <w:t>Кнопка для початку гри</w:t>
+      </w:r>
+    </w:p>
+    <w:p>
+      <w:pPr>
+        <w:pStyle w:val="a8"/>
+        <w:numPr>
+          <w:ilvl w:val="0"/>
+          <w:numId w:val="5"/>
+        </w:numPr>
+        <w:rPr>
+          <w:lang w:val="uk-UA"/>
+        </w:rPr>
+      </w:pPr>
+      <w:r>
+        <w:rPr>
+          <w:lang w:val="uk-UA"/>
+        </w:rPr>
+        <w:t>Кнопка для виходу із гри</w:t>
+      </w:r>
+    </w:p>
+    <w:p>
+      <w:pPr>
+        <w:pStyle w:val="a8"/>
+        <w:numPr>
+          <w:ilvl w:val="0"/>
+          <w:numId w:val="5"/>
+        </w:numPr>
+        <w:rPr>
+          <w:lang w:val="uk-UA"/>
+        </w:rPr>
+      </w:pPr>
+      <w:r>
+        <w:rPr>
+          <w:lang w:val="uk-UA"/>
+        </w:rPr>
+        <w:t>Кнопки для налаштування рівня складності</w:t>
+      </w:r>
+    </w:p>
+    <w:p>
+      <w:pPr>
+        <w:rPr>
+          <w:lang w:val="uk-UA"/>
+        </w:rPr>
+      </w:pPr>
+      <w:r>
+        <w:rPr>
+          <w:lang w:val="uk-UA"/>
+        </w:rPr>
+        <w:t>Але, все ж, для заверше</w:t>
+      </w:r>
+      <w:r>
+        <w:rPr>
+          <w:lang w:val="uk-UA"/>
+        </w:rPr>
+        <w:t>ння</w:t>
+      </w:r>
+      <w:r>
+        <w:rPr>
+          <w:lang w:val="uk-UA"/>
+        </w:rPr>
+        <w:t xml:space="preserve"> композиції варто додати назву гри</w:t>
+      </w:r>
+      <w:r>
+        <w:rPr>
+          <w:lang w:val="uk-UA"/>
+        </w:rPr>
+        <w:t xml:space="preserve"> і підпис автора.</w:t>
+      </w:r>
+    </w:p>
+    <w:p>
+      <w:pPr>
+        <w:rPr>
+          <w:lang w:val="uk-UA"/>
+        </w:rPr>
+      </w:pPr>
+      <w:r>
+        <w:rPr>
+          <w:lang w:val="uk-UA"/>
+        </w:rPr>
+        <w:t>Також я додав перемикач режиму вертикальної синхронізації (</w:t>
+      </w:r>
+      <w:proofErr w:type="spellStart"/>
+      <w:r>
+        <w:rPr>
+          <w:lang w:val="en-US"/>
+        </w:rPr>
+        <w:t>VSync</w:t>
+      </w:r>
+      <w:proofErr w:type="spellEnd"/>
+      <w:r>
+        <w:t>)</w:t>
+      </w:r>
+      <w:r>
+        <w:rPr>
+          <w:lang w:val="uk-UA"/>
+        </w:rPr>
+        <w:t>, який програмним чином синхронізує частоту кадрів (</w:t>
+      </w:r>
+      <w:r>
+        <w:rPr>
+          <w:lang w:val="en-US"/>
+        </w:rPr>
+        <w:t>FPS</w:t>
+      </w:r>
+      <w:r>
+        <w:t xml:space="preserve">) </w:t>
+      </w:r>
+      <w:r>
+        <w:rPr>
+          <w:lang w:val="uk-UA"/>
+        </w:rPr>
+        <w:t xml:space="preserve">із частотою оновлення дисплею. Це значно знижує використання ресурсів ЦП (центрального процесора) і ГП (графічного процесора), що в свою чергу знижує енергоспоживання акумулятора на ноутбуках. Також </w:t>
+      </w:r>
+      <w:proofErr w:type="spellStart"/>
+      <w:r>
+        <w:rPr>
+          <w:lang w:val="en-US"/>
+        </w:rPr>
+        <w:t>VSync</w:t>
+      </w:r>
+      <w:proofErr w:type="spellEnd"/>
+      <w:r>
+        <w:rPr>
+          <w:lang w:val="uk-UA"/>
+        </w:rPr>
+        <w:t xml:space="preserve"> зменшує кількість розривів зображення, які виникають якраз завдяки відмінності </w:t>
+      </w:r>
+      <w:r>
+        <w:rPr>
+          <w:lang w:val="en-US"/>
+        </w:rPr>
+        <w:t>FPS</w:t>
+      </w:r>
+      <w:r>
+        <w:rPr>
+          <w:lang w:val="uk-UA"/>
+        </w:rPr>
+        <w:t xml:space="preserve"> </w:t>
+      </w:r>
+      <w:r>
+        <w:rPr>
+          <w:lang w:val="uk-UA"/>
+        </w:rPr>
+        <w:t>і частоти оновлення монітора.</w:t>
+      </w:r>
+    </w:p>
+    <w:p>
+      <w:pPr>
+        <w:rPr>
+          <w:lang w:val="uk-UA"/>
+        </w:rPr>
+      </w:pPr>
+      <w:r>
+        <w:rPr>
+          <w:lang w:val="uk-UA"/>
+        </w:rPr>
+        <w:t xml:space="preserve">Так як я поставив задачу робити компоновку інтерфейсу динамічно, я буду використовувати можливість </w:t>
+      </w:r>
+      <w:r>
+        <w:rPr>
+          <w:lang w:val="en-US"/>
+        </w:rPr>
+        <w:t>Godot</w:t>
+      </w:r>
+      <w:r>
+        <w:rPr>
+          <w:lang w:val="uk-UA"/>
+        </w:rPr>
+        <w:t xml:space="preserve"> </w:t>
+      </w:r>
+      <w:r>
+        <w:rPr>
+          <w:lang w:val="en-US"/>
+        </w:rPr>
+        <w:t>Engine</w:t>
+      </w:r>
+      <w:r>
+        <w:rPr>
+          <w:lang w:val="uk-UA"/>
+        </w:rPr>
+        <w:t xml:space="preserve">, яка називається </w:t>
+      </w:r>
+      <w:r>
+        <w:rPr>
+          <w:lang w:val="en-US"/>
+        </w:rPr>
+        <w:t>Anchors</w:t>
+      </w:r>
+      <w:r>
+        <w:rPr>
+          <w:lang w:val="uk-UA"/>
+        </w:rPr>
+        <w:t xml:space="preserve"> (якорі)</w:t>
+      </w:r>
+      <w:r>
+        <w:rPr>
+          <w:lang w:val="uk-UA"/>
+        </w:rPr>
+        <w:t xml:space="preserve">. </w:t>
+      </w:r>
+      <w:r>
+        <w:rPr>
+          <w:lang w:val="uk-UA"/>
+        </w:rPr>
+        <w:t>Вони дозволяють задавати положення і розмір елементів інтерфейсу не у абсолютних координатах, а у відносних, від 0 до 1.</w:t>
+      </w:r>
+    </w:p>
+    <w:p>
+      <w:pPr>
+        <w:rPr>
+          <w:lang w:val="uk-UA"/>
+        </w:rPr>
+      </w:pPr>
+      <w:r>
+        <w:rPr>
+          <w:lang w:val="uk-UA"/>
+        </w:rPr>
+        <w:drawing>
+          <wp:inline distT="0" distB="0" distL="0" distR="0" wp14:anchorId="453F54B8" wp14:editId="6F752226">
+            <wp:extent cx="6120130" cy="1073150"/>
+            <wp:effectExtent l="0" t="0" r="0" b="0"/>
+            <wp:docPr id="9" name="Рисунок 9"/>
+            <wp:cNvGraphicFramePr>
+              <a:graphicFrameLocks xmlns:a="http://schemas.openxmlformats.org/drawingml/2006/main" noChangeAspect="1"/>
+            </wp:cNvGraphicFramePr>
+            <a:graphic xmlns:a="http://schemas.openxmlformats.org/drawingml/2006/main">
+              <a:graphicData uri="http://schemas.openxmlformats.org/drawingml/2006/picture">
+                <pic:pic xmlns:pic="http://schemas.openxmlformats.org/drawingml/2006/picture">
+                  <pic:nvPicPr>
+                    <pic:cNvPr id="1" name=""/>
+                    <pic:cNvPicPr/>
+                  </pic:nvPicPr>
+                  <pic:blipFill>
+                    <a:blip r:embed="rId10"/>
+                    <a:stretch>
+                      <a:fillRect/>
+                    </a:stretch>
+                  </pic:blipFill>
+                  <pic:spPr>
+                    <a:xfrm>
+                      <a:off x="0" y="0"/>
+                      <a:ext cx="6120130" cy="1073150"/>
+                    </a:xfrm>
+                    <a:prstGeom prst="rect">
+                      <a:avLst/>
+                    </a:prstGeom>
+                  </pic:spPr>
+                </pic:pic>
+              </a:graphicData>
+            </a:graphic>
+          </wp:inline>
+        </w:drawing>
+      </w:r>
+    </w:p>
+    <w:p>
+      <w:pPr>
+        <w:rPr>
+          <w:rFonts w:eastAsiaTheme="minorEastAsia"/>
+          <w:lang w:val="uk-UA"/>
+        </w:rPr>
+      </w:pPr>
+      <w:r>
+        <w:rPr>
+          <w:lang w:val="uk-UA"/>
+        </w:rPr>
+        <w:t xml:space="preserve">Наприклад для кнопки </w:t>
+      </w:r>
+      <w:r>
+        <w:rPr>
+          <w:lang w:val="uk-UA"/>
+        </w:rPr>
+        <w:t>"</w:t>
+      </w:r>
+      <w:r>
+        <w:rPr>
+          <w:lang w:val="en-US"/>
+        </w:rPr>
+        <w:t>Play</w:t>
+      </w:r>
+      <w:r>
+        <w:rPr>
+          <w:lang w:val="uk-UA"/>
+        </w:rPr>
+        <w:t xml:space="preserve">": </w:t>
+      </w:r>
+      <w:r>
+        <w:rPr>
+          <w:lang w:val="uk-UA"/>
+        </w:rPr>
+        <w:t xml:space="preserve">лівий якір дорівнює </w:t>
+      </w:r>
+      <w:r>
+        <w:rPr>
+          <w:lang w:val="uk-UA"/>
+        </w:rPr>
+        <w:t xml:space="preserve">0,1, </w:t>
+      </w:r>
+      <w:r>
+        <w:rPr>
+          <w:lang w:val="uk-UA"/>
+        </w:rPr>
+        <w:t xml:space="preserve">що означає що кнопка буде починатися зліва на </w:t>
+      </w:r>
+      <m:oMath>
+        <m:d>
+          <m:dPr>
+            <m:ctrlPr>
+              <w:rPr>
+                <w:rFonts w:ascii="Cambria Math" w:hAnsi="Cambria Math"/>
+                <w:i/>
+                <w:lang w:val="uk-UA"/>
+              </w:rPr>
+            </m:ctrlPr>
+          </m:dPr>
+          <m:e>
+            <m:r>
+              <w:rPr>
+                <w:rFonts w:ascii="Cambria Math" w:hAnsi="Cambria Math"/>
+                <w:lang w:val="uk-UA"/>
+              </w:rPr>
+              <m:t>0,1*розмір вікна по горизонталі</m:t>
+            </m:r>
+            <m:ctrlPr>
+              <w:rPr>
+                <w:rFonts w:ascii="Cambria Math" w:eastAsiaTheme="minorEastAsia" w:hAnsi="Cambria Math"/>
+                <w:i/>
+                <w:lang w:val="uk-UA"/>
+              </w:rPr>
+            </m:ctrlPr>
+          </m:e>
+        </m:d>
+      </m:oMath>
+      <w:r>
+        <w:rPr>
+          <w:rFonts w:eastAsiaTheme="minorEastAsia"/>
+          <w:lang w:val="uk-UA"/>
+        </w:rPr>
+        <w:t xml:space="preserve"> пікселі. Правий який дорівнює 0,9, що означає, що </w:t>
+      </w:r>
+      <w:r>
+        <w:rPr>
+          <w:rFonts w:eastAsiaTheme="minorEastAsia"/>
+          <w:lang w:val="uk-UA"/>
+        </w:rPr>
+        <w:t xml:space="preserve">кнопка закінчується справа на </w:t>
+      </w:r>
+      <m:oMath>
+        <m:d>
+          <m:dPr>
+            <m:ctrlPr>
+              <w:rPr>
+                <w:rFonts w:ascii="Cambria Math" w:eastAsiaTheme="minorEastAsia" w:hAnsi="Cambria Math"/>
+                <w:i/>
+                <w:lang w:val="uk-UA"/>
+              </w:rPr>
+            </m:ctrlPr>
+          </m:dPr>
+          <m:e>
+            <m:r>
+              <w:rPr>
+                <w:rFonts w:ascii="Cambria Math" w:eastAsiaTheme="minorEastAsia" w:hAnsi="Cambria Math"/>
+                <w:lang w:val="uk-UA"/>
+              </w:rPr>
+              <m:t>0,9*розмір вікна по горизонталі</m:t>
+            </m:r>
+          </m:e>
+        </m:d>
+      </m:oMath>
+      <w:r>
+        <w:rPr>
+          <w:rFonts w:eastAsiaTheme="minorEastAsia"/>
+          <w:lang w:val="uk-UA"/>
+        </w:rPr>
+        <w:t xml:space="preserve"> пікселі.</w:t>
+      </w:r>
+    </w:p>
+    <w:p>
+      <w:pPr>
+        <w:rPr>
+          <w:rFonts w:eastAsiaTheme="minorEastAsia"/>
+          <w:lang w:val="uk-UA"/>
+        </w:rPr>
+      </w:pPr>
+      <w:r>
+        <w:rPr>
+          <w:rFonts w:eastAsiaTheme="minorEastAsia"/>
+          <w:lang w:val="uk-UA"/>
+        </w:rPr>
+        <w:lastRenderedPageBreak/>
+        <w:t xml:space="preserve">Таким чином можна компонувати елементи незалежно від розмірів вікна. Єдине обмеження, яке варто поставити – мінімальні висоту і ширину вікна, щоб у ньому могли розміститися усі елементи. На жаль, у поточній версії </w:t>
+      </w:r>
+      <w:r>
+        <w:rPr>
+          <w:rFonts w:eastAsiaTheme="minorEastAsia"/>
+          <w:lang w:val="en-US"/>
+        </w:rPr>
+        <w:t>Godot</w:t>
+      </w:r>
+      <w:r>
+        <w:rPr>
+          <w:rFonts w:eastAsiaTheme="minorEastAsia"/>
+        </w:rPr>
+        <w:t xml:space="preserve"> </w:t>
+      </w:r>
+      <w:r>
+        <w:rPr>
+          <w:rFonts w:eastAsiaTheme="minorEastAsia"/>
+          <w:lang w:val="en-US"/>
+        </w:rPr>
+        <w:t>Engine</w:t>
+      </w:r>
+      <w:r>
+        <w:rPr>
+          <w:rFonts w:eastAsiaTheme="minorEastAsia"/>
+        </w:rPr>
+        <w:t xml:space="preserve"> </w:t>
+      </w:r>
+      <w:r>
+        <w:rPr>
+          <w:rFonts w:eastAsiaTheme="minorEastAsia"/>
+          <w:lang w:val="uk-UA"/>
+        </w:rPr>
+        <w:t>відсутня така стандартна можливість, тож її треба реалізувати вручну.</w:t>
+      </w:r>
+    </w:p>
+    <w:p>
+      <w:pPr>
+        <w:rPr>
+          <w:rFonts w:eastAsiaTheme="minorEastAsia"/>
+          <w:lang w:val="uk-UA"/>
+        </w:rPr>
+      </w:pPr>
+      <w:r>
+        <w:rPr>
+          <w:rFonts w:eastAsiaTheme="minorEastAsia"/>
+          <w:lang w:val="uk-UA"/>
+        </w:rPr>
+        <w:t>Отже дизайн головного меню в цілому буде виглядати так:</w:t>
+      </w:r>
+      <w:r>
+        <w:rPr>
+          <w:noProof/>
+        </w:rPr>
+        <w:t xml:space="preserve"> </w:t>
+      </w:r>
+      <w:r>
+        <w:rPr>
+          <w:noProof/>
+        </w:rPr>
+        <w:drawing>
+          <wp:inline distT="0" distB="0" distL="0" distR="0" wp14:anchorId="2ABB4C6A" wp14:editId="690E1CA3">
+            <wp:extent cx="6120130" cy="2725420"/>
+            <wp:effectExtent l="0" t="0" r="0" b="0"/>
+            <wp:docPr id="14" name="Рисунок 14"/>
+            <wp:cNvGraphicFramePr>
+              <a:graphicFrameLocks xmlns:a="http://schemas.openxmlformats.org/drawingml/2006/main" noChangeAspect="1"/>
+            </wp:cNvGraphicFramePr>
+            <a:graphic xmlns:a="http://schemas.openxmlformats.org/drawingml/2006/main">
+              <a:graphicData uri="http://schemas.openxmlformats.org/drawingml/2006/picture">
+                <pic:pic xmlns:pic="http://schemas.openxmlformats.org/drawingml/2006/picture">
+                  <pic:nvPicPr>
+                    <pic:cNvPr id="1" name=""/>
+                    <pic:cNvPicPr/>
+                  </pic:nvPicPr>
+                  <pic:blipFill>
+                    <a:blip r:embed="rId11"/>
+                    <a:stretch>
+                      <a:fillRect/>
+                    </a:stretch>
+                  </pic:blipFill>
+                  <pic:spPr>
+                    <a:xfrm>
+                      <a:off x="0" y="0"/>
+                      <a:ext cx="6120130" cy="2725420"/>
+                    </a:xfrm>
+                    <a:prstGeom prst="rect">
+                      <a:avLst/>
+                    </a:prstGeom>
+                  </pic:spPr>
+                </pic:pic>
+              </a:graphicData>
+            </a:graphic>
+          </wp:inline>
+        </w:drawing>
+      </w:r>
+    </w:p>
+    <w:p>
+      <w:pPr>
+        <w:rPr>
+          <w:rFonts w:eastAsiaTheme="minorEastAsia"/>
+          <w:lang w:val="en-US"/>
+        </w:rPr>
+      </w:pPr>
+      <w:r>
+        <w:rPr>
+          <w:rFonts w:eastAsiaTheme="minorEastAsia"/>
+          <w:lang w:val="uk-UA"/>
+        </w:rPr>
+        <w:t xml:space="preserve">Зліва знаходиться панель дерева сцени. У кожної сцени повинен бути один "корінний" елемент, у даному випадку </w:t>
+      </w:r>
+      <w:r>
+        <w:rPr>
+          <w:rFonts w:eastAsiaTheme="minorEastAsia"/>
+          <w:lang w:val="en-US"/>
+        </w:rPr>
+        <w:t>Control</w:t>
+      </w:r>
+      <w:r>
+        <w:rPr>
+          <w:rFonts w:eastAsiaTheme="minorEastAsia"/>
+          <w:lang w:val="uk-UA"/>
+        </w:rPr>
+        <w:t xml:space="preserve">, </w:t>
+      </w:r>
+      <w:r>
+        <w:rPr>
+          <w:rFonts w:eastAsiaTheme="minorEastAsia"/>
+          <w:lang w:val="uk-UA"/>
+        </w:rPr>
+        <w:t xml:space="preserve">який є базовим для всіх елементів інтерфейсу, </w:t>
+      </w:r>
+      <w:r>
+        <w:rPr>
+          <w:rFonts w:eastAsiaTheme="minorEastAsia"/>
+          <w:lang w:val="uk-UA"/>
+        </w:rPr>
+        <w:t>в даному випадку ніяких функцій крім кореня не виконує</w:t>
+      </w:r>
+      <w:r>
+        <w:rPr>
+          <w:rFonts w:eastAsiaTheme="minorEastAsia"/>
+          <w:lang w:val="uk-UA"/>
+        </w:rPr>
+        <w:t>. Розміщені кнопки про які написано на початку підрозділу а також допоміжні написи для ознайомлення з гарячими клавішами.</w:t>
+      </w:r>
+    </w:p>
+    <w:p>
+      <w:pPr>
+        <w:rPr>
+          <w:rFonts w:eastAsiaTheme="minorEastAsia"/>
+          <w:lang w:val="uk-UA"/>
+        </w:rPr>
+      </w:pPr>
+      <w:r>
+        <w:rPr>
+          <w:rFonts w:eastAsiaTheme="minorEastAsia"/>
+          <w:lang w:val="uk-UA"/>
+        </w:rPr>
+        <w:t xml:space="preserve">Для позначення рівня складності, який вибраний у даний момент я буду використовувати різні кольори шрифту на кнопках. Усі крім вибраного будуть мати білий колір, вибраний буде мати колір в залежності від вибраного рівня, для кращого розуміння. Наприклад </w:t>
+      </w:r>
+      <w:r>
+        <w:rPr>
+          <w:rFonts w:eastAsiaTheme="minorEastAsia"/>
+          <w:lang w:val="en-US"/>
+        </w:rPr>
+        <w:t xml:space="preserve">Easy – </w:t>
+      </w:r>
+      <w:r>
+        <w:rPr>
+          <w:rFonts w:eastAsiaTheme="minorEastAsia"/>
+          <w:lang w:val="uk-UA"/>
+        </w:rPr>
+        <w:t xml:space="preserve">зелений, </w:t>
+      </w:r>
+      <w:r>
+        <w:rPr>
+          <w:rFonts w:eastAsiaTheme="minorEastAsia"/>
+          <w:lang w:val="en-US"/>
+        </w:rPr>
+        <w:t xml:space="preserve">Hard – </w:t>
+      </w:r>
+      <w:r>
+        <w:rPr>
+          <w:rFonts w:eastAsiaTheme="minorEastAsia"/>
+          <w:lang w:val="uk-UA"/>
+        </w:rPr>
+        <w:t xml:space="preserve">помаранчевий. </w:t>
+      </w:r>
+    </w:p>
+    <w:p>
+      <w:pPr>
+        <w:rPr>
+          <w:rFonts w:eastAsiaTheme="minorEastAsia"/>
+          <w:lang w:val="uk-UA"/>
+        </w:rPr>
+      </w:pPr>
+      <w:r>
+        <w:rPr>
+          <w:rFonts w:eastAsiaTheme="minorEastAsia"/>
+          <w:lang w:val="uk-UA"/>
+        </w:rPr>
+        <w:t xml:space="preserve">Для перемикача </w:t>
+      </w:r>
+      <w:proofErr w:type="spellStart"/>
+      <w:r>
+        <w:rPr>
+          <w:rFonts w:eastAsiaTheme="minorEastAsia"/>
+          <w:lang w:val="en-US"/>
+        </w:rPr>
+        <w:t>VSync</w:t>
+      </w:r>
+      <w:proofErr w:type="spellEnd"/>
+      <w:r>
+        <w:rPr>
+          <w:rFonts w:eastAsiaTheme="minorEastAsia"/>
+          <w:lang w:val="uk-UA"/>
+        </w:rPr>
+        <w:t xml:space="preserve"> я вибрав елемент </w:t>
+      </w:r>
+      <w:proofErr w:type="spellStart"/>
+      <w:r>
+        <w:rPr>
+          <w:rFonts w:eastAsiaTheme="minorEastAsia"/>
+          <w:lang w:val="en-US"/>
+        </w:rPr>
+        <w:t>CheckBox</w:t>
+      </w:r>
+      <w:proofErr w:type="spellEnd"/>
+      <w:r>
+        <w:rPr>
+          <w:rFonts w:eastAsiaTheme="minorEastAsia"/>
+        </w:rPr>
+        <w:t xml:space="preserve">, </w:t>
+      </w:r>
+      <w:r>
+        <w:rPr>
+          <w:rFonts w:eastAsiaTheme="minorEastAsia"/>
+          <w:lang w:val="uk-UA"/>
+        </w:rPr>
+        <w:t>який по стандарту має 2 стани – увімкнено та вимкнено.</w:t>
+      </w:r>
+    </w:p>
+    <w:p>
+      <w:pPr>
+        <w:rPr>
+          <w:rFonts w:eastAsiaTheme="minorEastAsia"/>
+          <w:lang w:val="uk-UA"/>
+        </w:rPr>
+      </w:pPr>
+      <w:r>
+        <w:rPr>
+          <w:rFonts w:eastAsiaTheme="minorEastAsia"/>
+          <w:lang w:val="uk-UA"/>
+        </w:rPr>
+        <w:t>Для назви гри я планую зробити плавне переливання кольорів, для деякої динаміки в меню.</w:t>
+      </w:r>
+    </w:p>
+    <w:p>
+      <w:pPr>
+        <w:pStyle w:val="aa"/>
+        <w:rPr>
+          <w:lang w:val="uk-UA"/>
+        </w:rPr>
+      </w:pPr>
+      <w:r>
+        <w:rPr>
+          <w:lang w:val="uk-UA"/>
+        </w:rPr>
+        <w:lastRenderedPageBreak/>
+        <w:t>2.3. Ігрове поле</w:t>
+      </w:r>
+    </w:p>
+    <w:p>
+      <w:pPr>
+        <w:rPr>
+          <w:lang w:val="uk-UA"/>
+        </w:rPr>
+      </w:pPr>
+      <w:r>
+        <w:rPr>
+          <w:lang w:val="uk-UA"/>
+        </w:rPr>
+        <w:t xml:space="preserve">Завдяки архітектурі сцен, дуже легко перетворити правила гри у дизайн, і з нього у структуру сцени. Якщо представити собі те, що бачить перед собою гравець, то ці елементи і будуть складати основні </w:t>
+      </w:r>
+      <w:proofErr w:type="spellStart"/>
+      <w:r>
+        <w:rPr>
+          <w:lang w:val="uk-UA"/>
+        </w:rPr>
+        <w:t>ноди</w:t>
+      </w:r>
+      <w:proofErr w:type="spellEnd"/>
+      <w:r>
+        <w:rPr>
+          <w:lang w:val="uk-UA"/>
+        </w:rPr>
+        <w:t xml:space="preserve"> сцени. Отже гравець має бачити перед собою:</w:t>
+      </w:r>
+    </w:p>
+    <w:p>
+      <w:pPr>
+        <w:pStyle w:val="a8"/>
+        <w:numPr>
+          <w:ilvl w:val="0"/>
+          <w:numId w:val="6"/>
+        </w:numPr>
+        <w:rPr>
+          <w:lang w:val="uk-UA"/>
+        </w:rPr>
+      </w:pPr>
+      <w:r>
+        <w:rPr>
+          <w:lang w:val="uk-UA"/>
+        </w:rPr>
+        <w:t>Платформу свого суперника</w:t>
+      </w:r>
+    </w:p>
+    <w:p>
+      <w:pPr>
+        <w:pStyle w:val="a8"/>
+        <w:numPr>
+          <w:ilvl w:val="0"/>
+          <w:numId w:val="6"/>
+        </w:numPr>
+        <w:rPr>
+          <w:lang w:val="uk-UA"/>
+        </w:rPr>
+      </w:pPr>
+      <w:r>
+        <w:rPr>
+          <w:lang w:val="uk-UA"/>
+        </w:rPr>
+        <w:t>Свою платформу</w:t>
+      </w:r>
+    </w:p>
+    <w:p>
+      <w:pPr>
+        <w:pStyle w:val="a8"/>
+        <w:numPr>
+          <w:ilvl w:val="0"/>
+          <w:numId w:val="6"/>
+        </w:numPr>
+        <w:rPr>
+          <w:lang w:val="uk-UA"/>
+        </w:rPr>
+      </w:pPr>
+      <w:r>
+        <w:rPr>
+          <w:lang w:val="uk-UA"/>
+        </w:rPr>
+        <w:t>М'яч</w:t>
+      </w:r>
+    </w:p>
+    <w:p>
+      <w:pPr>
+        <w:pStyle w:val="a8"/>
+        <w:numPr>
+          <w:ilvl w:val="0"/>
+          <w:numId w:val="6"/>
+        </w:numPr>
+        <w:rPr>
+          <w:lang w:val="uk-UA"/>
+        </w:rPr>
+      </w:pPr>
+      <w:r>
+        <w:rPr>
+          <w:lang w:val="uk-UA"/>
+        </w:rPr>
+        <w:t>Стіни</w:t>
+      </w:r>
+    </w:p>
+    <w:p>
+      <w:pPr>
+        <w:pStyle w:val="a8"/>
+        <w:numPr>
+          <w:ilvl w:val="0"/>
+          <w:numId w:val="6"/>
+        </w:numPr>
+        <w:rPr>
+          <w:lang w:val="uk-UA"/>
+        </w:rPr>
+      </w:pPr>
+      <w:r>
+        <w:rPr>
+          <w:lang w:val="uk-UA"/>
+        </w:rPr>
+        <w:t>Ворота</w:t>
+      </w:r>
+    </w:p>
+    <w:p>
+      <w:pPr>
+        <w:pStyle w:val="a8"/>
+        <w:numPr>
+          <w:ilvl w:val="0"/>
+          <w:numId w:val="6"/>
+        </w:numPr>
+        <w:rPr>
+          <w:lang w:val="uk-UA"/>
+        </w:rPr>
+      </w:pPr>
+      <w:r>
+        <w:rPr>
+          <w:lang w:val="uk-UA"/>
+        </w:rPr>
+        <w:t>Задній фон</w:t>
+      </w:r>
+    </w:p>
+    <w:p>
+      <w:pPr>
+        <w:rPr>
+          <w:noProof/>
+        </w:rPr>
+      </w:pPr>
+      <w:r>
+        <w:rPr>
+          <w:lang w:val="uk-UA"/>
+        </w:rPr>
+        <w:t>Для зручності я об'єднав 3-ій і 4-ий пункти у 1 – границю.</w:t>
+      </w:r>
+      <w:r>
+        <w:rPr>
+          <w:noProof/>
+        </w:rPr>
+        <w:t xml:space="preserve"> </w:t>
+      </w:r>
+      <w:r>
+        <w:rPr>
+          <w:lang w:val="uk-UA"/>
+        </w:rPr>
+        <w:drawing>
+          <wp:inline distT="0" distB="0" distL="0" distR="0" wp14:anchorId="1AA1048C" wp14:editId="2E382688">
+            <wp:extent cx="2324424" cy="1933845"/>
+            <wp:effectExtent l="0" t="0" r="0" b="9525"/>
+            <wp:docPr id="15" name="Рисунок 15"/>
+            <wp:cNvGraphicFramePr>
+              <a:graphicFrameLocks xmlns:a="http://schemas.openxmlformats.org/drawingml/2006/main" noChangeAspect="1"/>
+            </wp:cNvGraphicFramePr>
+            <a:graphic xmlns:a="http://schemas.openxmlformats.org/drawingml/2006/main">
+              <a:graphicData uri="http://schemas.openxmlformats.org/drawingml/2006/picture">
+                <pic:pic xmlns:pic="http://schemas.openxmlformats.org/drawingml/2006/picture">
+                  <pic:nvPicPr>
+                    <pic:cNvPr id="1" name=""/>
+                    <pic:cNvPicPr/>
+                  </pic:nvPicPr>
+                  <pic:blipFill>
+                    <a:blip r:embed="rId12"/>
+                    <a:stretch>
+                      <a:fillRect/>
+                    </a:stretch>
+                  </pic:blipFill>
+                  <pic:spPr>
+                    <a:xfrm>
+                      <a:off x="0" y="0"/>
+                      <a:ext cx="2324424" cy="1933845"/>
+                    </a:xfrm>
+                    <a:prstGeom prst="rect">
+                      <a:avLst/>
+                    </a:prstGeom>
+                  </pic:spPr>
+                </pic:pic>
+              </a:graphicData>
+            </a:graphic>
+          </wp:inline>
+        </w:drawing>
+      </w:r>
+    </w:p>
+    <w:p>
+      <w:pPr>
+        <w:rPr>
+          <w:noProof/>
+          <w:lang w:val="uk-UA"/>
+        </w:rPr>
+      </w:pPr>
+      <w:r>
+        <w:rPr>
+          <w:noProof/>
+          <w:lang w:val="uk-UA"/>
+        </w:rPr>
+        <w:t xml:space="preserve">У дереві цієї сцени </w:t>
+      </w:r>
+      <w:r>
+        <w:rPr>
+          <w:noProof/>
+          <w:lang w:val="uk-UA"/>
+        </w:rPr>
+        <w:t>є все, крім м'яча, тому що він з'являється через деякий час після початку гри (для зручності)</w:t>
+      </w:r>
+      <w:r>
+        <w:rPr>
+          <w:noProof/>
+          <w:lang w:val="uk-UA"/>
+        </w:rPr>
+        <w:t>. 1 додатковий елемент – це панель для відображення написів, зокрема рахунку та відліку початку нового раунду.</w:t>
+      </w:r>
+    </w:p>
+    <w:p>
+      <w:pPr>
+        <w:rPr>
+          <w:noProof/>
+          <w:lang w:val="uk-UA"/>
+        </w:rPr>
+      </w:pPr>
+      <w:r>
+        <w:rPr>
+          <w:noProof/>
+          <w:lang w:val="uk-UA"/>
+        </w:rPr>
+        <w:t>Платформи гравця та суперника майже однакові, за вийнятком кольору.</w:t>
+      </w:r>
+      <w:r>
+        <w:rPr>
+          <w:noProof/>
+        </w:rPr>
+        <w:t xml:space="preserve"> </w:t>
+      </w:r>
+      <w:r>
+        <w:rPr>
+          <w:noProof/>
+          <w:lang w:val="uk-UA"/>
+        </w:rPr>
+        <w:drawing>
+          <wp:inline distT="0" distB="0" distL="0" distR="0" wp14:anchorId="3C3B09E8" wp14:editId="3FF7EC69">
+            <wp:extent cx="2219635" cy="1514686"/>
+            <wp:effectExtent l="0" t="0" r="9525" b="0"/>
+            <wp:docPr id="16" name="Рисунок 16"/>
+            <wp:cNvGraphicFramePr>
+              <a:graphicFrameLocks xmlns:a="http://schemas.openxmlformats.org/drawingml/2006/main" noChangeAspect="1"/>
+            </wp:cNvGraphicFramePr>
+            <a:graphic xmlns:a="http://schemas.openxmlformats.org/drawingml/2006/main">
+              <a:graphicData uri="http://schemas.openxmlformats.org/drawingml/2006/picture">
+                <pic:pic xmlns:pic="http://schemas.openxmlformats.org/drawingml/2006/picture">
+                  <pic:nvPicPr>
+                    <pic:cNvPr id="1" name=""/>
+                    <pic:cNvPicPr/>
+                  </pic:nvPicPr>
+                  <pic:blipFill>
+                    <a:blip r:embed="rId13"/>
+                    <a:stretch>
+                      <a:fillRect/>
+                    </a:stretch>
+                  </pic:blipFill>
+                  <pic:spPr>
+                    <a:xfrm>
+                      <a:off x="0" y="0"/>
+                      <a:ext cx="2219635" cy="1514686"/>
+                    </a:xfrm>
+                    <a:prstGeom prst="rect">
+                      <a:avLst/>
+                    </a:prstGeom>
+                  </pic:spPr>
+                </pic:pic>
+              </a:graphicData>
+            </a:graphic>
+          </wp:inline>
+        </w:drawing>
+      </w:r>
+    </w:p>
+    <w:p>
+      <w:pPr>
+        <w:rPr>
+          <w:lang w:val="en-US"/>
+        </w:rPr>
+      </w:pPr>
+      <w:r>
+        <w:rPr>
+          <w:noProof/>
+          <w:lang w:val="uk-UA"/>
+        </w:rPr>
+        <w:lastRenderedPageBreak/>
+        <w:t xml:space="preserve">Тут з'являється перший фізичний об'єкт: </w:t>
+      </w:r>
+      <w:r>
+        <w:rPr>
+          <w:noProof/>
+          <w:lang w:val="en-US"/>
+        </w:rPr>
+        <w:t>KinematicBody</w:t>
+      </w:r>
+      <w:r>
+        <w:rPr>
+          <w:noProof/>
+          <w:lang w:val="uk-UA"/>
+        </w:rPr>
+        <w:t>2</w:t>
+      </w:r>
+      <w:r>
+        <w:rPr>
+          <w:noProof/>
+          <w:lang w:val="en-US"/>
+        </w:rPr>
+        <w:t>D</w:t>
+      </w:r>
+      <w:r>
+        <w:rPr>
+          <w:noProof/>
+          <w:lang w:val="uk-UA"/>
+        </w:rPr>
+        <w:t xml:space="preserve">. </w:t>
+      </w:r>
+      <w:r>
+        <w:rPr>
+          <w:noProof/>
+          <w:lang w:val="uk-UA"/>
+        </w:rPr>
+        <w:t>Він не має фізичних характеристик крім розміру, весь його рух повинен описуватися вручну.</w:t>
+      </w:r>
       <w:bookmarkStart w:id="0" w:name="_GoBack"/>
       <w:bookmarkEnd w:id="0"/>
     </w:p>
     <w:sectPr>
-      <w:footerReference w:type="default" r:id="rId10"/>
+      <w:footerReference w:type="default" r:id="rId14"/>
       <w:pgSz w:w="11906" w:h="16838"/>
       <w:pgMar w:top="1134" w:right="1134" w:bottom="1134" w:left="1134" w:header="709" w:footer="709" w:gutter="0"/>
       <w:cols w:space="708"/>
@@ -2344,9 +4157,9 @@
     </w:lvl>
   </w:abstractNum>
   <w:abstractNum w:abstractNumId="2" w15:restartNumberingAfterBreak="0">
-    <w:nsid w:val="74FA76D5"/>
+    <w:nsid w:val="6E9E6AB6"/>
     <w:multiLevelType w:val="hybridMultilevel"/>
-    <w:tmpl w:val="2DACA6DE"/>
+    <w:tmpl w:val="2966BB46"/>
     <w:lvl w:ilvl="0" w:tplc="04190011">
       <w:start w:val="1"/>
       <w:numFmt w:val="decimal"/>
@@ -2433,9 +4246,9 @@
     </w:lvl>
   </w:abstractNum>
   <w:abstractNum w:abstractNumId="3" w15:restartNumberingAfterBreak="0">
-    <w:nsid w:val="7E6373F0"/>
+    <w:nsid w:val="74FA76D5"/>
     <w:multiLevelType w:val="hybridMultilevel"/>
-    <w:tmpl w:val="BDE21FEE"/>
+    <w:tmpl w:val="2DACA6DE"/>
     <w:lvl w:ilvl="0" w:tplc="04190011">
       <w:start w:val="1"/>
       <w:numFmt w:val="decimal"/>
@@ -2521,16 +4334,200 @@
       </w:pPr>
     </w:lvl>
   </w:abstractNum>
+  <w:abstractNum w:abstractNumId="4" w15:restartNumberingAfterBreak="0">
+    <w:nsid w:val="7E5E3D28"/>
+    <w:multiLevelType w:val="hybridMultilevel"/>
+    <w:tmpl w:val="6C766506"/>
+    <w:lvl w:ilvl="0" w:tplc="04190011">
+      <w:start w:val="1"/>
+      <w:numFmt w:val="decimal"/>
+      <w:lvlText w:val="%1)"/>
+      <w:lvlJc w:val="left"/>
+      <w:pPr>
+        <w:ind w:left="720" w:hanging="360"/>
+      </w:pPr>
+      <w:rPr>
+        <w:rFonts w:hint="default"/>
+      </w:rPr>
+    </w:lvl>
+    <w:lvl w:ilvl="1" w:tplc="04190019" w:tentative="1">
+      <w:start w:val="1"/>
+      <w:numFmt w:val="lowerLetter"/>
+      <w:lvlText w:val="%2."/>
+      <w:lvlJc w:val="left"/>
+      <w:pPr>
+        <w:ind w:left="1440" w:hanging="360"/>
+      </w:pPr>
+    </w:lvl>
+    <w:lvl w:ilvl="2" w:tplc="0419001B" w:tentative="1">
+      <w:start w:val="1"/>
+      <w:numFmt w:val="lowerRoman"/>
+      <w:lvlText w:val="%3."/>
+      <w:lvlJc w:val="right"/>
+      <w:pPr>
+        <w:ind w:left="2160" w:hanging="180"/>
+      </w:pPr>
+    </w:lvl>
+    <w:lvl w:ilvl="3" w:tplc="0419000F" w:tentative="1">
+      <w:start w:val="1"/>
+      <w:numFmt w:val="decimal"/>
+      <w:lvlText w:val="%4."/>
+      <w:lvlJc w:val="left"/>
+      <w:pPr>
+        <w:ind w:left="2880" w:hanging="360"/>
+      </w:pPr>
+    </w:lvl>
+    <w:lvl w:ilvl="4" w:tplc="04190019" w:tentative="1">
+      <w:start w:val="1"/>
+      <w:numFmt w:val="lowerLetter"/>
+      <w:lvlText w:val="%5."/>
+      <w:lvlJc w:val="left"/>
+      <w:pPr>
+        <w:ind w:left="3600" w:hanging="360"/>
+      </w:pPr>
+    </w:lvl>
+    <w:lvl w:ilvl="5" w:tplc="0419001B" w:tentative="1">
+      <w:start w:val="1"/>
+      <w:numFmt w:val="lowerRoman"/>
+      <w:lvlText w:val="%6."/>
+      <w:lvlJc w:val="right"/>
+      <w:pPr>
+        <w:ind w:left="4320" w:hanging="180"/>
+      </w:pPr>
+    </w:lvl>
+    <w:lvl w:ilvl="6" w:tplc="0419000F" w:tentative="1">
+      <w:start w:val="1"/>
+      <w:numFmt w:val="decimal"/>
+      <w:lvlText w:val="%7."/>
+      <w:lvlJc w:val="left"/>
+      <w:pPr>
+        <w:ind w:left="5040" w:hanging="360"/>
+      </w:pPr>
+    </w:lvl>
+    <w:lvl w:ilvl="7" w:tplc="04190019" w:tentative="1">
+      <w:start w:val="1"/>
+      <w:numFmt w:val="lowerLetter"/>
+      <w:lvlText w:val="%8."/>
+      <w:lvlJc w:val="left"/>
+      <w:pPr>
+        <w:ind w:left="5760" w:hanging="360"/>
+      </w:pPr>
+    </w:lvl>
+    <w:lvl w:ilvl="8" w:tplc="0419001B" w:tentative="1">
+      <w:start w:val="1"/>
+      <w:numFmt w:val="lowerRoman"/>
+      <w:lvlText w:val="%9."/>
+      <w:lvlJc w:val="right"/>
+      <w:pPr>
+        <w:ind w:left="6480" w:hanging="180"/>
+      </w:pPr>
+    </w:lvl>
+  </w:abstractNum>
+  <w:abstractNum w:abstractNumId="5" w15:restartNumberingAfterBreak="0">
+    <w:nsid w:val="7E6373F0"/>
+    <w:multiLevelType w:val="hybridMultilevel"/>
+    <w:tmpl w:val="BDE21FEE"/>
+    <w:lvl w:ilvl="0" w:tplc="04190011">
+      <w:start w:val="1"/>
+      <w:numFmt w:val="decimal"/>
+      <w:lvlText w:val="%1)"/>
+      <w:lvlJc w:val="left"/>
+      <w:pPr>
+        <w:ind w:left="720" w:hanging="360"/>
+      </w:pPr>
+      <w:rPr>
+        <w:rFonts w:hint="default"/>
+      </w:rPr>
+    </w:lvl>
+    <w:lvl w:ilvl="1" w:tplc="04190019" w:tentative="1">
+      <w:start w:val="1"/>
+      <w:numFmt w:val="lowerLetter"/>
+      <w:lvlText w:val="%2."/>
+      <w:lvlJc w:val="left"/>
+      <w:pPr>
+        <w:ind w:left="1440" w:hanging="360"/>
+      </w:pPr>
+    </w:lvl>
+    <w:lvl w:ilvl="2" w:tplc="0419001B" w:tentative="1">
+      <w:start w:val="1"/>
+      <w:numFmt w:val="lowerRoman"/>
+      <w:lvlText w:val="%3."/>
+      <w:lvlJc w:val="right"/>
+      <w:pPr>
+        <w:ind w:left="2160" w:hanging="180"/>
+      </w:pPr>
+    </w:lvl>
+    <w:lvl w:ilvl="3" w:tplc="0419000F" w:tentative="1">
+      <w:start w:val="1"/>
+      <w:numFmt w:val="decimal"/>
+      <w:lvlText w:val="%4."/>
+      <w:lvlJc w:val="left"/>
+      <w:pPr>
+        <w:ind w:left="2880" w:hanging="360"/>
+      </w:pPr>
+    </w:lvl>
+    <w:lvl w:ilvl="4" w:tplc="04190019" w:tentative="1">
+      <w:start w:val="1"/>
+      <w:numFmt w:val="lowerLetter"/>
+      <w:lvlText w:val="%5."/>
+      <w:lvlJc w:val="left"/>
+      <w:pPr>
+        <w:ind w:left="3600" w:hanging="360"/>
+      </w:pPr>
+    </w:lvl>
+    <w:lvl w:ilvl="5" w:tplc="0419001B" w:tentative="1">
+      <w:start w:val="1"/>
+      <w:numFmt w:val="lowerRoman"/>
+      <w:lvlText w:val="%6."/>
+      <w:lvlJc w:val="right"/>
+      <w:pPr>
+        <w:ind w:left="4320" w:hanging="180"/>
+      </w:pPr>
+    </w:lvl>
+    <w:lvl w:ilvl="6" w:tplc="0419000F" w:tentative="1">
+      <w:start w:val="1"/>
+      <w:numFmt w:val="decimal"/>
+      <w:lvlText w:val="%7."/>
+      <w:lvlJc w:val="left"/>
+      <w:pPr>
+        <w:ind w:left="5040" w:hanging="360"/>
+      </w:pPr>
+    </w:lvl>
+    <w:lvl w:ilvl="7" w:tplc="04190019" w:tentative="1">
+      <w:start w:val="1"/>
+      <w:numFmt w:val="lowerLetter"/>
+      <w:lvlText w:val="%8."/>
+      <w:lvlJc w:val="left"/>
+      <w:pPr>
+        <w:ind w:left="5760" w:hanging="360"/>
+      </w:pPr>
+    </w:lvl>
+    <w:lvl w:ilvl="8" w:tplc="0419001B" w:tentative="1">
+      <w:start w:val="1"/>
+      <w:numFmt w:val="lowerRoman"/>
+      <w:lvlText w:val="%9."/>
+      <w:lvlJc w:val="right"/>
+      <w:pPr>
+        <w:ind w:left="6480" w:hanging="180"/>
+      </w:pPr>
+    </w:lvl>
+  </w:abstractNum>
   <w:num w:numId="1">
     <w:abstractNumId w:val="0"/>
   </w:num>
   <w:num w:numId="2">
-    <w:abstractNumId w:val="3"/>
+    <w:abstractNumId w:val="5"/>
   </w:num>
   <w:num w:numId="3">
     <w:abstractNumId w:val="1"/>
   </w:num>
   <w:num w:numId="4">
+    <w:abstractNumId w:val="3"/>
+  </w:num>
+  <w:num w:numId="5">
+    <w:abstractNumId w:val="4"/>
+  </w:num>
+  <w:num w:numId="6">
     <w:abstractNumId w:val="2"/>
   </w:num>
 </w:numbering>
@@ -2949,7 +4946,7 @@
     <w:link w:val="10"/>
     <w:uiPriority w:val="9"/>
     <w:qFormat/>
-    <w:rsid w:val="006762C2"/>
+    <w:rsid w:val="00413039"/>
     <w:pPr>
       <w:keepNext/>
       <w:keepLines/>
@@ -2958,7 +4955,7 @@
     </w:pPr>
     <w:rPr>
       <w:rFonts w:eastAsiaTheme="majorEastAsia" w:cstheme="majorBidi"/>
-      <w:sz w:val="32"/>
+      <w:sz w:val="36"/>
       <w:szCs w:val="32"/>
     </w:rPr>
   </w:style>
@@ -3011,11 +5008,11 @@
     <w:basedOn w:val="a0"/>
     <w:link w:val="1"/>
     <w:uiPriority w:val="9"/>
-    <w:rsid w:val="006762C2"/>
+    <w:rsid w:val="00413039"/>
     <w:rPr>
       <w:rFonts w:ascii="Times New Roman" w:eastAsiaTheme="majorEastAsia" w:hAnsi="Times New Roman" w:cstheme="majorBidi"/>
       <w:color w:val="000000" w:themeColor="text1"/>
-      <w:sz w:val="32"/>
+      <w:sz w:val="36"/>
       <w:szCs w:val="32"/>
     </w:rPr>
   </w:style>
@@ -3094,6 +5091,78 @@
     <w:rPr>
       <w:color w:val="0000FF"/>
       <w:u w:val="single"/>
+    </w:rPr>
+  </w:style>
+  <w:style w:type="paragraph" w:styleId="aa">
+    <w:name w:val="Subtitle"/>
+    <w:basedOn w:val="a"/>
+    <w:next w:val="a"/>
+    <w:link w:val="ab"/>
+    <w:uiPriority w:val="11"/>
+    <w:qFormat/>
+    <w:rsid w:val="009A48E3"/>
+    <w:pPr>
+      <w:numPr>
+        <w:ilvl w:val="1"/>
+      </w:numPr>
+      <w:jc w:val="left"/>
+    </w:pPr>
+    <w:rPr>
+      <w:rFonts w:eastAsiaTheme="minorEastAsia"/>
+      <w:sz w:val="32"/>
+    </w:rPr>
+  </w:style>
+  <w:style w:type="character" w:customStyle="1" w:styleId="ab">
+    <w:name w:val="Подзаголовок Знак"/>
+    <w:basedOn w:val="a0"/>
+    <w:link w:val="aa"/>
+    <w:uiPriority w:val="11"/>
+    <w:rsid w:val="009A48E3"/>
+    <w:rPr>
+      <w:rFonts w:ascii="Times New Roman" w:eastAsiaTheme="minorEastAsia" w:hAnsi="Times New Roman"/>
+      <w:color w:val="000000" w:themeColor="text1"/>
+      <w:sz w:val="32"/>
+    </w:rPr>
+  </w:style>
+  <w:style w:type="character" w:styleId="ac">
+    <w:name w:val="Placeholder Text"/>
+    <w:basedOn w:val="a0"/>
+    <w:uiPriority w:val="99"/>
+    <w:semiHidden/>
+    <w:rsid w:val="009A48E3"/>
+    <w:rPr>
+      <w:color w:val="808080"/>
+    </w:rPr>
+  </w:style>
+  <w:style w:type="paragraph" w:styleId="ad">
+    <w:name w:val="Balloon Text"/>
+    <w:basedOn w:val="a"/>
+    <w:link w:val="ae"/>
+    <w:uiPriority w:val="99"/>
+    <w:semiHidden/>
+    <w:unhideWhenUsed/>
+    <w:rsid w:val="00FA1D20"/>
+    <w:pPr>
+      <w:spacing w:after="0" w:line="240" w:lineRule="auto"/>
+    </w:pPr>
+    <w:rPr>
+      <w:rFonts w:ascii="Segoe UI" w:hAnsi="Segoe UI" w:cs="Segoe UI"/>
+      <w:sz w:val="18"/>
+      <w:szCs w:val="18"/>
+    </w:rPr>
+  </w:style>
+  <w:style w:type="character" w:customStyle="1" w:styleId="ae">
+    <w:name w:val="Текст выноски Знак"/>
+    <w:basedOn w:val="a0"/>
+    <w:link w:val="ad"/>
+    <w:uiPriority w:val="99"/>
+    <w:semiHidden/>
+    <w:rsid w:val="00FA1D20"/>
+    <w:rPr>
+      <w:rFonts w:ascii="Segoe UI" w:hAnsi="Segoe UI" w:cs="Segoe UI"/>
+      <w:color w:val="000000" w:themeColor="text1"/>
+      <w:sz w:val="18"/>
+      <w:szCs w:val="18"/>
     </w:rPr>
   </w:style>
 </w:styles>
@@ -3399,7 +5468,7 @@
 </file>
 
 <file path=customXml/itemProps1.xml><?xml version="1.0" encoding="utf-8"?>
-<ds:datastoreItem xmlns:ds="http://schemas.openxmlformats.org/officeDocument/2006/customXml" ds:itemID="{3FCF0D0E-9C1A-419C-93C2-4F265CB59D86}">
+<ds:datastoreItem xmlns:ds="http://schemas.openxmlformats.org/officeDocument/2006/customXml" ds:itemID="{28231CBB-14BE-4227-812B-B2FEA81935BD}">
   <ds:schemaRefs>
     <ds:schemaRef ds:uri="http://schemas.openxmlformats.org/officeDocument/2006/bibliography"/>
   </ds:schemaRefs>

</xml_diff>

<commit_message>
Doc - 2.3, 3.0, 3.1, small tweaks in code.
</commit_message>
<xml_diff>
--- a/Docs/ПояснювальнаЗаписка_КН-19_Літвінов.docx
+++ b/Docs/ПояснювальнаЗаписка_КН-19_Літвінов.docx
@@ -104,7 +104,7 @@
           </mc:Choice>
           <mc:Fallback>
             <w:pict>
-              <v:line w14:anchorId="7E1631A1" id="Прямая соединительная линия 20" o:spid="_x0000_s1026" style="position:absolute;z-index:251660288;visibility:visible;mso-wrap-style:square;mso-wrap-distance-left:9pt;mso-wrap-distance-top:0;mso-wrap-distance-right:9pt;mso-wrap-distance-bottom:0;mso-position-horizontal:absolute;mso-position-horizontal-relative:text;mso-position-vertical:absolute;mso-position-vertical-relative:text" from="3.45pt,7.65pt" to="460.2pt,7.65pt" o:gfxdata="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" strokecolor="windowText" strokeweight="2pt">
+              <v:line w14:anchorId="1BC10C8B" id="Прямая соединительная линия 20" o:spid="_x0000_s1026" style="position:absolute;z-index:251660288;visibility:visible;mso-wrap-style:square;mso-wrap-distance-left:9pt;mso-wrap-distance-top:0;mso-wrap-distance-right:9pt;mso-wrap-distance-bottom:0;mso-position-horizontal:absolute;mso-position-horizontal-relative:text;mso-position-vertical:absolute;mso-position-vertical-relative:text" from="3.45pt,7.65pt" to="460.2pt,7.65pt" o:gfxdata="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" strokecolor="windowText" strokeweight="2pt">
                 <v:stroke joinstyle="miter"/>
               </v:line>
             </w:pict>
@@ -167,7 +167,7 @@
           </mc:Choice>
           <mc:Fallback>
             <w:pict>
-              <v:line w14:anchorId="65D2C33A" id="Прямая соединительная линия 21" o:spid="_x0000_s1026" style="position:absolute;z-index:251659264;visibility:visible;mso-wrap-style:square;mso-wrap-distance-left:9pt;mso-wrap-distance-top:0;mso-wrap-distance-right:9pt;mso-wrap-distance-bottom:0;mso-position-horizontal:absolute;mso-position-horizontal-relative:text;mso-position-vertical:absolute;mso-position-vertical-relative:text" from="3.45pt,7.65pt" to="3.45pt,7.65pt" o:gfxdata="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" strokecolor="#5b9bd5" strokeweight=".5pt">
+              <v:line w14:anchorId="63096996" id="Прямая соединительная линия 21" o:spid="_x0000_s1026" style="position:absolute;z-index:251659264;visibility:visible;mso-wrap-style:square;mso-wrap-distance-left:9pt;mso-wrap-distance-top:0;mso-wrap-distance-right:9pt;mso-wrap-distance-bottom:0;mso-position-horizontal:absolute;mso-position-horizontal-relative:text;mso-position-vertical:absolute;mso-position-vertical-relative:text" from="3.45pt,7.65pt" to="3.45pt,7.65pt" o:gfxdata="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" strokecolor="#5b9bd5" strokeweight=".5pt">
                 <v:stroke joinstyle="miter"/>
               </v:line>
             </w:pict>
@@ -2781,7 +2781,6 @@
         <w:rPr>
           <w:lang w:val="uk-UA"/>
         </w:rPr>
-        <w:lastRenderedPageBreak/>
         <w:t>2</w:t>
       </w:r>
       <w:r>
@@ -3214,7 +3213,6 @@
           <w:rFonts w:eastAsiaTheme="minorEastAsia"/>
           <w:lang w:val="uk-UA"/>
         </w:rPr>
-        <w:lastRenderedPageBreak/>
         <w:t xml:space="preserve">Таким чином можна компонувати елементи незалежно від розмірів вікна. Єдине обмеження, яке варто поставити – мінімальні висоту і ширину вікна, щоб у ньому могли розміститися усі елементи. На жаль, у поточній версії </w:t>
       </w:r>
       <w:r>
@@ -3484,7 +3482,6 @@
         <w:rPr>
           <w:lang w:val="uk-UA"/>
         </w:rPr>
-        <w:lastRenderedPageBreak/>
         <w:t>2.3. Ігрове поле</w:t>
       </w:r>
     </w:p>
@@ -3776,15 +3773,14 @@
     <w:p>
       <w:pPr>
         <w:rPr>
-          <w:lang w:val="en-US"/>
-        </w:rPr>
-      </w:pPr>
-      <w:r>
-        <w:rPr>
-          <w:noProof/>
-          <w:lang w:val="uk-UA"/>
-        </w:rPr>
-        <w:lastRenderedPageBreak/>
+          <w:noProof/>
+        </w:rPr>
+      </w:pPr>
+      <w:r>
+        <w:rPr>
+          <w:noProof/>
+          <w:lang w:val="uk-UA"/>
+        </w:rPr>
         <w:t xml:space="preserve">Тут з'являється перший фізичний об'єкт: </w:t>
       </w:r>
       <w:r>
@@ -3813,6 +3809,54 @@
           <w:noProof/>
           <w:lang w:val="uk-UA"/>
         </w:rPr>
+        <w:t xml:space="preserve"> </w:t>
+      </w:r>
+      <w:r>
+        <w:rPr>
+          <w:noProof/>
+          <w:lang w:val="en-US"/>
+        </w:rPr>
+        <w:drawing>
+          <wp:inline distT="0" distB="0" distL="0" distR="0" wp14:anchorId="4DC0B89C" wp14:editId="75772A7C">
+            <wp:extent cx="228632" cy="266737"/>
+            <wp:effectExtent l="0" t="0" r="0" b="0"/>
+            <wp:docPr id="18" name="Рисунок 18"/>
+            <wp:cNvGraphicFramePr>
+              <a:graphicFrameLocks xmlns:a="http://schemas.openxmlformats.org/drawingml/2006/main" noChangeAspect="1"/>
+            </wp:cNvGraphicFramePr>
+            <a:graphic xmlns:a="http://schemas.openxmlformats.org/drawingml/2006/main">
+              <a:graphicData uri="http://schemas.openxmlformats.org/drawingml/2006/picture">
+                <pic:pic xmlns:pic="http://schemas.openxmlformats.org/drawingml/2006/picture">
+                  <pic:nvPicPr>
+                    <pic:cNvPr id="1" name=""/>
+                    <pic:cNvPicPr/>
+                  </pic:nvPicPr>
+                  <pic:blipFill>
+                    <a:blip r:embed="rId14"/>
+                    <a:stretch>
+                      <a:fillRect/>
+                    </a:stretch>
+                  </pic:blipFill>
+                  <pic:spPr>
+                    <a:xfrm>
+                      <a:off x="0" y="0"/>
+                      <a:ext cx="228632" cy="266737"/>
+                    </a:xfrm>
+                    <a:prstGeom prst="rect">
+                      <a:avLst/>
+                    </a:prstGeom>
+                  </pic:spPr>
+                </pic:pic>
+              </a:graphicData>
+            </a:graphic>
+          </wp:inline>
+        </w:drawing>
+      </w:r>
+      <w:r>
+        <w:rPr>
+          <w:noProof/>
+          <w:lang w:val="uk-UA"/>
+        </w:rPr>
         <w:t xml:space="preserve">. </w:t>
       </w:r>
       <w:r>
@@ -3821,12 +3865,1951 @@
           <w:lang w:val="uk-UA"/>
         </w:rPr>
         <w:t>Він не має фізичних характеристик крім розміру, весь його рух повинен описуватися вручну.</w:t>
+      </w:r>
+    </w:p>
+    <w:p>
+      <w:pPr>
+        <w:rPr>
+          <w:noProof/>
+          <w:lang w:val="uk-UA"/>
+        </w:rPr>
+      </w:pPr>
+      <w:r>
+        <w:rPr>
+          <w:noProof/>
+          <w:lang w:val="en-US"/>
+        </w:rPr>
+        <w:t>CollisionShape</w:t>
+      </w:r>
+      <w:r>
+        <w:rPr>
+          <w:noProof/>
+        </w:rPr>
+        <w:t>2</w:t>
+      </w:r>
+      <w:r>
+        <w:rPr>
+          <w:noProof/>
+          <w:lang w:val="en-US"/>
+        </w:rPr>
+        <w:t>D</w:t>
+      </w:r>
+      <w:r>
+        <w:rPr>
+          <w:noProof/>
+        </w:rPr>
+        <w:t xml:space="preserve"> </w:t>
+      </w:r>
+      <w:r>
+        <w:rPr>
+          <w:noProof/>
+          <w:lang w:val="uk-UA"/>
+        </w:rPr>
+        <w:t>тут і далі – фізична форма об'єкту, невидима при грі</w:t>
+      </w:r>
+      <w:r>
+        <w:rPr>
+          <w:noProof/>
+          <w:lang w:val="uk-UA"/>
+        </w:rPr>
+        <w:t>, у даному випадку має форму капсули (2 протилежні сторони – прямі, 2 інші – півкола)</w:t>
+      </w:r>
+      <w:r>
+        <w:rPr>
+          <w:noProof/>
+          <w:lang w:val="uk-UA"/>
+        </w:rPr>
+        <w:t>.</w:t>
+      </w:r>
+    </w:p>
+    <w:p>
+      <w:pPr>
+        <w:rPr>
+          <w:noProof/>
+          <w:lang w:val="en-US"/>
+        </w:rPr>
+      </w:pPr>
+      <w:r>
+        <w:rPr>
+          <w:noProof/>
+          <w:lang w:val="en-US"/>
+        </w:rPr>
+        <w:t>Sprite</w:t>
+      </w:r>
+      <w:r>
+        <w:rPr>
+          <w:noProof/>
+        </w:rPr>
+        <w:t xml:space="preserve"> </w:t>
+      </w:r>
+      <w:r>
+        <w:rPr>
+          <w:noProof/>
+          <w:lang w:val="uk-UA"/>
+        </w:rPr>
+        <w:t xml:space="preserve">тут і дали – видима форма об'єкта, у більшості випадків текстури. В моєму випадку у форматі </w:t>
+      </w:r>
+      <w:r>
+        <w:rPr>
+          <w:noProof/>
+          <w:lang w:val="en-US"/>
+        </w:rPr>
+        <w:t>".png".</w:t>
+      </w:r>
+    </w:p>
+    <w:p>
+      <w:pPr>
+        <w:rPr>
+          <w:noProof/>
+          <w:lang w:val="uk-UA"/>
+        </w:rPr>
+      </w:pPr>
+      <w:r>
+        <w:rPr>
+          <w:noProof/>
+          <w:lang w:val="uk-UA"/>
+        </w:rPr>
+        <w:t>М'яч</w:t>
+      </w:r>
+      <w:r>
+        <w:rPr>
+          <w:noProof/>
+          <w:lang w:val="uk-UA"/>
+        </w:rPr>
+        <w:t xml:space="preserve"> виконано у вигляді окремої додаткової сцени, тому що повинна бути можливість додавання його на поле з усіма компонентами (</w:t>
+      </w:r>
+      <w:r>
+        <w:rPr>
+          <w:noProof/>
+          <w:lang w:val="en-US"/>
+        </w:rPr>
+        <w:t>Sprite</w:t>
+      </w:r>
+      <w:r>
+        <w:rPr>
+          <w:noProof/>
+          <w:lang w:val="en-US"/>
+        </w:rPr>
+        <w:t xml:space="preserve">, </w:t>
+      </w:r>
+      <w:r>
+        <w:rPr>
+          <w:noProof/>
+          <w:lang w:val="en-US"/>
+        </w:rPr>
+        <w:t xml:space="preserve">CollisionShape2D, </w:t>
+      </w:r>
+      <w:r>
+        <w:rPr>
+          <w:noProof/>
+          <w:lang w:val="uk-UA"/>
+        </w:rPr>
+        <w:t>тощо).</w:t>
+      </w:r>
+    </w:p>
+    <w:p>
+      <w:pPr>
+        <w:rPr>
+          <w:lang w:val="uk-UA"/>
+        </w:rPr>
+      </w:pPr>
+      <w:r>
+        <w:rPr>
+          <w:lang w:val="uk-UA"/>
+        </w:rPr>
+        <w:drawing>
+          <wp:inline distT="0" distB="0" distL="0" distR="0" wp14:anchorId="2ECD2938" wp14:editId="0FB30584">
+            <wp:extent cx="5106113" cy="2429214"/>
+            <wp:effectExtent l="0" t="0" r="0" b="9525"/>
+            <wp:docPr id="19" name="Рисунок 19"/>
+            <wp:cNvGraphicFramePr>
+              <a:graphicFrameLocks xmlns:a="http://schemas.openxmlformats.org/drawingml/2006/main" noChangeAspect="1"/>
+            </wp:cNvGraphicFramePr>
+            <a:graphic xmlns:a="http://schemas.openxmlformats.org/drawingml/2006/main">
+              <a:graphicData uri="http://schemas.openxmlformats.org/drawingml/2006/picture">
+                <pic:pic xmlns:pic="http://schemas.openxmlformats.org/drawingml/2006/picture">
+                  <pic:nvPicPr>
+                    <pic:cNvPr id="1" name=""/>
+                    <pic:cNvPicPr/>
+                  </pic:nvPicPr>
+                  <pic:blipFill>
+                    <a:blip r:embed="rId15"/>
+                    <a:stretch>
+                      <a:fillRect/>
+                    </a:stretch>
+                  </pic:blipFill>
+                  <pic:spPr>
+                    <a:xfrm>
+                      <a:off x="0" y="0"/>
+                      <a:ext cx="5106113" cy="2429214"/>
+                    </a:xfrm>
+                    <a:prstGeom prst="rect">
+                      <a:avLst/>
+                    </a:prstGeom>
+                  </pic:spPr>
+                </pic:pic>
+              </a:graphicData>
+            </a:graphic>
+          </wp:inline>
+        </w:drawing>
+      </w:r>
+    </w:p>
+    <w:p>
+      <w:pPr>
+        <w:rPr>
+          <w:lang w:val="uk-UA"/>
+        </w:rPr>
+      </w:pPr>
+      <w:r>
+        <w:rPr>
+          <w:lang w:val="uk-UA"/>
+        </w:rPr>
+        <w:t xml:space="preserve">М'яч має інший фізичний тип – </w:t>
+      </w:r>
+      <w:proofErr w:type="spellStart"/>
+      <w:r>
+        <w:rPr>
+          <w:lang w:val="en-US"/>
+        </w:rPr>
+        <w:t>RigidBody</w:t>
+      </w:r>
+      <w:proofErr w:type="spellEnd"/>
+      <w:r>
+        <w:rPr>
+          <w:lang w:val="uk-UA"/>
+        </w:rPr>
+        <w:t>2</w:t>
+      </w:r>
+      <w:r>
+        <w:rPr>
+          <w:lang w:val="en-US"/>
+        </w:rPr>
+        <w:t>D</w:t>
+      </w:r>
+      <w:r>
+        <w:rPr>
+          <w:lang w:val="en-US"/>
+        </w:rPr>
+        <w:drawing>
+          <wp:inline distT="0" distB="0" distL="0" distR="0" wp14:anchorId="511CB159" wp14:editId="54CC8F4E">
+            <wp:extent cx="285790" cy="352474"/>
+            <wp:effectExtent l="0" t="0" r="0" b="9525"/>
+            <wp:docPr id="28" name="Рисунок 28"/>
+            <wp:cNvGraphicFramePr>
+              <a:graphicFrameLocks xmlns:a="http://schemas.openxmlformats.org/drawingml/2006/main" noChangeAspect="1"/>
+            </wp:cNvGraphicFramePr>
+            <a:graphic xmlns:a="http://schemas.openxmlformats.org/drawingml/2006/main">
+              <a:graphicData uri="http://schemas.openxmlformats.org/drawingml/2006/picture">
+                <pic:pic xmlns:pic="http://schemas.openxmlformats.org/drawingml/2006/picture">
+                  <pic:nvPicPr>
+                    <pic:cNvPr id="1" name=""/>
+                    <pic:cNvPicPr/>
+                  </pic:nvPicPr>
+                  <pic:blipFill>
+                    <a:blip r:embed="rId16"/>
+                    <a:stretch>
+                      <a:fillRect/>
+                    </a:stretch>
+                  </pic:blipFill>
+                  <pic:spPr>
+                    <a:xfrm>
+                      <a:off x="0" y="0"/>
+                      <a:ext cx="285790" cy="352474"/>
+                    </a:xfrm>
+                    <a:prstGeom prst="rect">
+                      <a:avLst/>
+                    </a:prstGeom>
+                  </pic:spPr>
+                </pic:pic>
+              </a:graphicData>
+            </a:graphic>
+          </wp:inline>
+        </w:drawing>
+      </w:r>
+      <w:r>
+        <w:rPr>
+          <w:lang w:val="uk-UA"/>
+        </w:rPr>
+        <w:t>.</w:t>
+      </w:r>
+      <w:r>
+        <w:rPr>
+          <w:lang w:val="uk-UA"/>
+        </w:rPr>
+        <w:t xml:space="preserve"> Це фізичне тіло яке має більшість фізичних характеристик (масу, вагу, коефіцієнт тертя…) і повинно оброблятися фізичним движком (є можливість повністю самостійної обробки діючих фізичних сил, але в даному проекті це не потрібно). На цей об'єкт можна діяти надаючи йому імпульси, але в даному випадку це не використовується тому, що движок самостійно їх обраховує при взаємодії з рухомим </w:t>
+      </w:r>
+      <w:proofErr w:type="spellStart"/>
+      <w:r>
+        <w:rPr>
+          <w:lang w:val="en-US"/>
+        </w:rPr>
+        <w:t>KinematicBody</w:t>
+      </w:r>
+      <w:proofErr w:type="spellEnd"/>
+      <w:r>
+        <w:rPr>
+          <w:lang w:val="uk-UA"/>
+        </w:rPr>
+        <w:t>2</w:t>
+      </w:r>
+      <w:r>
+        <w:rPr>
+          <w:lang w:val="en-US"/>
+        </w:rPr>
+        <w:t>D</w:t>
+      </w:r>
+      <w:r>
+        <w:rPr>
+          <w:lang w:val="uk-UA"/>
+        </w:rPr>
+        <w:t xml:space="preserve"> </w:t>
+      </w:r>
+      <w:r>
+        <w:rPr>
+          <w:lang w:val="uk-UA"/>
+        </w:rPr>
+        <w:t xml:space="preserve">(гравцем, супротивником), або статичними стінами, про які </w:t>
+      </w:r>
+      <w:r>
+        <w:rPr>
+          <w:lang w:val="uk-UA"/>
+        </w:rPr>
+        <w:t xml:space="preserve">буде мова </w:t>
+      </w:r>
+      <w:r>
+        <w:rPr>
+          <w:lang w:val="uk-UA"/>
+        </w:rPr>
+        <w:t>далі.</w:t>
+      </w:r>
+    </w:p>
+    <w:p>
+      <w:pPr>
+        <w:rPr>
+          <w:lang w:val="uk-UA"/>
+        </w:rPr>
+      </w:pPr>
+      <w:proofErr w:type="spellStart"/>
+      <w:r>
+        <w:rPr>
+          <w:lang w:val="en-US"/>
+        </w:rPr>
+        <w:t>CollisionShape</w:t>
+      </w:r>
+      <w:proofErr w:type="spellEnd"/>
+      <w:r>
+        <w:t>2</w:t>
+      </w:r>
+      <w:r>
+        <w:rPr>
+          <w:lang w:val="en-US"/>
+        </w:rPr>
+        <w:t>D</w:t>
+      </w:r>
+      <w:r>
+        <w:rPr>
+          <w:lang w:val="uk-UA"/>
+        </w:rPr>
+        <w:t xml:space="preserve"> тут має форму круга.</w:t>
+      </w:r>
+    </w:p>
+    <w:p>
+      <w:pPr>
+        <w:rPr>
+          <w:lang w:val="uk-UA"/>
+        </w:rPr>
+      </w:pPr>
+      <w:r>
+        <w:rPr>
+          <w:lang w:val="en-US"/>
+        </w:rPr>
+        <w:t>Trail</w:t>
+      </w:r>
+      <w:r>
+        <w:rPr>
+          <w:lang w:val="uk-UA"/>
+        </w:rPr>
+        <w:t>2</w:t>
+      </w:r>
+      <w:r>
+        <w:rPr>
+          <w:lang w:val="en-US"/>
+        </w:rPr>
+        <w:t>D</w:t>
+      </w:r>
+      <w:r>
+        <w:rPr>
+          <w:lang w:val="uk-UA"/>
+        </w:rPr>
+        <w:t xml:space="preserve"> </w:t>
+      </w:r>
+      <w:r>
+        <w:rPr>
+          <w:lang w:val="uk-UA"/>
+        </w:rPr>
+        <w:t>– безкоштовне розширення (</w:t>
+      </w:r>
+      <w:r>
+        <w:rPr>
+          <w:lang w:val="en-US"/>
+        </w:rPr>
+        <w:t>add</w:t>
+      </w:r>
+      <w:r>
+        <w:rPr>
+          <w:lang w:val="uk-UA"/>
+        </w:rPr>
+        <w:t>-</w:t>
+      </w:r>
+      <w:r>
+        <w:rPr>
+          <w:lang w:val="en-US"/>
+        </w:rPr>
+        <w:t>on</w:t>
+      </w:r>
+      <w:r>
+        <w:rPr>
+          <w:lang w:val="uk-UA"/>
+        </w:rPr>
+        <w:t>),</w:t>
+      </w:r>
+      <w:r>
+        <w:rPr>
+          <w:lang w:val="uk-UA"/>
+        </w:rPr>
+        <w:t xml:space="preserve"> створене іншим розробником, за допомогою якого можна створювати анімовані "хвости".</w:t>
+      </w:r>
+    </w:p>
+    <w:p>
+      <w:pPr>
+        <w:rPr>
+          <w:lang w:val="uk-UA"/>
+        </w:rPr>
+      </w:pPr>
+      <w:r>
+        <w:rPr>
+          <w:lang w:val="uk-UA"/>
+        </w:rPr>
+        <w:t xml:space="preserve">Також м'яч має 2 </w:t>
+      </w:r>
+      <w:proofErr w:type="spellStart"/>
+      <w:r>
+        <w:rPr>
+          <w:lang w:val="uk-UA"/>
+        </w:rPr>
+        <w:t>ноди</w:t>
+      </w:r>
+      <w:proofErr w:type="spellEnd"/>
+      <w:r>
+        <w:rPr>
+          <w:lang w:val="uk-UA"/>
+        </w:rPr>
+        <w:t xml:space="preserve"> </w:t>
+      </w:r>
+      <w:r>
+        <w:rPr>
+          <w:lang w:val="uk-UA"/>
+        </w:rPr>
+        <w:t>(</w:t>
+      </w:r>
+      <w:proofErr w:type="spellStart"/>
+      <w:r>
+        <w:rPr>
+          <w:lang w:val="en-US"/>
+        </w:rPr>
+        <w:t>AudioStreamPlayer</w:t>
+      </w:r>
+      <w:proofErr w:type="spellEnd"/>
+      <w:r>
+        <w:rPr>
+          <w:lang w:val="uk-UA"/>
+        </w:rPr>
+        <w:t>2</w:t>
+      </w:r>
+      <w:r>
+        <w:rPr>
+          <w:lang w:val="en-US"/>
+        </w:rPr>
+        <w:t>D</w:t>
+      </w:r>
+      <w:r>
+        <w:rPr>
+          <w:lang w:val="uk-UA"/>
+        </w:rPr>
+        <w:t>)</w:t>
+      </w:r>
+      <w:r>
+        <w:rPr>
+          <w:lang w:val="uk-UA"/>
+        </w:rPr>
+        <w:t xml:space="preserve"> для відтворення звуків</w:t>
+      </w:r>
+      <w:r>
+        <w:rPr>
+          <w:lang w:val="uk-UA"/>
+        </w:rPr>
+        <w:t xml:space="preserve"> </w:t>
+      </w:r>
+      <w:r>
+        <w:rPr>
+          <w:lang w:val="uk-UA"/>
+        </w:rPr>
+        <w:t>ударів об платформу (</w:t>
+      </w:r>
+      <w:proofErr w:type="spellStart"/>
+      <w:r>
+        <w:rPr>
+          <w:lang w:val="en-US"/>
+        </w:rPr>
+        <w:t>PlatformSound</w:t>
+      </w:r>
+      <w:proofErr w:type="spellEnd"/>
+      <w:r>
+        <w:rPr>
+          <w:lang w:val="uk-UA"/>
+        </w:rPr>
+        <w:t xml:space="preserve">) </w:t>
+      </w:r>
+      <w:r>
+        <w:rPr>
+          <w:lang w:val="uk-UA"/>
+        </w:rPr>
+        <w:t>і стіну (</w:t>
+      </w:r>
+      <w:proofErr w:type="spellStart"/>
+      <w:r>
+        <w:rPr>
+          <w:lang w:val="en-US"/>
+        </w:rPr>
+        <w:t>WallSound</w:t>
+      </w:r>
+      <w:proofErr w:type="spellEnd"/>
+      <w:r>
+        <w:rPr>
+          <w:lang w:val="uk-UA"/>
+        </w:rPr>
+        <w:t>).</w:t>
+      </w:r>
+    </w:p>
+    <w:p>
+      <w:pPr>
+        <w:rPr>
+          <w:noProof/>
+        </w:rPr>
+      </w:pPr>
+      <w:r>
+        <w:rPr>
+          <w:lang w:val="uk-UA"/>
+        </w:rPr>
+        <w:t>Що стосується границі (</w:t>
+      </w:r>
+      <w:proofErr w:type="spellStart"/>
+      <w:r>
+        <w:rPr>
+          <w:lang w:val="en-US"/>
+        </w:rPr>
+        <w:t>WorldBorder</w:t>
+      </w:r>
+      <w:proofErr w:type="spellEnd"/>
+      <w:r>
+        <w:t>)</w:t>
+      </w:r>
+      <w:r>
+        <w:t xml:space="preserve">, </w:t>
+      </w:r>
+      <w:r>
+        <w:rPr>
+          <w:lang w:val="uk-UA"/>
+        </w:rPr>
+        <w:t>то ось з чого вона складається:</w:t>
+      </w:r>
+      <w:r>
+        <w:rPr>
+          <w:noProof/>
+        </w:rPr>
+        <w:t xml:space="preserve"> </w:t>
+      </w:r>
+      <w:r>
+        <w:rPr>
+          <w:lang w:val="uk-UA"/>
+        </w:rPr>
+        <w:drawing>
+          <wp:inline distT="0" distB="0" distL="0" distR="0" wp14:anchorId="7F37E6C8" wp14:editId="1E9D92D9">
+            <wp:extent cx="2076740" cy="2810267"/>
+            <wp:effectExtent l="0" t="0" r="0" b="9525"/>
+            <wp:docPr id="22" name="Рисунок 22"/>
+            <wp:cNvGraphicFramePr>
+              <a:graphicFrameLocks xmlns:a="http://schemas.openxmlformats.org/drawingml/2006/main" noChangeAspect="1"/>
+            </wp:cNvGraphicFramePr>
+            <a:graphic xmlns:a="http://schemas.openxmlformats.org/drawingml/2006/main">
+              <a:graphicData uri="http://schemas.openxmlformats.org/drawingml/2006/picture">
+                <pic:pic xmlns:pic="http://schemas.openxmlformats.org/drawingml/2006/picture">
+                  <pic:nvPicPr>
+                    <pic:cNvPr id="1" name=""/>
+                    <pic:cNvPicPr/>
+                  </pic:nvPicPr>
+                  <pic:blipFill>
+                    <a:blip r:embed="rId17"/>
+                    <a:stretch>
+                      <a:fillRect/>
+                    </a:stretch>
+                  </pic:blipFill>
+                  <pic:spPr>
+                    <a:xfrm>
+                      <a:off x="0" y="0"/>
+                      <a:ext cx="2076740" cy="2810267"/>
+                    </a:xfrm>
+                    <a:prstGeom prst="rect">
+                      <a:avLst/>
+                    </a:prstGeom>
+                  </pic:spPr>
+                </pic:pic>
+              </a:graphicData>
+            </a:graphic>
+          </wp:inline>
+        </w:drawing>
+      </w:r>
+    </w:p>
+    <w:p>
+      <w:pPr>
+        <w:rPr>
+          <w:noProof/>
+        </w:rPr>
+      </w:pPr>
+      <w:r>
+        <w:rPr>
+          <w:noProof/>
+          <w:lang w:val="en-US"/>
+        </w:rPr>
+        <w:t>WorldBorder</w:t>
+      </w:r>
+      <w:r>
+        <w:rPr>
+          <w:noProof/>
+        </w:rPr>
+        <w:t xml:space="preserve"> – </w:t>
+      </w:r>
+      <w:r>
+        <w:rPr>
+          <w:noProof/>
+          <w:lang w:val="en-US"/>
+        </w:rPr>
+        <w:t>StaticBody</w:t>
+      </w:r>
+      <w:r>
+        <w:rPr>
+          <w:noProof/>
+        </w:rPr>
+        <w:t>2</w:t>
+      </w:r>
+      <w:r>
+        <w:rPr>
+          <w:noProof/>
+          <w:lang w:val="en-US"/>
+        </w:rPr>
+        <w:t>D</w:t>
+      </w:r>
+      <w:r>
+        <w:rPr>
+          <w:noProof/>
+        </w:rPr>
+        <w:t xml:space="preserve">, </w:t>
+      </w:r>
+      <w:r>
+        <w:rPr>
+          <w:noProof/>
+          <w:lang w:val="uk-UA"/>
+        </w:rPr>
+        <w:t xml:space="preserve">фізичний нерухомий об'єкт який може взаємодіяти з </w:t>
+      </w:r>
+      <w:r>
+        <w:rPr>
+          <w:noProof/>
+          <w:lang w:val="en-US"/>
+        </w:rPr>
+        <w:t>RigidBody</w:t>
+      </w:r>
+      <w:r>
+        <w:rPr>
+          <w:noProof/>
+        </w:rPr>
+        <w:t>2</w:t>
+      </w:r>
+      <w:r>
+        <w:rPr>
+          <w:noProof/>
+          <w:lang w:val="en-US"/>
+        </w:rPr>
+        <w:t>D</w:t>
+      </w:r>
+      <w:r>
+        <w:rPr>
+          <w:noProof/>
+        </w:rPr>
+        <w:t xml:space="preserve"> </w:t>
+      </w:r>
+      <w:r>
+        <w:rPr>
+          <w:noProof/>
+          <w:lang w:val="uk-UA"/>
+        </w:rPr>
+        <w:t xml:space="preserve">та </w:t>
+      </w:r>
+      <w:r>
+        <w:rPr>
+          <w:noProof/>
+          <w:lang w:val="en-US"/>
+        </w:rPr>
+        <w:t>KinematicBody</w:t>
+      </w:r>
+      <w:r>
+        <w:rPr>
+          <w:noProof/>
+        </w:rPr>
+        <w:t>2</w:t>
+      </w:r>
+      <w:r>
+        <w:rPr>
+          <w:noProof/>
+          <w:lang w:val="en-US"/>
+        </w:rPr>
+        <w:t>D</w:t>
+      </w:r>
+      <w:r>
+        <w:rPr>
+          <w:noProof/>
+        </w:rPr>
+        <w:t>.</w:t>
+      </w:r>
+    </w:p>
+    <w:p>
+      <w:pPr>
+        <w:rPr>
+          <w:noProof/>
+          <w:lang w:val="uk-UA"/>
+        </w:rPr>
+      </w:pPr>
+      <w:r>
+        <w:rPr>
+          <w:noProof/>
+          <w:lang w:val="en-US"/>
+        </w:rPr>
+        <w:t>RightWall</w:t>
+      </w:r>
+      <w:r>
+        <w:rPr>
+          <w:noProof/>
+        </w:rPr>
+        <w:t xml:space="preserve">, </w:t>
+      </w:r>
+      <w:r>
+        <w:rPr>
+          <w:noProof/>
+          <w:lang w:val="en-US"/>
+        </w:rPr>
+        <w:t>LeftWall</w:t>
+      </w:r>
+      <w:r>
+        <w:rPr>
+          <w:noProof/>
+        </w:rPr>
+        <w:t xml:space="preserve"> – </w:t>
+      </w:r>
+      <w:r>
+        <w:rPr>
+          <w:noProof/>
+          <w:lang w:val="uk-UA"/>
+        </w:rPr>
+        <w:t xml:space="preserve">його </w:t>
+      </w:r>
+      <w:r>
+        <w:rPr>
+          <w:noProof/>
+          <w:lang w:val="en-US"/>
+        </w:rPr>
+        <w:t>CollisionShape</w:t>
+      </w:r>
+      <w:r>
+        <w:rPr>
+          <w:noProof/>
+        </w:rPr>
+        <w:t>2</w:t>
+      </w:r>
+      <w:r>
+        <w:rPr>
+          <w:noProof/>
+          <w:lang w:val="en-US"/>
+        </w:rPr>
+        <w:t>D</w:t>
+      </w:r>
+      <w:r>
+        <w:rPr>
+          <w:noProof/>
+        </w:rPr>
+        <w:t xml:space="preserve">, </w:t>
+      </w:r>
+      <w:r>
+        <w:rPr>
+          <w:noProof/>
+          <w:lang w:val="uk-UA"/>
+        </w:rPr>
+        <w:t>у вигляді прямокутників.</w:t>
+      </w:r>
+    </w:p>
+    <w:p>
+      <w:pPr>
+        <w:rPr>
+          <w:noProof/>
+          <w:lang w:val="uk-UA"/>
+        </w:rPr>
+      </w:pPr>
+      <w:r>
+        <w:rPr>
+          <w:noProof/>
+          <w:lang w:val="en-US"/>
+        </w:rPr>
+        <w:t>EnemyArea</w:t>
+      </w:r>
+      <w:r>
+        <w:rPr>
+          <w:noProof/>
+          <w:lang w:val="uk-UA"/>
+        </w:rPr>
+        <w:t xml:space="preserve">, </w:t>
+      </w:r>
+      <w:r>
+        <w:rPr>
+          <w:noProof/>
+          <w:lang w:val="en-US"/>
+        </w:rPr>
+        <w:t>PlayerArea</w:t>
+      </w:r>
+      <w:r>
+        <w:rPr>
+          <w:noProof/>
+          <w:lang w:val="uk-UA"/>
+        </w:rPr>
+        <w:t xml:space="preserve"> – </w:t>
+      </w:r>
+      <w:r>
+        <w:rPr>
+          <w:noProof/>
+          <w:lang w:val="uk-UA"/>
+        </w:rPr>
+        <w:t xml:space="preserve">новий тип </w:t>
+      </w:r>
+      <w:r>
+        <w:rPr>
+          <w:noProof/>
+          <w:lang w:val="en-US"/>
+        </w:rPr>
+        <w:t>Area</w:t>
+      </w:r>
+      <w:r>
+        <w:rPr>
+          <w:noProof/>
+          <w:lang w:val="uk-UA"/>
+        </w:rPr>
+        <w:t>2</w:t>
+      </w:r>
+      <w:r>
+        <w:rPr>
+          <w:noProof/>
+          <w:lang w:val="en-US"/>
+        </w:rPr>
+        <w:t>D</w:t>
+      </w:r>
+      <w:r>
+        <w:rPr>
+          <w:noProof/>
+          <w:lang w:val="uk-UA"/>
+        </w:rPr>
+        <w:t xml:space="preserve">, </w:t>
+      </w:r>
+      <w:r>
+        <w:rPr>
+          <w:noProof/>
+          <w:lang w:val="uk-UA"/>
+        </w:rPr>
+        <w:t xml:space="preserve">який не взаємодіє фізично, але реєструє тіла що входять та виходять з його </w:t>
+      </w:r>
+      <w:r>
+        <w:rPr>
+          <w:noProof/>
+          <w:lang w:val="en-US"/>
+        </w:rPr>
+        <w:t>CollisionShape</w:t>
+      </w:r>
+      <w:r>
+        <w:rPr>
+          <w:noProof/>
+          <w:lang w:val="uk-UA"/>
+        </w:rPr>
+        <w:t>2</w:t>
+      </w:r>
+      <w:r>
+        <w:rPr>
+          <w:noProof/>
+          <w:lang w:val="en-US"/>
+        </w:rPr>
+        <w:t>D</w:t>
+      </w:r>
+      <w:r>
+        <w:rPr>
+          <w:noProof/>
+          <w:lang w:val="uk-UA"/>
+        </w:rPr>
+        <w:t>.</w:t>
+      </w:r>
+    </w:p>
+    <w:p>
+      <w:pPr>
+        <w:rPr>
+          <w:noProof/>
+          <w:lang w:val="en-US"/>
+        </w:rPr>
+      </w:pPr>
+      <w:r>
+        <w:rPr>
+          <w:noProof/>
+          <w:lang w:val="uk-UA"/>
+        </w:rPr>
+        <w:t xml:space="preserve">Остання група – </w:t>
+      </w:r>
+      <w:r>
+        <w:rPr>
+          <w:noProof/>
+          <w:lang w:val="en-US"/>
+        </w:rPr>
+        <w:t>Panel.</w:t>
+      </w:r>
+    </w:p>
+    <w:p>
+      <w:pPr>
+        <w:rPr>
+          <w:lang w:val="en-US"/>
+        </w:rPr>
+      </w:pPr>
+      <w:r>
+        <w:rPr>
+          <w:lang w:val="en-US"/>
+        </w:rPr>
+        <w:drawing>
+          <wp:inline distT="0" distB="0" distL="0" distR="0" wp14:anchorId="24A0C4FD" wp14:editId="46B1DD39">
+            <wp:extent cx="2048161" cy="762106"/>
+            <wp:effectExtent l="0" t="0" r="9525" b="0"/>
+            <wp:docPr id="24" name="Рисунок 24"/>
+            <wp:cNvGraphicFramePr>
+              <a:graphicFrameLocks xmlns:a="http://schemas.openxmlformats.org/drawingml/2006/main" noChangeAspect="1"/>
+            </wp:cNvGraphicFramePr>
+            <a:graphic xmlns:a="http://schemas.openxmlformats.org/drawingml/2006/main">
+              <a:graphicData uri="http://schemas.openxmlformats.org/drawingml/2006/picture">
+                <pic:pic xmlns:pic="http://schemas.openxmlformats.org/drawingml/2006/picture">
+                  <pic:nvPicPr>
+                    <pic:cNvPr id="1" name=""/>
+                    <pic:cNvPicPr/>
+                  </pic:nvPicPr>
+                  <pic:blipFill>
+                    <a:blip r:embed="rId18"/>
+                    <a:stretch>
+                      <a:fillRect/>
+                    </a:stretch>
+                  </pic:blipFill>
+                  <pic:spPr>
+                    <a:xfrm>
+                      <a:off x="0" y="0"/>
+                      <a:ext cx="2048161" cy="762106"/>
+                    </a:xfrm>
+                    <a:prstGeom prst="rect">
+                      <a:avLst/>
+                    </a:prstGeom>
+                  </pic:spPr>
+                </pic:pic>
+              </a:graphicData>
+            </a:graphic>
+          </wp:inline>
+        </w:drawing>
+      </w:r>
+    </w:p>
+    <w:p>
+      <w:pPr>
+        <w:rPr>
+          <w:lang w:val="uk-UA"/>
+        </w:rPr>
+      </w:pPr>
+      <w:r>
+        <w:rPr>
+          <w:lang w:val="en-US"/>
+        </w:rPr>
+        <w:t>Panel</w:t>
+      </w:r>
+      <w:r>
+        <w:t xml:space="preserve"> – </w:t>
+      </w:r>
+      <w:r>
+        <w:rPr>
+          <w:lang w:val="uk-UA"/>
+        </w:rPr>
+        <w:t>елемент що надає місце та задній фон об'єктам які можуть показуватись на ньому.</w:t>
+      </w:r>
+    </w:p>
+    <w:p>
+      <w:pPr>
+        <w:rPr>
+          <w:lang w:val="uk-UA"/>
+        </w:rPr>
+      </w:pPr>
+    </w:p>
+    <w:p>
+      <w:pPr>
+        <w:rPr>
+          <w:lang w:val="uk-UA"/>
+        </w:rPr>
+      </w:pPr>
+      <w:r>
+        <w:rPr>
+          <w:lang w:val="uk-UA"/>
+        </w:rPr>
+        <w:t>Отже в цілому дизайн поля з прихованою панеллю:</w:t>
+      </w:r>
+    </w:p>
+    <w:p>
+      <w:pPr>
+        <w:rPr>
+          <w:lang w:val="uk-UA"/>
+        </w:rPr>
+      </w:pPr>
+      <w:r>
+        <w:rPr>
+          <w:lang w:val="uk-UA"/>
+        </w:rPr>
+        <w:drawing>
+          <wp:inline distT="0" distB="0" distL="0" distR="0" wp14:anchorId="6E624C04" wp14:editId="089B81E3">
+            <wp:extent cx="6120130" cy="3123565"/>
+            <wp:effectExtent l="0" t="0" r="0" b="635"/>
+            <wp:docPr id="25" name="Рисунок 25"/>
+            <wp:cNvGraphicFramePr>
+              <a:graphicFrameLocks xmlns:a="http://schemas.openxmlformats.org/drawingml/2006/main" noChangeAspect="1"/>
+            </wp:cNvGraphicFramePr>
+            <a:graphic xmlns:a="http://schemas.openxmlformats.org/drawingml/2006/main">
+              <a:graphicData uri="http://schemas.openxmlformats.org/drawingml/2006/picture">
+                <pic:pic xmlns:pic="http://schemas.openxmlformats.org/drawingml/2006/picture">
+                  <pic:nvPicPr>
+                    <pic:cNvPr id="1" name=""/>
+                    <pic:cNvPicPr/>
+                  </pic:nvPicPr>
+                  <pic:blipFill>
+                    <a:blip r:embed="rId19"/>
+                    <a:stretch>
+                      <a:fillRect/>
+                    </a:stretch>
+                  </pic:blipFill>
+                  <pic:spPr>
+                    <a:xfrm>
+                      <a:off x="0" y="0"/>
+                      <a:ext cx="6120130" cy="3123565"/>
+                    </a:xfrm>
+                    <a:prstGeom prst="rect">
+                      <a:avLst/>
+                    </a:prstGeom>
+                  </pic:spPr>
+                </pic:pic>
+              </a:graphicData>
+            </a:graphic>
+          </wp:inline>
+        </w:drawing>
+      </w:r>
+    </w:p>
+    <w:p>
+      <w:pPr>
+        <w:rPr>
+          <w:lang w:val="uk-UA"/>
+        </w:rPr>
+      </w:pPr>
+      <w:r>
+        <w:rPr>
+          <w:lang w:val="uk-UA"/>
+        </w:rPr>
+        <w:t>З показаною:</w:t>
+      </w:r>
+    </w:p>
+    <w:p>
+      <w:pPr>
+        <w:rPr>
+          <w:lang w:val="uk-UA"/>
+        </w:rPr>
+      </w:pPr>
+      <w:r>
+        <w:rPr>
+          <w:lang w:val="uk-UA"/>
+        </w:rPr>
+        <w:drawing>
+          <wp:inline distT="0" distB="0" distL="0" distR="0" wp14:anchorId="4C11A18D" wp14:editId="7A09345A">
+            <wp:extent cx="6120130" cy="3408680"/>
+            <wp:effectExtent l="0" t="0" r="0" b="1270"/>
+            <wp:docPr id="26" name="Рисунок 26"/>
+            <wp:cNvGraphicFramePr>
+              <a:graphicFrameLocks xmlns:a="http://schemas.openxmlformats.org/drawingml/2006/main" noChangeAspect="1"/>
+            </wp:cNvGraphicFramePr>
+            <a:graphic xmlns:a="http://schemas.openxmlformats.org/drawingml/2006/main">
+              <a:graphicData uri="http://schemas.openxmlformats.org/drawingml/2006/picture">
+                <pic:pic xmlns:pic="http://schemas.openxmlformats.org/drawingml/2006/picture">
+                  <pic:nvPicPr>
+                    <pic:cNvPr id="1" name=""/>
+                    <pic:cNvPicPr/>
+                  </pic:nvPicPr>
+                  <pic:blipFill>
+                    <a:blip r:embed="rId20"/>
+                    <a:stretch>
+                      <a:fillRect/>
+                    </a:stretch>
+                  </pic:blipFill>
+                  <pic:spPr>
+                    <a:xfrm>
+                      <a:off x="0" y="0"/>
+                      <a:ext cx="6120130" cy="3408680"/>
+                    </a:xfrm>
+                    <a:prstGeom prst="rect">
+                      <a:avLst/>
+                    </a:prstGeom>
+                  </pic:spPr>
+                </pic:pic>
+              </a:graphicData>
+            </a:graphic>
+          </wp:inline>
+        </w:drawing>
+      </w:r>
+    </w:p>
+    <w:p>
+      <w:pPr>
+        <w:rPr>
+          <w:lang w:val="uk-UA"/>
+        </w:rPr>
+      </w:pPr>
+      <w:r>
+        <w:rPr>
+          <w:lang w:val="uk-UA"/>
+        </w:rPr>
+        <w:t>У цій сцені динамічну компоновку доведеться реалізовувати вручну, за допомогою формул.</w:t>
+      </w:r>
+    </w:p>
+    <w:p>
+      <w:pPr>
+        <w:spacing w:line="259" w:lineRule="auto"/>
+        <w:jc w:val="left"/>
+        <w:rPr>
+          <w:lang w:val="uk-UA"/>
+        </w:rPr>
+      </w:pPr>
+      <w:r>
+        <w:rPr>
+          <w:lang w:val="uk-UA"/>
+        </w:rPr>
+        <w:br w:type="page"/>
+      </w:r>
+    </w:p>
+    <w:p>
+      <w:pPr>
+        <w:pStyle w:val="1"/>
+        <w:rPr>
+          <w:lang w:val="uk-UA"/>
+        </w:rPr>
+      </w:pPr>
+      <w:r>
+        <w:rPr>
+          <w:lang w:val="uk-UA"/>
+        </w:rPr>
+        <w:t>Розділ 3. Реалізація</w:t>
+      </w:r>
+    </w:p>
+    <w:p>
+      <w:pPr>
+        <w:rPr>
+          <w:lang w:val="uk-UA"/>
+        </w:rPr>
+      </w:pPr>
+      <w:r>
+        <w:rPr>
+          <w:lang w:val="en-US"/>
+        </w:rPr>
+        <w:t>Godot</w:t>
+      </w:r>
+      <w:r>
+        <w:rPr>
+          <w:lang w:val="uk-UA"/>
+        </w:rPr>
+        <w:t xml:space="preserve"> </w:t>
+      </w:r>
+      <w:r>
+        <w:rPr>
+          <w:lang w:val="en-US"/>
+        </w:rPr>
+        <w:t>Engine</w:t>
+      </w:r>
+      <w:r>
+        <w:rPr>
+          <w:lang w:val="uk-UA"/>
+        </w:rPr>
+        <w:t xml:space="preserve"> </w:t>
+      </w:r>
+      <w:r>
+        <w:rPr>
+          <w:lang w:val="uk-UA"/>
+        </w:rPr>
+        <w:t xml:space="preserve">підтримує багато мов, але основними вважаються </w:t>
+      </w:r>
+      <w:r>
+        <w:rPr>
+          <w:lang w:val="en-US"/>
+        </w:rPr>
+        <w:t>C</w:t>
+      </w:r>
+      <w:r>
+        <w:rPr>
+          <w:lang w:val="uk-UA"/>
+        </w:rPr>
+        <w:t xml:space="preserve">++ </w:t>
+      </w:r>
+      <w:r>
+        <w:rPr>
+          <w:lang w:val="uk-UA"/>
+        </w:rPr>
+        <w:t xml:space="preserve">та </w:t>
+      </w:r>
+      <w:proofErr w:type="spellStart"/>
+      <w:r>
+        <w:rPr>
+          <w:lang w:val="en-US"/>
+        </w:rPr>
+        <w:t>GDScript</w:t>
+      </w:r>
+      <w:proofErr w:type="spellEnd"/>
+      <w:r>
+        <w:rPr>
+          <w:lang w:val="uk-UA"/>
+        </w:rPr>
+        <w:t xml:space="preserve">, </w:t>
+      </w:r>
+      <w:r>
+        <w:rPr>
+          <w:lang w:val="uk-UA"/>
+        </w:rPr>
+        <w:t xml:space="preserve">та </w:t>
+      </w:r>
+      <w:r>
+        <w:rPr>
+          <w:lang w:val="en-US"/>
+        </w:rPr>
+        <w:t>C</w:t>
+      </w:r>
+      <w:r>
+        <w:rPr>
+          <w:lang w:val="uk-UA"/>
+        </w:rPr>
+        <w:t xml:space="preserve"># </w:t>
+      </w:r>
+      <w:r>
+        <w:rPr>
+          <w:lang w:val="uk-UA"/>
+        </w:rPr>
+        <w:t xml:space="preserve">для </w:t>
+      </w:r>
+      <w:r>
+        <w:rPr>
+          <w:lang w:val="en-US"/>
+        </w:rPr>
+        <w:t>Godot</w:t>
+      </w:r>
+      <w:r>
+        <w:rPr>
+          <w:lang w:val="uk-UA"/>
+        </w:rPr>
+        <w:t xml:space="preserve"> </w:t>
+      </w:r>
+      <w:r>
+        <w:rPr>
+          <w:lang w:val="en-US"/>
+        </w:rPr>
+        <w:t>Mono</w:t>
+      </w:r>
+      <w:r>
+        <w:rPr>
+          <w:lang w:val="uk-UA"/>
+        </w:rPr>
+        <w:t xml:space="preserve">. </w:t>
+      </w:r>
+      <w:proofErr w:type="spellStart"/>
+      <w:r>
+        <w:rPr>
+          <w:lang w:val="en-US"/>
+        </w:rPr>
+        <w:t>GDScript</w:t>
+      </w:r>
+      <w:proofErr w:type="spellEnd"/>
+      <w:r>
+        <w:t xml:space="preserve"> – </w:t>
+      </w:r>
+      <w:r>
+        <w:rPr>
+          <w:lang w:val="uk-UA"/>
+        </w:rPr>
+        <w:t xml:space="preserve">строго типізована мова високого рівня за синтаксисом схожа на мову </w:t>
+      </w:r>
+      <w:r>
+        <w:rPr>
+          <w:lang w:val="en-US"/>
+        </w:rPr>
+        <w:t>Python</w:t>
+      </w:r>
+      <w:r>
+        <w:t xml:space="preserve">. </w:t>
+      </w:r>
+      <w:r>
+        <w:rPr>
+          <w:lang w:val="uk-UA"/>
+        </w:rPr>
+        <w:t>Була створена спеціально для цього движка і оптимізована під архітектуру сцен. На цій мові я і буду реалізувати логіку своєї гри.</w:t>
+      </w:r>
+    </w:p>
+    <w:p>
+      <w:pPr>
+        <w:pStyle w:val="aa"/>
+        <w:rPr>
+          <w:lang w:val="uk-UA"/>
+        </w:rPr>
+      </w:pPr>
+      <w:r>
+        <w:rPr>
+          <w:lang w:val="uk-UA"/>
+        </w:rPr>
+        <w:t>3.1. Меню</w:t>
+      </w:r>
+    </w:p>
+    <w:p>
+      <w:pPr>
+        <w:rPr>
+          <w:lang w:val="uk-UA"/>
+        </w:rPr>
+      </w:pPr>
+      <w:proofErr w:type="spellStart"/>
+      <w:r>
+        <w:rPr>
+          <w:lang w:val="en-US"/>
+        </w:rPr>
+        <w:t>GDScript</w:t>
+      </w:r>
+      <w:proofErr w:type="spellEnd"/>
+      <w:r>
+        <w:rPr>
+          <w:lang w:val="uk-UA"/>
+        </w:rPr>
+        <w:t xml:space="preserve"> </w:t>
+      </w:r>
+      <w:r>
+        <w:rPr>
+          <w:lang w:val="uk-UA"/>
+        </w:rPr>
+        <w:t>реалізує подійно-орієнтовану парадигму програмування.</w:t>
+      </w:r>
+      <w:r>
+        <w:rPr>
+          <w:lang w:val="uk-UA"/>
+        </w:rPr>
+        <w:t xml:space="preserve"> Отже для обробки таких дій як натискання кнопки, перемикання </w:t>
+      </w:r>
+      <w:proofErr w:type="spellStart"/>
+      <w:r>
+        <w:rPr>
+          <w:lang w:val="en-US"/>
+        </w:rPr>
+        <w:t>CheckBox</w:t>
+      </w:r>
+      <w:proofErr w:type="spellEnd"/>
+      <w:r>
+        <w:rPr>
+          <w:lang w:val="uk-UA"/>
+        </w:rPr>
+        <w:t>, тощо, треба використовувати обробники подій.</w:t>
+      </w:r>
+    </w:p>
+    <w:p>
+      <w:pPr>
+        <w:rPr>
+          <w:lang w:val="uk-UA"/>
+        </w:rPr>
+      </w:pPr>
+      <w:r>
+        <w:rPr>
+          <w:lang w:val="uk-UA"/>
+        </w:rPr>
+        <w:t xml:space="preserve">Для всіх кнопок я обробляю подію </w:t>
+      </w:r>
+      <w:r>
+        <w:rPr>
+          <w:lang w:val="en-US"/>
+        </w:rPr>
+        <w:t>pressed</w:t>
+      </w:r>
+      <w:r>
+        <w:t xml:space="preserve">(), </w:t>
+      </w:r>
+      <w:r>
+        <w:rPr>
+          <w:lang w:val="uk-UA"/>
+        </w:rPr>
+        <w:t xml:space="preserve">що означає, що кнопка </w:t>
+      </w:r>
+      <w:proofErr w:type="spellStart"/>
+      <w:r>
+        <w:rPr>
+          <w:lang w:val="uk-UA"/>
+        </w:rPr>
+        <w:t>натиснена</w:t>
+      </w:r>
+      <w:proofErr w:type="spellEnd"/>
+      <w:r>
+        <w:rPr>
+          <w:lang w:val="uk-UA"/>
+        </w:rPr>
+        <w:t>.</w:t>
+      </w:r>
+    </w:p>
+    <w:p>
+      <w:pPr>
+        <w:rPr>
+          <w:lang w:val="uk-UA"/>
+        </w:rPr>
+      </w:pPr>
+      <w:r>
+        <w:rPr>
+          <w:lang w:val="uk-UA"/>
+        </w:rPr>
+        <w:t xml:space="preserve">Для кнопки </w:t>
+      </w:r>
+      <w:r>
+        <w:rPr>
+          <w:lang w:val="en-US"/>
+        </w:rPr>
+        <w:t>Play</w:t>
+      </w:r>
+      <w:r>
+        <w:t xml:space="preserve"> </w:t>
+      </w:r>
+      <w:r>
+        <w:rPr>
+          <w:lang w:val="uk-UA"/>
+        </w:rPr>
+        <w:t xml:space="preserve">обробник простий – змінити сцену на ігрове поле і </w:t>
+      </w:r>
+      <w:proofErr w:type="spellStart"/>
+      <w:r>
+        <w:rPr>
+          <w:lang w:val="uk-UA"/>
+        </w:rPr>
+        <w:t>обнулити</w:t>
+      </w:r>
+      <w:proofErr w:type="spellEnd"/>
+      <w:r>
+        <w:rPr>
+          <w:lang w:val="uk-UA"/>
+        </w:rPr>
+        <w:t xml:space="preserve"> рахунок.</w:t>
+      </w:r>
+    </w:p>
+    <w:p>
+      <w:pPr>
+        <w:rPr>
+          <w:lang w:val="uk-UA"/>
+        </w:rPr>
+      </w:pPr>
+      <w:r>
+        <w:rPr>
+          <w:lang w:val="uk-UA"/>
+        </w:rPr>
+        <w:t xml:space="preserve">Для кнопки </w:t>
+      </w:r>
+      <w:r>
+        <w:rPr>
+          <w:lang w:val="en-US"/>
+        </w:rPr>
+        <w:t>Exit</w:t>
+      </w:r>
+      <w:r>
+        <w:t xml:space="preserve"> </w:t>
+      </w:r>
+      <w:r>
+        <w:rPr>
+          <w:lang w:val="uk-UA"/>
+        </w:rPr>
+        <w:t>ще простіший – закрити програму.</w:t>
+      </w:r>
+    </w:p>
+    <w:p>
+      <w:pPr>
+        <w:rPr>
+          <w:lang w:val="uk-UA"/>
+        </w:rPr>
+      </w:pPr>
+      <w:r>
+        <w:rPr>
+          <w:lang w:val="uk-UA"/>
+        </w:rPr>
+        <w:t xml:space="preserve">Усі кнопки рівнів складності прив'язані до 1 скрипту. Функція </w:t>
+      </w:r>
+      <w:r>
+        <w:rPr>
+          <w:lang w:val="uk-UA"/>
+        </w:rPr>
+        <w:t>_</w:t>
+      </w:r>
+      <w:r>
+        <w:rPr>
+          <w:lang w:val="en-US"/>
+        </w:rPr>
+        <w:t>ready</w:t>
+      </w:r>
+      <w:r>
+        <w:rPr>
+          <w:lang w:val="uk-UA"/>
+        </w:rPr>
+        <w:t xml:space="preserve">() </w:t>
+      </w:r>
+      <w:r>
+        <w:rPr>
+          <w:lang w:val="uk-UA"/>
+        </w:rPr>
+        <w:t xml:space="preserve">виконується після ініціалізації об'єкту, в ній за допомогою конструкції </w:t>
+      </w:r>
+      <w:r>
+        <w:rPr>
+          <w:lang w:val="en-US"/>
+        </w:rPr>
+        <w:t>match</w:t>
+      </w:r>
+      <w:r>
+        <w:rPr>
+          <w:lang w:val="uk-UA"/>
+        </w:rPr>
+        <w:t xml:space="preserve"> </w:t>
+      </w:r>
+      <w:r>
+        <w:rPr>
+          <w:lang w:val="uk-UA"/>
+        </w:rPr>
+        <w:t xml:space="preserve">(аналог </w:t>
+      </w:r>
+      <w:r>
+        <w:rPr>
+          <w:lang w:val="en-US"/>
+        </w:rPr>
+        <w:t>switch</w:t>
+      </w:r>
+      <w:r>
+        <w:rPr>
+          <w:lang w:val="uk-UA"/>
+        </w:rPr>
+        <w:t xml:space="preserve">) </w:t>
+      </w:r>
+      <w:r>
+        <w:rPr>
+          <w:lang w:val="uk-UA"/>
+        </w:rPr>
+        <w:t>виставляється колір шрифту в залежності від імені кнопки та того, чи вибрана складність яка відповідає цій кнопці.</w:t>
+      </w:r>
+    </w:p>
+    <w:p>
+      <w:pPr>
+        <w:rPr>
+          <w:lang w:val="en-US"/>
+        </w:rPr>
+      </w:pPr>
+      <w:r>
+        <w:rPr>
+          <w:lang w:val="uk-UA"/>
+        </w:rPr>
+        <w:t xml:space="preserve">Обробник </w:t>
+      </w:r>
+      <w:r>
+        <w:rPr>
+          <w:lang w:val="en-US"/>
+        </w:rPr>
+        <w:t>pressed</w:t>
+      </w:r>
+      <w:r>
+        <w:rPr>
+          <w:lang w:val="uk-UA"/>
+        </w:rPr>
+        <w:t xml:space="preserve">() </w:t>
+      </w:r>
+      <w:r>
+        <w:rPr>
+          <w:lang w:val="uk-UA"/>
+        </w:rPr>
+        <w:t xml:space="preserve">кнопок рівнів складності складається з трьох </w:t>
+      </w:r>
+      <w:r>
+        <w:rPr>
+          <w:lang w:val="en-US"/>
+        </w:rPr>
+        <w:t>match</w:t>
+      </w:r>
+      <w:r>
+        <w:rPr>
+          <w:lang w:val="uk-UA"/>
+        </w:rPr>
+        <w:t xml:space="preserve">: в першому виставляється нова складність в залежності від імені кнопки, в другому оновлюється (викликається </w:t>
+      </w:r>
+      <w:r>
+        <w:rPr>
+          <w:lang w:val="uk-UA"/>
+        </w:rPr>
+        <w:t>_</w:t>
+      </w:r>
+      <w:r>
+        <w:rPr>
+          <w:lang w:val="en-US"/>
+        </w:rPr>
+        <w:t>ready</w:t>
+      </w:r>
+      <w:r>
+        <w:rPr>
+          <w:lang w:val="uk-UA"/>
+        </w:rPr>
+        <w:t>())</w:t>
+      </w:r>
+      <w:r>
+        <w:rPr>
+          <w:lang w:val="uk-UA"/>
+        </w:rPr>
+        <w:t xml:space="preserve"> </w:t>
       </w:r>
       <w:bookmarkStart w:id="0" w:name="_GoBack"/>
       <w:bookmarkEnd w:id="0"/>
+      <w:r>
+        <w:rPr>
+          <w:lang w:val="uk-UA"/>
+        </w:rPr>
+        <w:t xml:space="preserve">кнопка попередньої складності (для зміни кольору), в третьому оновлюється кнопка яка була </w:t>
+      </w:r>
+      <w:proofErr w:type="spellStart"/>
+      <w:r>
+        <w:rPr>
+          <w:lang w:val="uk-UA"/>
+        </w:rPr>
+        <w:t>натиснена</w:t>
+      </w:r>
+      <w:proofErr w:type="spellEnd"/>
+      <w:r>
+        <w:rPr>
+          <w:lang w:val="uk-UA"/>
+        </w:rPr>
+        <w:t>.</w:t>
+      </w:r>
+    </w:p>
+    <w:p>
+      <w:pPr>
+        <w:rPr>
+          <w:lang w:val="uk-UA"/>
+        </w:rPr>
+      </w:pPr>
+      <w:r>
+        <w:rPr>
+          <w:lang w:val="uk-UA"/>
+        </w:rPr>
+        <w:lastRenderedPageBreak/>
+        <w:t>Остання цікава функція в меню – переливання кольору напису. Вона реалізована дуже просто:</w:t>
+      </w:r>
+    </w:p>
+    <w:p>
+      <w:pPr>
+        <w:rPr>
+          <w:lang w:val="uk-UA"/>
+        </w:rPr>
+      </w:pPr>
+      <w:r>
+        <w:rPr>
+          <w:lang w:val="uk-UA"/>
+        </w:rPr>
+        <w:drawing>
+          <wp:inline distT="0" distB="0" distL="0" distR="0" wp14:anchorId="029B02DE" wp14:editId="0FC9AEC1">
+            <wp:extent cx="3829584" cy="1743318"/>
+            <wp:effectExtent l="0" t="0" r="0" b="9525"/>
+            <wp:docPr id="30" name="Рисунок 30"/>
+            <wp:cNvGraphicFramePr>
+              <a:graphicFrameLocks xmlns:a="http://schemas.openxmlformats.org/drawingml/2006/main" noChangeAspect="1"/>
+            </wp:cNvGraphicFramePr>
+            <a:graphic xmlns:a="http://schemas.openxmlformats.org/drawingml/2006/main">
+              <a:graphicData uri="http://schemas.openxmlformats.org/drawingml/2006/picture">
+                <pic:pic xmlns:pic="http://schemas.openxmlformats.org/drawingml/2006/picture">
+                  <pic:nvPicPr>
+                    <pic:cNvPr id="1" name=""/>
+                    <pic:cNvPicPr/>
+                  </pic:nvPicPr>
+                  <pic:blipFill>
+                    <a:blip r:embed="rId21"/>
+                    <a:stretch>
+                      <a:fillRect/>
+                    </a:stretch>
+                  </pic:blipFill>
+                  <pic:spPr>
+                    <a:xfrm>
+                      <a:off x="0" y="0"/>
+                      <a:ext cx="3829584" cy="1743318"/>
+                    </a:xfrm>
+                    <a:prstGeom prst="rect">
+                      <a:avLst/>
+                    </a:prstGeom>
+                  </pic:spPr>
+                </pic:pic>
+              </a:graphicData>
+            </a:graphic>
+          </wp:inline>
+        </w:drawing>
+      </w:r>
+    </w:p>
+    <w:p>
+      <w:pPr>
+        <w:rPr>
+          <w:lang w:val="uk-UA"/>
+        </w:rPr>
+      </w:pPr>
+      <w:r>
+        <w:t>_</w:t>
+      </w:r>
+      <w:proofErr w:type="gramStart"/>
+      <w:r>
+        <w:rPr>
+          <w:lang w:val="en-US"/>
+        </w:rPr>
+        <w:t>process</w:t>
+      </w:r>
+      <w:r>
+        <w:t>(</w:t>
+      </w:r>
+      <w:proofErr w:type="gramEnd"/>
+      <w:r>
+        <w:t xml:space="preserve">) </w:t>
+      </w:r>
+      <w:r>
+        <w:rPr>
+          <w:lang w:val="uk-UA"/>
+        </w:rPr>
+        <w:t xml:space="preserve">викликається при кожному новому кадрі. Параметр </w:t>
+      </w:r>
+      <w:r>
+        <w:rPr>
+          <w:lang w:val="en-US"/>
+        </w:rPr>
+        <w:t>delta</w:t>
+      </w:r>
+      <w:r>
+        <w:t xml:space="preserve"> – </w:t>
+      </w:r>
+      <w:r>
+        <w:rPr>
+          <w:lang w:val="uk-UA"/>
+        </w:rPr>
+        <w:t xml:space="preserve">час у секундах який пройшов з моменту попереднього кадру. Таким чином можна реалізувати анімацію стабільну в часі, не залежно від кількості </w:t>
+      </w:r>
+      <w:r>
+        <w:rPr>
+          <w:lang w:val="en-US"/>
+        </w:rPr>
+        <w:t>FPS</w:t>
+      </w:r>
+      <w:r>
+        <w:t xml:space="preserve">. </w:t>
+      </w:r>
+      <w:r>
+        <w:rPr>
+          <w:lang w:val="uk-UA"/>
+        </w:rPr>
+        <w:t xml:space="preserve">Отже, анімуючи параметр </w:t>
+      </w:r>
+      <w:r>
+        <w:rPr>
+          <w:lang w:val="en-US"/>
+        </w:rPr>
+        <w:t>Hue</w:t>
+      </w:r>
+      <w:r>
+        <w:t xml:space="preserve"> </w:t>
+      </w:r>
+      <w:r>
+        <w:rPr>
+          <w:lang w:val="uk-UA"/>
+        </w:rPr>
+        <w:t xml:space="preserve">з простору </w:t>
+      </w:r>
+      <w:r>
+        <w:rPr>
+          <w:lang w:val="en-US"/>
+        </w:rPr>
+        <w:t>HSV</w:t>
+      </w:r>
+      <w:r>
+        <w:t xml:space="preserve">, </w:t>
+      </w:r>
+      <w:r>
+        <w:rPr>
+          <w:lang w:val="uk-UA"/>
+        </w:rPr>
+        <w:t>я отримую переливання кольорів.</w:t>
+      </w:r>
+    </w:p>
+    <w:p>
+      <w:pPr>
+        <w:rPr>
+          <w:lang w:val="uk-UA"/>
+        </w:rPr>
+      </w:pPr>
+      <w:r>
+        <w:rPr>
+          <w:noProof/>
+        </w:rPr>
+        <w:drawing>
+          <wp:inline distT="0" distB="0" distL="0" distR="0" wp14:anchorId="3C3797A9" wp14:editId="5C9AFA1B">
+            <wp:extent cx="2238451" cy="2152494"/>
+            <wp:effectExtent l="0" t="0" r="0" b="635"/>
+            <wp:docPr id="31" name="Рисунок 31" descr="Draw HSV circle at runtime - Stack Overflow"/>
+            <wp:cNvGraphicFramePr>
+              <a:graphicFrameLocks xmlns:a="http://schemas.openxmlformats.org/drawingml/2006/main" noChangeAspect="1"/>
+            </wp:cNvGraphicFramePr>
+            <a:graphic xmlns:a="http://schemas.openxmlformats.org/drawingml/2006/main">
+              <a:graphicData uri="http://schemas.openxmlformats.org/drawingml/2006/picture">
+                <pic:pic xmlns:pic="http://schemas.openxmlformats.org/drawingml/2006/picture">
+                  <pic:nvPicPr>
+                    <pic:cNvPr id="0" name="Picture 1" descr="Draw HSV circle at runtime - Stack Overflow"/>
+                    <pic:cNvPicPr>
+                      <a:picLocks noChangeAspect="1" noChangeArrowheads="1"/>
+                    </pic:cNvPicPr>
+                  </pic:nvPicPr>
+                  <pic:blipFill>
+                    <a:blip r:embed="rId22">
+                      <a:extLst>
+                        <a:ext uri="{28A0092B-C50C-407E-A947-70E740481C1C}">
+                          <a14:useLocalDpi xmlns:a14="http://schemas.microsoft.com/office/drawing/2010/main" val="0"/>
+                        </a:ext>
+                      </a:extLst>
+                    </a:blip>
+                    <a:srcRect/>
+                    <a:stretch>
+                      <a:fillRect/>
+                    </a:stretch>
+                  </pic:blipFill>
+                  <pic:spPr bwMode="auto">
+                    <a:xfrm>
+                      <a:off x="0" y="0"/>
+                      <a:ext cx="2269796" cy="2182636"/>
+                    </a:xfrm>
+                    <a:prstGeom prst="rect">
+                      <a:avLst/>
+                    </a:prstGeom>
+                    <a:noFill/>
+                    <a:ln>
+                      <a:noFill/>
+                    </a:ln>
+                  </pic:spPr>
+                </pic:pic>
+              </a:graphicData>
+            </a:graphic>
+          </wp:inline>
+        </w:drawing>
+      </w:r>
+      <w:r>
+        <w:rPr>
+          <w:lang w:val="uk-UA"/>
+        </w:rPr>
+        <w:t xml:space="preserve"> круг </w:t>
+      </w:r>
+      <w:r>
+        <w:rPr>
+          <w:lang w:val="en-US"/>
+        </w:rPr>
+        <w:t>Hue</w:t>
+      </w:r>
+      <w:r>
+        <w:rPr>
+          <w:lang w:val="uk-UA"/>
+        </w:rPr>
+        <w:t xml:space="preserve">, </w:t>
+      </w:r>
+      <w:r>
+        <w:rPr>
+          <w:lang w:val="en-US"/>
+        </w:rPr>
+        <w:t>Saturation</w:t>
+      </w:r>
+      <w:r>
+        <w:rPr>
+          <w:lang w:val="uk-UA"/>
+        </w:rPr>
+        <w:t xml:space="preserve">, </w:t>
+      </w:r>
+      <w:r>
+        <w:rPr>
+          <w:lang w:val="uk-UA"/>
+        </w:rPr>
+        <w:t xml:space="preserve">де </w:t>
+      </w:r>
+      <w:r>
+        <w:rPr>
+          <w:lang w:val="en-US"/>
+        </w:rPr>
+        <w:t>Hue</w:t>
+      </w:r>
+      <w:r>
+        <w:rPr>
+          <w:lang w:val="uk-UA"/>
+        </w:rPr>
+        <w:t xml:space="preserve"> – </w:t>
+      </w:r>
+      <w:r>
+        <w:rPr>
+          <w:lang w:val="uk-UA"/>
+        </w:rPr>
+        <w:t>в градусах</w:t>
+      </w:r>
+      <w:r>
+        <w:rPr>
+          <w:lang w:val="uk-UA"/>
+        </w:rPr>
+        <w:t>,</w:t>
+      </w:r>
+      <w:r>
+        <w:rPr>
+          <w:lang w:val="uk-UA"/>
+        </w:rPr>
+        <w:t xml:space="preserve"> </w:t>
+      </w:r>
+      <w:r>
+        <w:rPr>
+          <w:lang w:val="en-US"/>
+        </w:rPr>
+        <w:t>Saturation</w:t>
+      </w:r>
+      <w:r>
+        <w:rPr>
+          <w:lang w:val="uk-UA"/>
+        </w:rPr>
+        <w:t xml:space="preserve"> </w:t>
+      </w:r>
+      <w:r>
+        <w:rPr>
+          <w:lang w:val="uk-UA"/>
+        </w:rPr>
+        <w:t>– відстань від центру до конкретного кольору.</w:t>
+      </w:r>
+    </w:p>
+    <w:p>
+      <w:pPr>
+        <w:rPr>
+          <w:lang w:val="uk-UA"/>
+        </w:rPr>
+      </w:pPr>
     </w:p>
     <w:sectPr>
-      <w:footerReference w:type="default" r:id="rId14"/>
+      <w:footerReference w:type="default" r:id="rId23"/>
       <w:pgSz w:w="11906" w:h="16838"/>
       <w:pgMar w:top="1134" w:right="1134" w:bottom="1134" w:left="1134" w:header="709" w:footer="709" w:gutter="0"/>
       <w:cols w:space="708"/>
@@ -5468,7 +7451,7 @@
 </file>
 
 <file path=customXml/itemProps1.xml><?xml version="1.0" encoding="utf-8"?>
-<ds:datastoreItem xmlns:ds="http://schemas.openxmlformats.org/officeDocument/2006/customXml" ds:itemID="{28231CBB-14BE-4227-812B-B2FEA81935BD}">
+<ds:datastoreItem xmlns:ds="http://schemas.openxmlformats.org/officeDocument/2006/customXml" ds:itemID="{AA490742-721C-413E-9A10-11F58C9EEA5A}">
   <ds:schemaRefs>
     <ds:schemaRef ds:uri="http://schemas.openxmlformats.org/officeDocument/2006/bibliography"/>
   </ds:schemaRefs>

</xml_diff>

<commit_message>
Doc - chapter 4 and 5
</commit_message>
<xml_diff>
--- a/Docs/ПояснювальнаЗаписка_КН-19_Літвінов.docx
+++ b/Docs/ПояснювальнаЗаписка_КН-19_Літвінов.docx
@@ -1175,12 +1175,730 @@
     </w:p>
     <w:p>
       <w:pPr>
+        <w:pStyle w:val="11"/>
+        <w:tabs>
+          <w:tab w:val="right" w:leader="dot" w:pos="9628"/>
+        </w:tabs>
+        <w:rPr>
+          <w:rFonts w:eastAsia="Calibri"/>
+          <w:sz w:val="32"/>
+          <w:szCs w:val="32"/>
+          <w:lang w:val="en-US"/>
+        </w:rPr>
+      </w:pPr>
+      <w:r>
+        <w:rPr>
+          <w:rFonts w:eastAsia="Calibri"/>
+          <w:sz w:val="32"/>
+          <w:szCs w:val="32"/>
+          <w:lang w:val="uk-UA"/>
+        </w:rPr>
+        <w:lastRenderedPageBreak/>
+        <w:t>Зміст</w:t>
+      </w:r>
+      <w:r>
+        <w:rPr>
+          <w:rFonts w:eastAsia="Calibri"/>
+          <w:sz w:val="32"/>
+          <w:szCs w:val="32"/>
+          <w:lang w:val="uk-UA"/>
+        </w:rPr>
+        <w:t>:</w:t>
+      </w:r>
+    </w:p>
+    <w:p>
+      <w:pPr>
+        <w:pStyle w:val="11"/>
+        <w:tabs>
+          <w:tab w:val="right" w:leader="dot" w:pos="9628"/>
+        </w:tabs>
+        <w:rPr>
+          <w:noProof/>
+        </w:rPr>
+      </w:pPr>
+      <w:r>
+        <w:rPr>
+          <w:rFonts w:eastAsia="Calibri"/>
+          <w:lang w:val="uk-UA"/>
+        </w:rPr>
+        <w:fldChar w:fldCharType="begin"/>
+      </w:r>
+      <w:r>
+        <w:rPr>
+          <w:rFonts w:eastAsia="Calibri"/>
+          <w:lang w:val="uk-UA"/>
+        </w:rPr>
+        <w:instrText xml:space="preserve"> TOC \o "1-3" \h \z \t "Подзаголовок;2" </w:instrText>
+      </w:r>
+      <w:r>
+        <w:rPr>
+          <w:rFonts w:eastAsia="Calibri"/>
+          <w:lang w:val="uk-UA"/>
+        </w:rPr>
+        <w:fldChar w:fldCharType="separate"/>
+      </w:r>
+      <w:hyperlink w:anchor="_Toc41142323" w:history="1">
+        <w:r>
+          <w:rPr>
+            <w:rStyle w:val="a9"/>
+            <w:rFonts w:eastAsia="Calibri"/>
+            <w:noProof/>
+            <w:lang w:val="uk-UA"/>
+          </w:rPr>
+          <w:t>Вступ</w:t>
+        </w:r>
+        <w:r>
+          <w:rPr>
+            <w:noProof/>
+            <w:webHidden/>
+          </w:rPr>
+          <w:tab/>
+        </w:r>
+        <w:r>
+          <w:rPr>
+            <w:noProof/>
+            <w:webHidden/>
+          </w:rPr>
+          <w:fldChar w:fldCharType="begin"/>
+        </w:r>
+        <w:r>
+          <w:rPr>
+            <w:noProof/>
+            <w:webHidden/>
+          </w:rPr>
+          <w:instrText xml:space="preserve"> PAGEREF _Toc41142323 \h </w:instrText>
+        </w:r>
+        <w:r>
+          <w:rPr>
+            <w:noProof/>
+            <w:webHidden/>
+          </w:rPr>
+        </w:r>
+        <w:r>
+          <w:rPr>
+            <w:noProof/>
+            <w:webHidden/>
+          </w:rPr>
+          <w:fldChar w:fldCharType="separate"/>
+        </w:r>
+        <w:r>
+          <w:rPr>
+            <w:noProof/>
+            <w:webHidden/>
+          </w:rPr>
+          <w:t>3</w:t>
+        </w:r>
+        <w:r>
+          <w:rPr>
+            <w:noProof/>
+            <w:webHidden/>
+          </w:rPr>
+          <w:fldChar w:fldCharType="end"/>
+        </w:r>
+      </w:hyperlink>
+    </w:p>
+    <w:p>
+      <w:pPr>
+        <w:pStyle w:val="11"/>
+        <w:tabs>
+          <w:tab w:val="right" w:leader="dot" w:pos="9628"/>
+        </w:tabs>
+        <w:rPr>
+          <w:noProof/>
+        </w:rPr>
+      </w:pPr>
+      <w:hyperlink w:anchor="_Toc41142324" w:history="1">
+        <w:r>
+          <w:rPr>
+            <w:rStyle w:val="a9"/>
+            <w:noProof/>
+            <w:lang w:val="uk-UA"/>
+          </w:rPr>
+          <w:t>Розділ 1. Правила та умови гри. Джерела знань</w:t>
+        </w:r>
+        <w:r>
+          <w:rPr>
+            <w:noProof/>
+            <w:webHidden/>
+          </w:rPr>
+          <w:tab/>
+        </w:r>
+        <w:r>
+          <w:rPr>
+            <w:noProof/>
+            <w:webHidden/>
+          </w:rPr>
+          <w:fldChar w:fldCharType="begin"/>
+        </w:r>
+        <w:r>
+          <w:rPr>
+            <w:noProof/>
+            <w:webHidden/>
+          </w:rPr>
+          <w:instrText xml:space="preserve"> PAGEREF _Toc41142324 \h </w:instrText>
+        </w:r>
+        <w:r>
+          <w:rPr>
+            <w:noProof/>
+            <w:webHidden/>
+          </w:rPr>
+        </w:r>
+        <w:r>
+          <w:rPr>
+            <w:noProof/>
+            <w:webHidden/>
+          </w:rPr>
+          <w:fldChar w:fldCharType="separate"/>
+        </w:r>
+        <w:r>
+          <w:rPr>
+            <w:noProof/>
+            <w:webHidden/>
+          </w:rPr>
+          <w:t>4</w:t>
+        </w:r>
+        <w:r>
+          <w:rPr>
+            <w:noProof/>
+            <w:webHidden/>
+          </w:rPr>
+          <w:fldChar w:fldCharType="end"/>
+        </w:r>
+      </w:hyperlink>
+    </w:p>
+    <w:p>
+      <w:pPr>
+        <w:pStyle w:val="11"/>
+        <w:tabs>
+          <w:tab w:val="right" w:leader="dot" w:pos="9628"/>
+        </w:tabs>
+        <w:rPr>
+          <w:noProof/>
+        </w:rPr>
+      </w:pPr>
+      <w:hyperlink w:anchor="_Toc41142325" w:history="1">
+        <w:r>
+          <w:rPr>
+            <w:rStyle w:val="a9"/>
+            <w:noProof/>
+            <w:lang w:val="uk-UA"/>
+          </w:rPr>
+          <w:t>Розділ 2. Проектування гри</w:t>
+        </w:r>
+        <w:r>
+          <w:rPr>
+            <w:noProof/>
+            <w:webHidden/>
+          </w:rPr>
+          <w:tab/>
+        </w:r>
+        <w:r>
+          <w:rPr>
+            <w:noProof/>
+            <w:webHidden/>
+          </w:rPr>
+          <w:fldChar w:fldCharType="begin"/>
+        </w:r>
+        <w:r>
+          <w:rPr>
+            <w:noProof/>
+            <w:webHidden/>
+          </w:rPr>
+          <w:instrText xml:space="preserve"> PAGEREF _Toc41142325 \h </w:instrText>
+        </w:r>
+        <w:r>
+          <w:rPr>
+            <w:noProof/>
+            <w:webHidden/>
+          </w:rPr>
+        </w:r>
+        <w:r>
+          <w:rPr>
+            <w:noProof/>
+            <w:webHidden/>
+          </w:rPr>
+          <w:fldChar w:fldCharType="separate"/>
+        </w:r>
+        <w:r>
+          <w:rPr>
+            <w:noProof/>
+            <w:webHidden/>
+          </w:rPr>
+          <w:t>6</w:t>
+        </w:r>
+        <w:r>
+          <w:rPr>
+            <w:noProof/>
+            <w:webHidden/>
+          </w:rPr>
+          <w:fldChar w:fldCharType="end"/>
+        </w:r>
+      </w:hyperlink>
+    </w:p>
+    <w:p>
+      <w:pPr>
+        <w:pStyle w:val="2"/>
+        <w:tabs>
+          <w:tab w:val="right" w:leader="dot" w:pos="9628"/>
+        </w:tabs>
+        <w:rPr>
+          <w:noProof/>
+        </w:rPr>
+      </w:pPr>
+      <w:hyperlink w:anchor="_Toc41142326" w:history="1">
+        <w:r>
+          <w:rPr>
+            <w:rStyle w:val="a9"/>
+            <w:noProof/>
+          </w:rPr>
+          <w:t xml:space="preserve">2.1. </w:t>
+        </w:r>
+        <w:r>
+          <w:rPr>
+            <w:rStyle w:val="a9"/>
+            <w:noProof/>
+            <w:lang w:val="uk-UA"/>
+          </w:rPr>
+          <w:t>Основні сцени</w:t>
+        </w:r>
+        <w:r>
+          <w:rPr>
+            <w:noProof/>
+            <w:webHidden/>
+          </w:rPr>
+          <w:tab/>
+        </w:r>
+        <w:r>
+          <w:rPr>
+            <w:noProof/>
+            <w:webHidden/>
+          </w:rPr>
+          <w:fldChar w:fldCharType="begin"/>
+        </w:r>
+        <w:r>
+          <w:rPr>
+            <w:noProof/>
+            <w:webHidden/>
+          </w:rPr>
+          <w:instrText xml:space="preserve"> PAGEREF _Toc41142326 \h </w:instrText>
+        </w:r>
+        <w:r>
+          <w:rPr>
+            <w:noProof/>
+            <w:webHidden/>
+          </w:rPr>
+        </w:r>
+        <w:r>
+          <w:rPr>
+            <w:noProof/>
+            <w:webHidden/>
+          </w:rPr>
+          <w:fldChar w:fldCharType="separate"/>
+        </w:r>
+        <w:r>
+          <w:rPr>
+            <w:noProof/>
+            <w:webHidden/>
+          </w:rPr>
+          <w:t>6</w:t>
+        </w:r>
+        <w:r>
+          <w:rPr>
+            <w:noProof/>
+            <w:webHidden/>
+          </w:rPr>
+          <w:fldChar w:fldCharType="end"/>
+        </w:r>
+      </w:hyperlink>
+    </w:p>
+    <w:p>
+      <w:pPr>
+        <w:pStyle w:val="2"/>
+        <w:tabs>
+          <w:tab w:val="right" w:leader="dot" w:pos="9628"/>
+        </w:tabs>
+        <w:rPr>
+          <w:noProof/>
+        </w:rPr>
+      </w:pPr>
+      <w:hyperlink w:anchor="_Toc41142327" w:history="1">
+        <w:r>
+          <w:rPr>
+            <w:rStyle w:val="a9"/>
+            <w:noProof/>
+            <w:lang w:val="uk-UA"/>
+          </w:rPr>
+          <w:t>2</w:t>
+        </w:r>
+        <w:r>
+          <w:rPr>
+            <w:rStyle w:val="a9"/>
+            <w:noProof/>
+          </w:rPr>
+          <w:t>.2. Головне меню</w:t>
+        </w:r>
+        <w:r>
+          <w:rPr>
+            <w:noProof/>
+            <w:webHidden/>
+          </w:rPr>
+          <w:tab/>
+        </w:r>
+        <w:r>
+          <w:rPr>
+            <w:noProof/>
+            <w:webHidden/>
+          </w:rPr>
+          <w:fldChar w:fldCharType="begin"/>
+        </w:r>
+        <w:r>
+          <w:rPr>
+            <w:noProof/>
+            <w:webHidden/>
+          </w:rPr>
+          <w:instrText xml:space="preserve"> PAGEREF _Toc41142327 \h </w:instrText>
+        </w:r>
+        <w:r>
+          <w:rPr>
+            <w:noProof/>
+            <w:webHidden/>
+          </w:rPr>
+        </w:r>
+        <w:r>
+          <w:rPr>
+            <w:noProof/>
+            <w:webHidden/>
+          </w:rPr>
+          <w:fldChar w:fldCharType="separate"/>
+        </w:r>
+        <w:r>
+          <w:rPr>
+            <w:noProof/>
+            <w:webHidden/>
+          </w:rPr>
+          <w:t>7</w:t>
+        </w:r>
+        <w:r>
+          <w:rPr>
+            <w:noProof/>
+            <w:webHidden/>
+          </w:rPr>
+          <w:fldChar w:fldCharType="end"/>
+        </w:r>
+      </w:hyperlink>
+    </w:p>
+    <w:p>
+      <w:pPr>
+        <w:pStyle w:val="2"/>
+        <w:tabs>
+          <w:tab w:val="right" w:leader="dot" w:pos="9628"/>
+        </w:tabs>
+        <w:rPr>
+          <w:noProof/>
+        </w:rPr>
+      </w:pPr>
+      <w:hyperlink w:anchor="_Toc41142328" w:history="1">
+        <w:r>
+          <w:rPr>
+            <w:rStyle w:val="a9"/>
+            <w:noProof/>
+            <w:lang w:val="uk-UA"/>
+          </w:rPr>
+          <w:t>2.3. Ігрове поле</w:t>
+        </w:r>
+        <w:r>
+          <w:rPr>
+            <w:noProof/>
+            <w:webHidden/>
+          </w:rPr>
+          <w:tab/>
+        </w:r>
+        <w:r>
+          <w:rPr>
+            <w:noProof/>
+            <w:webHidden/>
+          </w:rPr>
+          <w:fldChar w:fldCharType="begin"/>
+        </w:r>
+        <w:r>
+          <w:rPr>
+            <w:noProof/>
+            <w:webHidden/>
+          </w:rPr>
+          <w:instrText xml:space="preserve"> PAGEREF _Toc41142328 \h </w:instrText>
+        </w:r>
+        <w:r>
+          <w:rPr>
+            <w:noProof/>
+            <w:webHidden/>
+          </w:rPr>
+        </w:r>
+        <w:r>
+          <w:rPr>
+            <w:noProof/>
+            <w:webHidden/>
+          </w:rPr>
+          <w:fldChar w:fldCharType="separate"/>
+        </w:r>
+        <w:r>
+          <w:rPr>
+            <w:noProof/>
+            <w:webHidden/>
+          </w:rPr>
+          <w:t>9</w:t>
+        </w:r>
+        <w:r>
+          <w:rPr>
+            <w:noProof/>
+            <w:webHidden/>
+          </w:rPr>
+          <w:fldChar w:fldCharType="end"/>
+        </w:r>
+      </w:hyperlink>
+    </w:p>
+    <w:p>
+      <w:pPr>
+        <w:pStyle w:val="11"/>
+        <w:tabs>
+          <w:tab w:val="right" w:leader="dot" w:pos="9628"/>
+        </w:tabs>
+        <w:rPr>
+          <w:noProof/>
+        </w:rPr>
+      </w:pPr>
+      <w:hyperlink w:anchor="_Toc41142329" w:history="1">
+        <w:r>
+          <w:rPr>
+            <w:rStyle w:val="a9"/>
+            <w:noProof/>
+            <w:lang w:val="uk-UA"/>
+          </w:rPr>
+          <w:t>Розділ 3. Реалізація</w:t>
+        </w:r>
+        <w:r>
+          <w:rPr>
+            <w:noProof/>
+            <w:webHidden/>
+          </w:rPr>
+          <w:tab/>
+        </w:r>
+        <w:r>
+          <w:rPr>
+            <w:noProof/>
+            <w:webHidden/>
+          </w:rPr>
+          <w:fldChar w:fldCharType="begin"/>
+        </w:r>
+        <w:r>
+          <w:rPr>
+            <w:noProof/>
+            <w:webHidden/>
+          </w:rPr>
+          <w:instrText xml:space="preserve"> PAGEREF _Toc41142329 \h </w:instrText>
+        </w:r>
+        <w:r>
+          <w:rPr>
+            <w:noProof/>
+            <w:webHidden/>
+          </w:rPr>
+        </w:r>
+        <w:r>
+          <w:rPr>
+            <w:noProof/>
+            <w:webHidden/>
+          </w:rPr>
+          <w:fldChar w:fldCharType="separate"/>
+        </w:r>
+        <w:r>
+          <w:rPr>
+            <w:noProof/>
+            <w:webHidden/>
+          </w:rPr>
+          <w:t>14</w:t>
+        </w:r>
+        <w:r>
+          <w:rPr>
+            <w:noProof/>
+            <w:webHidden/>
+          </w:rPr>
+          <w:fldChar w:fldCharType="end"/>
+        </w:r>
+      </w:hyperlink>
+    </w:p>
+    <w:p>
+      <w:pPr>
+        <w:pStyle w:val="2"/>
+        <w:tabs>
+          <w:tab w:val="right" w:leader="dot" w:pos="9628"/>
+        </w:tabs>
+        <w:rPr>
+          <w:noProof/>
+        </w:rPr>
+      </w:pPr>
+      <w:hyperlink w:anchor="_Toc41142330" w:history="1">
+        <w:r>
+          <w:rPr>
+            <w:rStyle w:val="a9"/>
+            <w:noProof/>
+            <w:lang w:val="uk-UA"/>
+          </w:rPr>
+          <w:t>3.1. Меню</w:t>
+        </w:r>
+        <w:r>
+          <w:rPr>
+            <w:noProof/>
+            <w:webHidden/>
+          </w:rPr>
+          <w:tab/>
+        </w:r>
+        <w:r>
+          <w:rPr>
+            <w:noProof/>
+            <w:webHidden/>
+          </w:rPr>
+          <w:fldChar w:fldCharType="begin"/>
+        </w:r>
+        <w:r>
+          <w:rPr>
+            <w:noProof/>
+            <w:webHidden/>
+          </w:rPr>
+          <w:instrText xml:space="preserve"> PAGEREF _Toc41142330 \h </w:instrText>
+        </w:r>
+        <w:r>
+          <w:rPr>
+            <w:noProof/>
+            <w:webHidden/>
+          </w:rPr>
+        </w:r>
+        <w:r>
+          <w:rPr>
+            <w:noProof/>
+            <w:webHidden/>
+          </w:rPr>
+          <w:fldChar w:fldCharType="separate"/>
+        </w:r>
+        <w:r>
+          <w:rPr>
+            <w:noProof/>
+            <w:webHidden/>
+          </w:rPr>
+          <w:t>14</w:t>
+        </w:r>
+        <w:r>
+          <w:rPr>
+            <w:noProof/>
+            <w:webHidden/>
+          </w:rPr>
+          <w:fldChar w:fldCharType="end"/>
+        </w:r>
+      </w:hyperlink>
+    </w:p>
+    <w:p>
+      <w:pPr>
+        <w:pStyle w:val="2"/>
+        <w:tabs>
+          <w:tab w:val="right" w:leader="dot" w:pos="9628"/>
+        </w:tabs>
+        <w:rPr>
+          <w:noProof/>
+        </w:rPr>
+      </w:pPr>
+      <w:hyperlink w:anchor="_Toc41142331" w:history="1">
+        <w:r>
+          <w:rPr>
+            <w:rStyle w:val="a9"/>
+            <w:noProof/>
+            <w:lang w:val="uk-UA"/>
+          </w:rPr>
+          <w:t>3.2. Ігрове поле</w:t>
+        </w:r>
+        <w:r>
+          <w:rPr>
+            <w:noProof/>
+            <w:webHidden/>
+          </w:rPr>
+          <w:tab/>
+        </w:r>
+        <w:r>
+          <w:rPr>
+            <w:noProof/>
+            <w:webHidden/>
+          </w:rPr>
+          <w:fldChar w:fldCharType="begin"/>
+        </w:r>
+        <w:r>
+          <w:rPr>
+            <w:noProof/>
+            <w:webHidden/>
+          </w:rPr>
+          <w:instrText xml:space="preserve"> PAGEREF _Toc41142331 \h </w:instrText>
+        </w:r>
+        <w:r>
+          <w:rPr>
+            <w:noProof/>
+            <w:webHidden/>
+          </w:rPr>
+        </w:r>
+        <w:r>
+          <w:rPr>
+            <w:noProof/>
+            <w:webHidden/>
+          </w:rPr>
+          <w:fldChar w:fldCharType="separate"/>
+        </w:r>
+        <w:r>
+          <w:rPr>
+            <w:noProof/>
+            <w:webHidden/>
+          </w:rPr>
+          <w:t>16</w:t>
+        </w:r>
+        <w:r>
+          <w:rPr>
+            <w:noProof/>
+            <w:webHidden/>
+          </w:rPr>
+          <w:fldChar w:fldCharType="end"/>
+        </w:r>
+      </w:hyperlink>
+    </w:p>
+    <w:p>
+      <w:pPr>
+        <w:spacing w:line="259" w:lineRule="auto"/>
+        <w:jc w:val="left"/>
+        <w:rPr>
+          <w:rFonts w:eastAsia="Calibri" w:cstheme="majorBidi"/>
+          <w:b/>
+          <w:sz w:val="32"/>
+          <w:szCs w:val="32"/>
+          <w:lang w:val="uk-UA"/>
+        </w:rPr>
+      </w:pPr>
+      <w:r>
+        <w:rPr>
+          <w:rFonts w:eastAsia="Calibri"/>
+          <w:lang w:val="uk-UA"/>
+        </w:rPr>
+        <w:fldChar w:fldCharType="end"/>
+      </w:r>
+      <w:r>
+        <w:rPr>
+          <w:rFonts w:eastAsia="Calibri"/>
+          <w:lang w:val="uk-UA"/>
+        </w:rPr>
+        <w:br w:type="page"/>
+      </w:r>
+    </w:p>
+    <w:p>
+      <w:pPr>
         <w:pStyle w:val="1"/>
         <w:rPr>
           <w:rFonts w:eastAsia="Calibri"/>
           <w:lang w:val="uk-UA"/>
         </w:rPr>
       </w:pPr>
+      <w:bookmarkStart w:id="0" w:name="_Toc41142323"/>
       <w:r>
         <w:rPr>
           <w:rFonts w:eastAsia="Calibri"/>
@@ -1189,6 +1907,7 @@
         <w:lastRenderedPageBreak/>
         <w:t>Вступ</w:t>
       </w:r>
+      <w:bookmarkEnd w:id="0"/>
     </w:p>
     <w:p>
       <w:pPr>
@@ -1267,7 +1986,77 @@
         <w:rPr>
           <w:lang w:val="uk-UA"/>
         </w:rPr>
-        <w:t>Найвідоміший комп'ютерний варіант настільного тенісу (Понг) вперше був розроблений Аллоном Алкорном в 1972 р. як тренувальний проект в компанії Атарі. Екран бук розділений навпіл вертикально, тож гравці розміщувались зліва та справа. Це було більш зручно, адже ця гра була створена для 2 гравців, які стояли поруч біля ігрового автомату. Свою гру я створював по мотивам Понгу, але вирішив, що краще буде розділити екран горизонтально</w:t>
+        <w:t>Найвідоміший комп'ютерний варіант настільного тенісу (</w:t>
+      </w:r>
+      <w:proofErr w:type="spellStart"/>
+      <w:r>
+        <w:rPr>
+          <w:lang w:val="uk-UA"/>
+        </w:rPr>
+        <w:t>Понг</w:t>
+      </w:r>
+      <w:proofErr w:type="spellEnd"/>
+      <w:r>
+        <w:rPr>
+          <w:lang w:val="uk-UA"/>
+        </w:rPr>
+        <w:t xml:space="preserve">) вперше був розроблений </w:t>
+      </w:r>
+      <w:proofErr w:type="spellStart"/>
+      <w:r>
+        <w:rPr>
+          <w:lang w:val="uk-UA"/>
+        </w:rPr>
+        <w:t>Аллоном</w:t>
+      </w:r>
+      <w:proofErr w:type="spellEnd"/>
+      <w:r>
+        <w:rPr>
+          <w:lang w:val="uk-UA"/>
+        </w:rPr>
+        <w:t xml:space="preserve"> </w:t>
+      </w:r>
+      <w:proofErr w:type="spellStart"/>
+      <w:r>
+        <w:rPr>
+          <w:lang w:val="uk-UA"/>
+        </w:rPr>
+        <w:t>Алкорном</w:t>
+      </w:r>
+      <w:proofErr w:type="spellEnd"/>
+      <w:r>
+        <w:rPr>
+          <w:lang w:val="uk-UA"/>
+        </w:rPr>
+        <w:t xml:space="preserve"> в 1972 р. як тренувальний проект в компанії </w:t>
+      </w:r>
+      <w:proofErr w:type="spellStart"/>
+      <w:r>
+        <w:rPr>
+          <w:lang w:val="uk-UA"/>
+        </w:rPr>
+        <w:t>Атарі</w:t>
+      </w:r>
+      <w:proofErr w:type="spellEnd"/>
+      <w:r>
+        <w:rPr>
+          <w:lang w:val="uk-UA"/>
+        </w:rPr>
+        <w:t xml:space="preserve">. Екран бук розділений навпіл вертикально, тож гравці розміщувались зліва та справа. Це було більш зручно, адже ця гра була створена для 2 гравців, які стояли поруч біля ігрового автомату. Свою гру я створював по мотивам </w:t>
+      </w:r>
+      <w:proofErr w:type="spellStart"/>
+      <w:r>
+        <w:rPr>
+          <w:lang w:val="uk-UA"/>
+        </w:rPr>
+        <w:t>Понгу</w:t>
+      </w:r>
+      <w:proofErr w:type="spellEnd"/>
+      <w:r>
+        <w:rPr>
+          <w:lang w:val="uk-UA"/>
+        </w:rPr>
+        <w:t>, але вирішив, що краще буде розділити екран горизонтально</w:t>
       </w:r>
       <w:r>
         <w:rPr>
@@ -1286,7 +2075,21 @@
         <w:rPr>
           <w:lang w:val="uk-UA"/>
         </w:rPr>
-        <w:t xml:space="preserve">Отже, мета роботи – зробити якісний пінг понг, побудований на основі фізичних взаємодій об'єктів (платформ гравця та супротивника, стін та самого м'яча). Хоча й фізика гри досить проста, але все ж для того, щоб зробити якісну і безвідмовну систему фізичних взаємодій може знадобитися багато часу. Тож я вирішив, що буду робити гру на ігровому движку. Є багато сучасних движків, але я вибрав </w:t>
+        <w:t xml:space="preserve">Отже, мета роботи – зробити якісний пінг </w:t>
+      </w:r>
+      <w:proofErr w:type="spellStart"/>
+      <w:r>
+        <w:rPr>
+          <w:lang w:val="uk-UA"/>
+        </w:rPr>
+        <w:t>понг</w:t>
+      </w:r>
+      <w:proofErr w:type="spellEnd"/>
+      <w:r>
+        <w:rPr>
+          <w:lang w:val="uk-UA"/>
+        </w:rPr>
+        <w:t xml:space="preserve">, побудований на основі фізичних взаємодій об'єктів (платформ гравця та супротивника, стін та самого м'яча). Хоча й фізика гри досить проста, але все ж для того, щоб зробити якісну і безвідмовну систему фізичних взаємодій може знадобитися багато часу. Тож я вирішив, що буду робити гру на ігровому движку. Є багато сучасних движків, але я вибрав </w:t>
       </w:r>
       <w:r>
         <w:rPr>
@@ -1371,6 +2174,7 @@
           <w:lang w:val="uk-UA"/>
         </w:rPr>
       </w:pPr>
+      <w:bookmarkStart w:id="1" w:name="_Toc41142324"/>
       <w:r>
         <w:rPr>
           <w:lang w:val="uk-UA"/>
@@ -1384,18 +2188,33 @@
         </w:rPr>
         <w:t xml:space="preserve"> гри. Джерела знань</w:t>
       </w:r>
-    </w:p>
-    <w:p>
-      <w:pPr>
-        <w:rPr>
-          <w:lang w:val="uk-UA"/>
-        </w:rPr>
-      </w:pPr>
-      <w:r>
-        <w:rPr>
-          <w:lang w:val="uk-UA"/>
-        </w:rPr>
-        <w:t>Правила пінг понгу досить прості:</w:t>
+      <w:bookmarkEnd w:id="1"/>
+    </w:p>
+    <w:p>
+      <w:pPr>
+        <w:rPr>
+          <w:lang w:val="uk-UA"/>
+        </w:rPr>
+      </w:pPr>
+      <w:r>
+        <w:rPr>
+          <w:lang w:val="uk-UA"/>
+        </w:rPr>
+        <w:t xml:space="preserve">Правила пінг </w:t>
+      </w:r>
+      <w:proofErr w:type="spellStart"/>
+      <w:r>
+        <w:rPr>
+          <w:lang w:val="uk-UA"/>
+        </w:rPr>
+        <w:t>понгу</w:t>
+      </w:r>
+      <w:proofErr w:type="spellEnd"/>
+      <w:r>
+        <w:rPr>
+          <w:lang w:val="uk-UA"/>
+        </w:rPr>
+        <w:t xml:space="preserve"> досить прості:</w:t>
       </w:r>
     </w:p>
     <w:p>
@@ -1590,7 +2409,21 @@
         <w:rPr>
           <w:lang w:val="uk-UA"/>
         </w:rPr>
-        <w:t>як і більшість сучасних ігрових движків включає в себе фізичний движок, який здатен симулювати об'єкти у відповідності до їхніх параметрів. Також по стандарту він передбачає гравітацію, але пінг понг відбувається у невагомому середовищі, тож ця функція не знадобиться.</w:t>
+        <w:t xml:space="preserve">як і більшість сучасних ігрових движків включає в себе фізичний движок, який здатен симулювати об'єкти у відповідності до їхніх параметрів. Також по стандарту він передбачає гравітацію, але пінг </w:t>
+      </w:r>
+      <w:proofErr w:type="spellStart"/>
+      <w:r>
+        <w:rPr>
+          <w:lang w:val="uk-UA"/>
+        </w:rPr>
+        <w:t>понг</w:t>
+      </w:r>
+      <w:proofErr w:type="spellEnd"/>
+      <w:r>
+        <w:rPr>
+          <w:lang w:val="uk-UA"/>
+        </w:rPr>
+        <w:t xml:space="preserve"> відбувається у невагомому середовищі, тож ця функція не знадобиться.</w:t>
       </w:r>
     </w:p>
     <w:p>
@@ -1633,20 +2466,62 @@
         <w:rPr>
           <w:lang w:val="uk-UA"/>
         </w:rPr>
-        <w:t>архітектуру "сцен" в яких розміщуються "ноди", складові ігрової сцени, які можуть вміщувати в себе інші ноди та сцени. Завдяки цьому вибудовується чітка структура кожної сцени. За допомогою цього буде дуже легко перетворити правила гри на саму сцену цієї гри.</w:t>
-      </w:r>
-    </w:p>
-    <w:p>
-      <w:pPr>
-        <w:rPr>
-          <w:lang w:val="uk-UA"/>
-        </w:rPr>
-      </w:pPr>
-      <w:r>
-        <w:rPr>
-          <w:lang w:val="uk-UA"/>
-        </w:rPr>
-        <w:t xml:space="preserve">Як і будь-якої хорошої гри у мого пінг понгу буде головне меню. Воно буде відкриватися при запуску гри та дасть змогу провести первинне налаштування рівня складності та будь яких інших параметрів які буде потреба налаштувати. </w:t>
+        <w:t>архітектуру "сцен" в яких розміщуються "</w:t>
+      </w:r>
+      <w:proofErr w:type="spellStart"/>
+      <w:r>
+        <w:rPr>
+          <w:lang w:val="uk-UA"/>
+        </w:rPr>
+        <w:t>ноди</w:t>
+      </w:r>
+      <w:proofErr w:type="spellEnd"/>
+      <w:r>
+        <w:rPr>
+          <w:lang w:val="uk-UA"/>
+        </w:rPr>
+        <w:t xml:space="preserve">", складові ігрової сцени, які можуть вміщувати в себе інші </w:t>
+      </w:r>
+      <w:proofErr w:type="spellStart"/>
+      <w:r>
+        <w:rPr>
+          <w:lang w:val="uk-UA"/>
+        </w:rPr>
+        <w:t>ноди</w:t>
+      </w:r>
+      <w:proofErr w:type="spellEnd"/>
+      <w:r>
+        <w:rPr>
+          <w:lang w:val="uk-UA"/>
+        </w:rPr>
+        <w:t xml:space="preserve"> та сцени. Завдяки цьому вибудовується чітка структура кожної сцени. За допомогою цього буде дуже легко перетворити правила гри на саму сцену цієї гри.</w:t>
+      </w:r>
+    </w:p>
+    <w:p>
+      <w:pPr>
+        <w:rPr>
+          <w:lang w:val="uk-UA"/>
+        </w:rPr>
+      </w:pPr>
+      <w:r>
+        <w:rPr>
+          <w:lang w:val="uk-UA"/>
+        </w:rPr>
+        <w:t xml:space="preserve">Як і будь-якої хорошої гри у мого пінг </w:t>
+      </w:r>
+      <w:proofErr w:type="spellStart"/>
+      <w:r>
+        <w:rPr>
+          <w:lang w:val="uk-UA"/>
+        </w:rPr>
+        <w:t>понгу</w:t>
+      </w:r>
+      <w:proofErr w:type="spellEnd"/>
+      <w:r>
+        <w:rPr>
+          <w:lang w:val="uk-UA"/>
+        </w:rPr>
+        <w:t xml:space="preserve"> буде головне меню. Воно буде відкриватися при запуску гри та дасть змогу провести первинне налаштування рівня складності та будь яких інших параметрів які буде потреба налаштувати. </w:t>
       </w:r>
       <w:r>
         <w:rPr>
@@ -1698,12 +2573,14 @@
         </w:rPr>
         <w:t xml:space="preserve">зокрема по </w:t>
       </w:r>
+      <w:proofErr w:type="spellStart"/>
       <w:r>
         <w:rPr>
           <w:lang w:val="en-US"/>
         </w:rPr>
         <w:t>GDScript</w:t>
       </w:r>
+      <w:proofErr w:type="spellEnd"/>
       <w:r>
         <w:rPr>
           <w:lang w:val="uk-UA"/>
@@ -1907,6 +2784,7 @@
           <w:lang w:val="uk-UA"/>
         </w:rPr>
       </w:pPr>
+      <w:bookmarkStart w:id="2" w:name="_Toc41142325"/>
       <w:r>
         <w:rPr>
           <w:lang w:val="uk-UA"/>
@@ -1914,6 +2792,7 @@
         <w:lastRenderedPageBreak/>
         <w:t>Розділ 2. Проектування гри</w:t>
       </w:r>
+      <w:bookmarkEnd w:id="2"/>
     </w:p>
     <w:p>
       <w:pPr>
@@ -1922,6 +2801,7 @@
           <w:lang w:val="uk-UA"/>
         </w:rPr>
       </w:pPr>
+      <w:bookmarkStart w:id="3" w:name="_Toc41142326"/>
       <w:r>
         <w:t>2.</w:t>
       </w:r>
@@ -1943,6 +2823,7 @@
         </w:rPr>
         <w:t>сцени</w:t>
       </w:r>
+      <w:bookmarkEnd w:id="3"/>
     </w:p>
     <w:p>
       <w:pPr>
@@ -2165,12 +3046,14 @@
                                   <w:lang w:val="en-US"/>
                                 </w:rPr>
                               </w:pPr>
+                              <w:proofErr w:type="spellStart"/>
                               <w:r>
                                 <w:rPr>
                                   <w:lang w:val="en-US"/>
                                 </w:rPr>
                                 <w:t>Menu.tscn</w:t>
                               </w:r>
+                              <w:proofErr w:type="spellEnd"/>
                             </w:p>
                           </w:txbxContent>
                         </wps:txbx>
@@ -2210,12 +3093,14 @@
                                   <w:lang w:val="en-US"/>
                                 </w:rPr>
                               </w:pPr>
+                              <w:proofErr w:type="spellStart"/>
                               <w:r>
                                 <w:rPr>
                                   <w:lang w:val="en-US"/>
                                 </w:rPr>
                                 <w:t>Main.tscn</w:t>
                               </w:r>
+                              <w:proofErr w:type="spellEnd"/>
                             </w:p>
                           </w:txbxContent>
                         </wps:txbx>
@@ -2499,12 +3384,14 @@
                             <w:lang w:val="en-US"/>
                           </w:rPr>
                         </w:pPr>
+                        <w:proofErr w:type="spellStart"/>
                         <w:r>
                           <w:rPr>
                             <w:lang w:val="en-US"/>
                           </w:rPr>
                           <w:t>Menu.tscn</w:t>
                         </w:r>
+                        <w:proofErr w:type="spellEnd"/>
                       </w:p>
                     </w:txbxContent>
                   </v:textbox>
@@ -2519,12 +3406,14 @@
                             <w:lang w:val="en-US"/>
                           </w:rPr>
                         </w:pPr>
+                        <w:proofErr w:type="spellStart"/>
                         <w:r>
                           <w:rPr>
                             <w:lang w:val="en-US"/>
                           </w:rPr>
                           <w:t>Main.tscn</w:t>
                         </w:r>
+                        <w:proofErr w:type="spellEnd"/>
                       </w:p>
                     </w:txbxContent>
                   </v:textbox>
@@ -2650,6 +3539,10 @@
       </w:pPr>
     </w:p>
     <w:p>
+      <w:pPr>
+        <w:pStyle w:val="aa"/>
+      </w:pPr>
+      <w:bookmarkStart w:id="4" w:name="_Toc41142327"/>
       <w:r>
         <w:rPr>
           <w:lang w:val="uk-UA"/>
@@ -2668,6 +3561,7 @@
       <w:r>
         <w:t>Головне меню</w:t>
       </w:r>
+      <w:bookmarkEnd w:id="4"/>
     </w:p>
     <w:p>
       <w:pPr>
@@ -2779,12 +3673,14 @@
         </w:rPr>
         <w:t>Також я додав перемикач режиму вертикальної синхронізації (</w:t>
       </w:r>
+      <w:proofErr w:type="spellStart"/>
       <w:r>
         <w:rPr>
           <w:lang w:val="en-US"/>
         </w:rPr>
         <w:t>VSync</w:t>
       </w:r>
+      <w:proofErr w:type="spellEnd"/>
       <w:r>
         <w:t>)</w:t>
       </w:r>
@@ -2809,12 +3705,14 @@
         </w:rPr>
         <w:t xml:space="preserve">із частотою оновлення дисплею. Це значно знижує використання ресурсів ЦП (центрального процесора) і ГП (графічного процесора), що в свою чергу знижує енергоспоживання акумулятора на ноутбуках. Також </w:t>
       </w:r>
+      <w:proofErr w:type="spellStart"/>
       <w:r>
         <w:rPr>
           <w:lang w:val="en-US"/>
         </w:rPr>
         <w:t>VSync</w:t>
       </w:r>
+      <w:proofErr w:type="spellEnd"/>
       <w:r>
         <w:rPr>
           <w:lang w:val="uk-UA"/>
@@ -3299,6 +4197,7 @@
         </w:rPr>
         <w:t xml:space="preserve">Для перемикача </w:t>
       </w:r>
+      <w:proofErr w:type="spellStart"/>
       <w:r>
         <w:rPr>
           <w:rFonts w:eastAsiaTheme="minorEastAsia"/>
@@ -3306,6 +4205,7 @@
         </w:rPr>
         <w:t>VSync</w:t>
       </w:r>
+      <w:proofErr w:type="spellEnd"/>
       <w:r>
         <w:rPr>
           <w:rFonts w:eastAsiaTheme="minorEastAsia"/>
@@ -3313,6 +4213,7 @@
         </w:rPr>
         <w:t xml:space="preserve"> я вибрав елемент </w:t>
       </w:r>
+      <w:proofErr w:type="spellStart"/>
       <w:r>
         <w:rPr>
           <w:rFonts w:eastAsiaTheme="minorEastAsia"/>
@@ -3320,6 +4221,7 @@
         </w:rPr>
         <w:t>CheckBox</w:t>
       </w:r>
+      <w:proofErr w:type="spellEnd"/>
       <w:r>
         <w:rPr>
           <w:rFonts w:eastAsiaTheme="minorEastAsia"/>
@@ -3371,24 +4273,40 @@
           <w:lang w:val="uk-UA"/>
         </w:rPr>
       </w:pPr>
+      <w:bookmarkStart w:id="5" w:name="_Toc41142328"/>
       <w:r>
         <w:rPr>
           <w:lang w:val="uk-UA"/>
         </w:rPr>
         <w:t>2.3. Ігрове поле</w:t>
       </w:r>
-    </w:p>
-    <w:p>
-      <w:pPr>
-        <w:rPr>
-          <w:lang w:val="uk-UA"/>
-        </w:rPr>
-      </w:pPr>
-      <w:r>
-        <w:rPr>
-          <w:lang w:val="uk-UA"/>
-        </w:rPr>
-        <w:t>Завдяки архітектурі сцен, дуже легко перетворити правила гри у дизайн, і з нього у структуру сцени. Якщо представити собі те, що бачить перед собою гравець, то ці елементи і будуть складати основні ноди сцени. Отже гравець має бачити перед собою:</w:t>
+      <w:bookmarkEnd w:id="5"/>
+    </w:p>
+    <w:p>
+      <w:pPr>
+        <w:rPr>
+          <w:lang w:val="uk-UA"/>
+        </w:rPr>
+      </w:pPr>
+      <w:r>
+        <w:rPr>
+          <w:lang w:val="uk-UA"/>
+        </w:rPr>
+        <w:t xml:space="preserve">Завдяки архітектурі сцен, дуже легко перетворити правила гри у дизайн, і з нього у структуру сцени. Якщо представити собі те, що бачить перед собою гравець, то ці елементи і будуть складати основні </w:t>
+      </w:r>
+      <w:proofErr w:type="spellStart"/>
+      <w:r>
+        <w:rPr>
+          <w:lang w:val="uk-UA"/>
+        </w:rPr>
+        <w:t>ноди</w:t>
+      </w:r>
+      <w:proofErr w:type="spellEnd"/>
+      <w:r>
+        <w:rPr>
+          <w:lang w:val="uk-UA"/>
+        </w:rPr>
+        <w:t xml:space="preserve"> сцени. Отже гравець має бачити перед собою:</w:t>
       </w:r>
     </w:p>
     <w:p>
@@ -3983,12 +4901,14 @@
         </w:rPr>
         <w:t xml:space="preserve">М'яч має інший фізичний тип – </w:t>
       </w:r>
+      <w:proofErr w:type="spellStart"/>
       <w:r>
         <w:rPr>
           <w:lang w:val="en-US"/>
         </w:rPr>
         <w:t>RigidBody</w:t>
       </w:r>
+      <w:proofErr w:type="spellEnd"/>
       <w:r>
         <w:rPr>
           <w:lang w:val="uk-UA"/>
@@ -4061,12 +4981,14 @@
         <w:lastRenderedPageBreak/>
         <w:t xml:space="preserve">оброблятися фізичним движком (є можливість повністю самостійної обробки діючих фізичних сил, але в даному проекті це не потрібно). На цей об'єкт можна діяти надаючи йому імпульси, але в даному випадку це не використовується тому, що движок самостійно їх обраховує при взаємодії з рухомим </w:t>
       </w:r>
+      <w:proofErr w:type="spellStart"/>
       <w:r>
         <w:rPr>
           <w:lang w:val="en-US"/>
         </w:rPr>
         <w:t>KinematicBody</w:t>
       </w:r>
+      <w:proofErr w:type="spellEnd"/>
       <w:r>
         <w:rPr>
           <w:lang w:val="uk-UA"/>
@@ -4110,12 +5032,14 @@
           <w:lang w:val="uk-UA"/>
         </w:rPr>
       </w:pPr>
+      <w:proofErr w:type="spellStart"/>
       <w:r>
         <w:rPr>
           <w:lang w:val="en-US"/>
         </w:rPr>
         <w:t>CollisionShape</w:t>
       </w:r>
+      <w:proofErr w:type="spellEnd"/>
       <w:r>
         <w:t>2</w:t>
       </w:r>
@@ -4209,20 +5133,30 @@
         <w:rPr>
           <w:lang w:val="uk-UA"/>
         </w:rPr>
-        <w:t>Також м'яч має 2 ноди</w:t>
-      </w:r>
+        <w:t xml:space="preserve">Також м'яч має 2 </w:t>
+      </w:r>
+      <w:proofErr w:type="spellStart"/>
+      <w:r>
+        <w:rPr>
+          <w:lang w:val="uk-UA"/>
+        </w:rPr>
+        <w:t>ноди</w:t>
+      </w:r>
+      <w:proofErr w:type="spellEnd"/>
       <w:r>
         <w:rPr>
           <w:lang w:val="uk-UA"/>
         </w:rPr>
         <w:t xml:space="preserve"> (</w:t>
       </w:r>
+      <w:proofErr w:type="spellStart"/>
       <w:r>
         <w:rPr>
           <w:lang w:val="en-US"/>
         </w:rPr>
         <w:t>AudioStreamPlayer</w:t>
       </w:r>
+      <w:proofErr w:type="spellEnd"/>
       <w:r>
         <w:rPr>
           <w:lang w:val="uk-UA"/>
@@ -4259,12 +5193,14 @@
         </w:rPr>
         <w:t>ударів об платформу (</w:t>
       </w:r>
+      <w:proofErr w:type="spellStart"/>
       <w:r>
         <w:rPr>
           <w:lang w:val="en-US"/>
         </w:rPr>
         <w:t>PlatformSound</w:t>
       </w:r>
+      <w:proofErr w:type="spellEnd"/>
       <w:r>
         <w:rPr>
           <w:lang w:val="uk-UA"/>
@@ -4277,12 +5213,14 @@
         </w:rPr>
         <w:t>і стіну (</w:t>
       </w:r>
+      <w:proofErr w:type="spellStart"/>
       <w:r>
         <w:rPr>
           <w:lang w:val="en-US"/>
         </w:rPr>
         <w:t>WallSound</w:t>
       </w:r>
+      <w:proofErr w:type="spellEnd"/>
       <w:r>
         <w:rPr>
           <w:lang w:val="uk-UA"/>
@@ -4302,12 +5240,14 @@
         </w:rPr>
         <w:t>Що стосується границі (</w:t>
       </w:r>
+      <w:proofErr w:type="spellStart"/>
       <w:r>
         <w:rPr>
           <w:lang w:val="en-US"/>
         </w:rPr>
         <w:t>WorldBorder</w:t>
       </w:r>
+      <w:proofErr w:type="spellEnd"/>
       <w:r>
         <w:t>)</w:t>
       </w:r>
@@ -4872,21 +5812,38 @@
         <w:rPr>
           <w:lang w:val="uk-UA"/>
         </w:rPr>
-        <w:t>З показаною:</w:t>
-      </w:r>
-    </w:p>
-    <w:p>
-      <w:pPr>
-        <w:rPr>
-          <w:lang w:val="uk-UA"/>
-        </w:rPr>
-      </w:pPr>
-      <w:r>
-        <w:rPr>
-          <w:noProof/>
-          <w:lang w:val="uk-UA"/>
-        </w:rPr>
         <w:lastRenderedPageBreak/>
+        <w:t>З</w:t>
+      </w:r>
+      <w:r>
+        <w:rPr>
+          <w:lang w:val="uk-UA"/>
+        </w:rPr>
+        <w:t> </w:t>
+      </w:r>
+      <w:r>
+        <w:rPr>
+          <w:lang w:val="uk-UA"/>
+        </w:rPr>
+        <w:t>показаною:</w:t>
+      </w:r>
+      <w:r>
+        <w:rPr>
+          <w:lang w:val="uk-UA"/>
+        </w:rPr>
+        <w:t xml:space="preserve">  </w:t>
+      </w:r>
+      <w:r>
+        <w:rPr>
+          <w:lang w:val="uk-UA"/>
+        </w:rPr>
+        <w:br/>
+      </w:r>
+      <w:r>
+        <w:rPr>
+          <w:noProof/>
+          <w:lang w:val="uk-UA"/>
+        </w:rPr>
         <w:drawing>
           <wp:inline distT="0" distB="0" distL="0" distR="0" wp14:anchorId="4C11A18D" wp14:editId="7A09345A">
             <wp:extent cx="6120130" cy="3408680"/>
@@ -4956,9 +5913,10 @@
       <w:pPr>
         <w:pStyle w:val="1"/>
         <w:rPr>
-          <w:lang w:val="uk-UA"/>
-        </w:rPr>
-      </w:pPr>
+          <w:lang w:val="en-US"/>
+        </w:rPr>
+      </w:pPr>
+      <w:bookmarkStart w:id="6" w:name="_Toc41142329"/>
       <w:r>
         <w:rPr>
           <w:lang w:val="uk-UA"/>
@@ -4966,6 +5924,7 @@
         <w:lastRenderedPageBreak/>
         <w:t>Розділ 3. Реалізація</w:t>
       </w:r>
+      <w:bookmarkEnd w:id="6"/>
     </w:p>
     <w:p>
       <w:pPr>
@@ -5021,12 +5980,14 @@
         </w:rPr>
         <w:t xml:space="preserve">та </w:t>
       </w:r>
+      <w:proofErr w:type="spellStart"/>
       <w:r>
         <w:rPr>
           <w:lang w:val="en-US"/>
         </w:rPr>
         <w:t>GDScript</w:t>
       </w:r>
+      <w:proofErr w:type="spellEnd"/>
       <w:r>
         <w:rPr>
           <w:lang w:val="uk-UA"/>
@@ -5081,12 +6042,14 @@
         </w:rPr>
         <w:t xml:space="preserve">. </w:t>
       </w:r>
+      <w:proofErr w:type="spellStart"/>
       <w:r>
         <w:rPr>
           <w:lang w:val="en-US"/>
         </w:rPr>
         <w:t>GDScript</w:t>
       </w:r>
+      <w:proofErr w:type="spellEnd"/>
       <w:r>
         <w:t xml:space="preserve"> – </w:t>
       </w:r>
@@ -5119,25 +6082,29 @@
           <w:lang w:val="uk-UA"/>
         </w:rPr>
       </w:pPr>
+      <w:bookmarkStart w:id="7" w:name="_Toc41142330"/>
       <w:r>
         <w:rPr>
           <w:lang w:val="uk-UA"/>
         </w:rPr>
         <w:t>3.1. Меню</w:t>
       </w:r>
-    </w:p>
-    <w:p>
-      <w:pPr>
-        <w:rPr>
-          <w:lang w:val="uk-UA"/>
-        </w:rPr>
-      </w:pPr>
+      <w:bookmarkEnd w:id="7"/>
+    </w:p>
+    <w:p>
+      <w:pPr>
+        <w:rPr>
+          <w:lang w:val="uk-UA"/>
+        </w:rPr>
+      </w:pPr>
+      <w:proofErr w:type="spellStart"/>
       <w:r>
         <w:rPr>
           <w:lang w:val="en-US"/>
         </w:rPr>
         <w:t>GDScript</w:t>
       </w:r>
+      <w:proofErr w:type="spellEnd"/>
       <w:r>
         <w:rPr>
           <w:lang w:val="uk-UA"/>
@@ -5156,12 +6123,14 @@
         </w:rPr>
         <w:t xml:space="preserve"> Отже для обробки таких дій як натискання кнопки, перемикання </w:t>
       </w:r>
+      <w:proofErr w:type="spellStart"/>
       <w:r>
         <w:rPr>
           <w:lang w:val="en-US"/>
         </w:rPr>
         <w:t>CheckBox</w:t>
       </w:r>
+      <w:proofErr w:type="spellEnd"/>
       <w:r>
         <w:rPr>
           <w:lang w:val="uk-UA"/>
@@ -5194,7 +6163,21 @@
         <w:rPr>
           <w:lang w:val="uk-UA"/>
         </w:rPr>
-        <w:t>що означає, що кнопка натиснена.</w:t>
+        <w:t xml:space="preserve">що означає, що кнопка </w:t>
+      </w:r>
+      <w:proofErr w:type="spellStart"/>
+      <w:r>
+        <w:rPr>
+          <w:lang w:val="uk-UA"/>
+        </w:rPr>
+        <w:t>натиснена</w:t>
+      </w:r>
+      <w:proofErr w:type="spellEnd"/>
+      <w:r>
+        <w:rPr>
+          <w:lang w:val="uk-UA"/>
+        </w:rPr>
+        <w:t>.</w:t>
       </w:r>
     </w:p>
     <w:p>
@@ -5222,7 +6205,21 @@
         <w:rPr>
           <w:lang w:val="uk-UA"/>
         </w:rPr>
-        <w:t>обробник простий – змінити сцену на ігрове поле і обнулити рахунок.</w:t>
+        <w:t xml:space="preserve">обробник простий – змінити сцену на ігрове поле і </w:t>
+      </w:r>
+      <w:proofErr w:type="spellStart"/>
+      <w:r>
+        <w:rPr>
+          <w:lang w:val="uk-UA"/>
+        </w:rPr>
+        <w:t>обнулити</w:t>
+      </w:r>
+      <w:proofErr w:type="spellEnd"/>
+      <w:r>
+        <w:rPr>
+          <w:lang w:val="uk-UA"/>
+        </w:rPr>
+        <w:t xml:space="preserve"> рахунок.</w:t>
       </w:r>
     </w:p>
     <w:p>
@@ -5390,7 +6387,21 @@
         <w:rPr>
           <w:lang w:val="uk-UA"/>
         </w:rPr>
-        <w:t xml:space="preserve"> кнопка попередньої складності (для зміни кольору), в третьому оновлюється кнопка яка була натиснена.</w:t>
+        <w:t xml:space="preserve"> кнопка попередньої складності (для зміни кольору), в третьому оновлюється кнопка яка була </w:t>
+      </w:r>
+      <w:proofErr w:type="spellStart"/>
+      <w:r>
+        <w:rPr>
+          <w:lang w:val="uk-UA"/>
+        </w:rPr>
+        <w:t>натиснена</w:t>
+      </w:r>
+      <w:proofErr w:type="spellEnd"/>
+      <w:r>
+        <w:rPr>
+          <w:lang w:val="uk-UA"/>
+        </w:rPr>
+        <w:t>.</w:t>
       </w:r>
     </w:p>
     <w:p>
@@ -5464,6 +6475,7 @@
       <w:r>
         <w:t>_</w:t>
       </w:r>
+      <w:proofErr w:type="gramStart"/>
       <w:r>
         <w:rPr>
           <w:lang w:val="en-US"/>
@@ -5471,7 +6483,11 @@
         <w:t>process</w:t>
       </w:r>
       <w:r>
-        <w:t xml:space="preserve">() </w:t>
+        <w:t>(</w:t>
+      </w:r>
+      <w:proofErr w:type="gramEnd"/>
+      <w:r>
+        <w:t xml:space="preserve">) </w:t>
       </w:r>
       <w:r>
         <w:rPr>
@@ -5782,6 +6798,7 @@
           <w:lang w:val="uk-UA"/>
         </w:rPr>
       </w:pPr>
+      <w:bookmarkStart w:id="8" w:name="_Toc41142331"/>
       <w:r>
         <w:rPr>
           <w:lang w:val="uk-UA"/>
@@ -5789,6 +6806,7 @@
         <w:lastRenderedPageBreak/>
         <w:t>3.2. Ігрове поле</w:t>
       </w:r>
+      <w:bookmarkEnd w:id="8"/>
     </w:p>
     <w:p>
       <w:pPr>
@@ -5803,7 +6821,21 @@
         <w:rPr>
           <w:lang w:val="uk-UA"/>
         </w:rPr>
-        <w:t xml:space="preserve"> все при запуску сцени ініціалізуються всі об'єкти. Після цього починають виконуватись функції </w:t>
+        <w:t xml:space="preserve"> все </w:t>
+      </w:r>
+      <w:proofErr w:type="gramStart"/>
+      <w:r>
+        <w:rPr>
+          <w:lang w:val="uk-UA"/>
+        </w:rPr>
+        <w:t>при запуску</w:t>
+      </w:r>
+      <w:proofErr w:type="gramEnd"/>
+      <w:r>
+        <w:rPr>
+          <w:lang w:val="uk-UA"/>
+        </w:rPr>
+        <w:t xml:space="preserve"> сцени ініціалізуються всі об'єкти. Після цього починають виконуватись функції </w:t>
       </w:r>
       <w:r>
         <w:rPr>
@@ -5927,12 +6959,14 @@
         </w:rPr>
         <w:t xml:space="preserve">() </w:t>
       </w:r>
+      <w:proofErr w:type="spellStart"/>
       <w:r>
         <w:rPr>
           <w:lang w:val="en-US"/>
         </w:rPr>
         <w:t>WorldBorder</w:t>
       </w:r>
+      <w:proofErr w:type="spellEnd"/>
       <w:r>
         <w:rPr>
           <w:lang w:val="uk-UA"/>
@@ -6035,24 +7069,28 @@
         </w:rPr>
         <w:t xml:space="preserve">, тобто коефіцієнти розмірів об'єкта прив'язані до </w:t>
       </w:r>
+      <w:proofErr w:type="spellStart"/>
       <w:r>
         <w:rPr>
           <w:lang w:val="en-US"/>
         </w:rPr>
         <w:t>GlobalVars</w:t>
       </w:r>
+      <w:proofErr w:type="spellEnd"/>
       <w:r>
         <w:rPr>
           <w:lang w:val="uk-UA"/>
         </w:rPr>
         <w:t>.</w:t>
       </w:r>
+      <w:proofErr w:type="spellStart"/>
       <w:r>
         <w:rPr>
           <w:lang w:val="en-US"/>
         </w:rPr>
         <w:t>currentResolution</w:t>
       </w:r>
+      <w:proofErr w:type="spellEnd"/>
       <w:r>
         <w:rPr>
           <w:lang w:val="uk-UA"/>
@@ -6162,12 +7200,14 @@
           <w:lang w:val="uk-UA"/>
         </w:rPr>
       </w:pPr>
+      <w:proofErr w:type="spellStart"/>
       <w:r>
         <w:rPr>
           <w:lang w:val="uk-UA"/>
         </w:rPr>
         <w:t>Соперник</w:t>
       </w:r>
+      <w:proofErr w:type="spellEnd"/>
       <w:r>
         <w:rPr>
           <w:lang w:val="uk-UA"/>
@@ -6331,12 +7371,14 @@
           <w:lang w:val="uk-UA"/>
         </w:rPr>
       </w:pPr>
+      <w:proofErr w:type="spellStart"/>
       <w:r>
         <w:rPr>
           <w:lang w:val="en-US"/>
         </w:rPr>
         <w:t>firstDelay</w:t>
       </w:r>
+      <w:proofErr w:type="spellEnd"/>
       <w:r>
         <w:rPr>
           <w:lang w:val="uk-UA"/>
@@ -6397,12 +7439,14 @@
         </w:rPr>
         <w:t>.</w:t>
       </w:r>
+      <w:proofErr w:type="spellStart"/>
       <w:r>
         <w:rPr>
           <w:lang w:val="en-US"/>
         </w:rPr>
         <w:t>vsync</w:t>
       </w:r>
+      <w:proofErr w:type="spellEnd"/>
       <w:r>
         <w:rPr>
           <w:lang w:val="uk-UA"/>
@@ -6427,12 +7471,14 @@
         </w:rPr>
         <w:t xml:space="preserve">що перемикає режим </w:t>
       </w:r>
+      <w:proofErr w:type="spellStart"/>
       <w:r>
         <w:rPr>
           <w:lang w:val="en-US"/>
         </w:rPr>
         <w:t>VSync</w:t>
       </w:r>
+      <w:proofErr w:type="spellEnd"/>
       <w:r>
         <w:rPr>
           <w:lang w:val="uk-UA"/>
@@ -7090,11 +8136,349 @@
         </w:rPr>
         <w:t>В коді все як і у формулі, додатково я обмежую цей прогноз краями екрану.</w:t>
       </w:r>
-      <w:bookmarkStart w:id="0" w:name="_GoBack"/>
-      <w:bookmarkEnd w:id="0"/>
-    </w:p>
+      <w:r>
+        <w:rPr>
+          <w:rFonts w:eastAsiaTheme="minorEastAsia"/>
+          <w:lang w:val="uk-UA"/>
+        </w:rPr>
+        <w:br w:type="page"/>
+      </w:r>
+    </w:p>
+    <w:p>
+      <w:pPr>
+        <w:pStyle w:val="1"/>
+        <w:rPr>
+          <w:rFonts w:eastAsiaTheme="minorEastAsia"/>
+          <w:lang w:val="uk-UA"/>
+        </w:rPr>
+      </w:pPr>
+      <w:r>
+        <w:rPr>
+          <w:rFonts w:eastAsiaTheme="minorEastAsia"/>
+          <w:lang w:val="uk-UA"/>
+        </w:rPr>
+        <w:lastRenderedPageBreak/>
+        <w:t>Розділ 4. Висновки</w:t>
+      </w:r>
+    </w:p>
+    <w:p>
+      <w:pPr>
+        <w:rPr>
+          <w:lang w:val="uk-UA"/>
+        </w:rPr>
+      </w:pPr>
+      <w:r>
+        <w:rPr>
+          <w:lang w:val="uk-UA"/>
+        </w:rPr>
+        <w:t>На даний момент гра є досить завершеною, режим гри із ШІ досить цікавий і підходить для гравців будь-якого рівня за рахунок вибору рівня складності.</w:t>
+      </w:r>
+    </w:p>
+    <w:p>
+      <w:pPr>
+        <w:rPr>
+          <w:lang w:val="uk-UA"/>
+        </w:rPr>
+      </w:pPr>
+      <w:r>
+        <w:rPr>
+          <w:lang w:val="uk-UA"/>
+        </w:rPr>
+        <w:t>Враховуючи реалізовані можливості у гру досить легко буде за потреби додати режим гри проти реальної людини, але мені бракує досвіду роботи з мережами, тож я цього не робив.</w:t>
+      </w:r>
+    </w:p>
+    <w:p>
+      <w:pPr>
+        <w:rPr>
+          <w:lang w:val="uk-UA"/>
+        </w:rPr>
+      </w:pPr>
+      <w:r>
+        <w:rPr>
+          <w:lang w:val="uk-UA"/>
+        </w:rPr>
+        <w:t xml:space="preserve">За рахунок реалізації на движку </w:t>
+      </w:r>
+      <w:r>
+        <w:rPr>
+          <w:lang w:val="en-US"/>
+        </w:rPr>
+        <w:t>Godot</w:t>
+      </w:r>
+      <w:r>
+        <w:rPr>
+          <w:lang w:val="uk-UA"/>
+        </w:rPr>
+        <w:t xml:space="preserve"> </w:t>
+      </w:r>
+      <w:r>
+        <w:rPr>
+          <w:lang w:val="en-US"/>
+        </w:rPr>
+        <w:t>Engine</w:t>
+      </w:r>
+      <w:r>
+        <w:rPr>
+          <w:lang w:val="uk-UA"/>
+        </w:rPr>
+        <w:t xml:space="preserve">, </w:t>
+      </w:r>
+      <w:r>
+        <w:rPr>
+          <w:lang w:val="uk-UA"/>
+        </w:rPr>
+        <w:t xml:space="preserve">ця гра є крос-платформною, за рахунок динамічної компоновки може працювати на моніторах с різними відношеннями сторін, а за рахунок досить простої та оптимізованої графіки та фізики може працювати на майже будь-якому сучасному комп'ютері. Також, на мою думку важливою є функція </w:t>
+      </w:r>
+      <w:proofErr w:type="spellStart"/>
+      <w:r>
+        <w:rPr>
+          <w:lang w:val="en-US"/>
+        </w:rPr>
+        <w:t>VSync</w:t>
+      </w:r>
+      <w:proofErr w:type="spellEnd"/>
+      <w:r>
+        <w:rPr>
+          <w:lang w:val="uk-UA"/>
+        </w:rPr>
+        <w:t>, яка може бути використана на ноутбуках для зниження споживання енергії акумулятора.</w:t>
+      </w:r>
+    </w:p>
+    <w:p>
+      <w:pPr>
+        <w:spacing w:line="259" w:lineRule="auto"/>
+        <w:jc w:val="left"/>
+        <w:rPr>
+          <w:lang w:val="uk-UA"/>
+        </w:rPr>
+      </w:pPr>
+      <w:r>
+        <w:rPr>
+          <w:lang w:val="uk-UA"/>
+        </w:rPr>
+        <w:br w:type="page"/>
+      </w:r>
+    </w:p>
+    <w:p>
+      <w:pPr>
+        <w:pStyle w:val="1"/>
+        <w:rPr>
+          <w:lang w:val="uk-UA"/>
+        </w:rPr>
+      </w:pPr>
+      <w:r>
+        <w:rPr>
+          <w:lang w:val="uk-UA"/>
+        </w:rPr>
+        <w:lastRenderedPageBreak/>
+        <w:t>Розділ 5. Список літератури</w:t>
+      </w:r>
+    </w:p>
+    <w:sdt>
+      <w:sdtPr>
+        <w:id w:val="-2014219488"/>
+        <w:docPartObj>
+          <w:docPartGallery w:val="Bibliographies"/>
+          <w:docPartUnique/>
+        </w:docPartObj>
+      </w:sdtPr>
+      <w:sdtEndPr>
+        <w:rPr>
+          <w:rFonts w:eastAsiaTheme="majorEastAsia" w:cstheme="majorBidi"/>
+          <w:b/>
+          <w:sz w:val="32"/>
+          <w:szCs w:val="32"/>
+        </w:rPr>
+      </w:sdtEndPr>
+      <w:sdtContent>
+        <w:sdt>
+          <w:sdtPr>
+            <w:rPr>
+              <w:rFonts w:eastAsiaTheme="majorEastAsia" w:cstheme="majorBidi"/>
+              <w:b/>
+              <w:sz w:val="32"/>
+              <w:szCs w:val="32"/>
+            </w:rPr>
+            <w:id w:val="111145805"/>
+            <w:bibliography/>
+          </w:sdtPr>
+          <w:sdtContent>
+            <w:p>
+              <w:pPr>
+                <w:rPr>
+                  <w:rStyle w:val="a9"/>
+                </w:rPr>
+              </w:pPr>
+              <w:hyperlink r:id="rId30" w:history="1">
+                <w:r>
+                  <w:rPr>
+                    <w:rStyle w:val="a9"/>
+                  </w:rPr>
+                  <w:t>https</w:t>
+                </w:r>
+                <w:r>
+                  <w:rPr>
+                    <w:rStyle w:val="a9"/>
+                    <w:lang w:val="uk-UA"/>
+                  </w:rPr>
+                  <w:t>://</w:t>
+                </w:r>
+                <w:r>
+                  <w:rPr>
+                    <w:rStyle w:val="a9"/>
+                  </w:rPr>
+                  <w:t>docs</w:t>
+                </w:r>
+                <w:r>
+                  <w:rPr>
+                    <w:rStyle w:val="a9"/>
+                    <w:lang w:val="uk-UA"/>
+                  </w:rPr>
+                  <w:t>.</w:t>
+                </w:r>
+                <w:r>
+                  <w:rPr>
+                    <w:rStyle w:val="a9"/>
+                  </w:rPr>
+                  <w:t>godotengine</w:t>
+                </w:r>
+                <w:r>
+                  <w:rPr>
+                    <w:rStyle w:val="a9"/>
+                    <w:lang w:val="uk-UA"/>
+                  </w:rPr>
+                  <w:t>.</w:t>
+                </w:r>
+                <w:r>
+                  <w:rPr>
+                    <w:rStyle w:val="a9"/>
+                  </w:rPr>
+                  <w:t>org</w:t>
+                </w:r>
+                <w:r>
+                  <w:rPr>
+                    <w:rStyle w:val="a9"/>
+                    <w:lang w:val="uk-UA"/>
+                  </w:rPr>
+                  <w:t>/</w:t>
+                </w:r>
+                <w:r>
+                  <w:rPr>
+                    <w:rStyle w:val="a9"/>
+                  </w:rPr>
+                  <w:t>en</w:t>
+                </w:r>
+                <w:r>
+                  <w:rPr>
+                    <w:rStyle w:val="a9"/>
+                    <w:lang w:val="uk-UA"/>
+                  </w:rPr>
+                  <w:t>/</w:t>
+                </w:r>
+                <w:r>
+                  <w:rPr>
+                    <w:rStyle w:val="a9"/>
+                  </w:rPr>
+                  <w:t>stable</w:t>
+                </w:r>
+                <w:r>
+                  <w:rPr>
+                    <w:rStyle w:val="a9"/>
+                    <w:lang w:val="uk-UA"/>
+                  </w:rPr>
+                  <w:t>/</w:t>
+                </w:r>
+                <w:r>
+                  <w:rPr>
+                    <w:rStyle w:val="a9"/>
+                  </w:rPr>
+                  <w:t>index</w:t>
+                </w:r>
+                <w:r>
+                  <w:rPr>
+                    <w:rStyle w:val="a9"/>
+                    <w:lang w:val="uk-UA"/>
+                  </w:rPr>
+                  <w:t>.</w:t>
+                </w:r>
+                <w:r>
+                  <w:rPr>
+                    <w:rStyle w:val="a9"/>
+                  </w:rPr>
+                  <w:t>html</w:t>
+                </w:r>
+              </w:hyperlink>
+            </w:p>
+            <w:p>
+              <w:hyperlink r:id="rId31" w:history="1">
+                <w:r>
+                  <w:rPr>
+                    <w:rStyle w:val="a9"/>
+                    <w:lang w:val="en-US"/>
+                  </w:rPr>
+                  <w:t>https</w:t>
+                </w:r>
+                <w:r>
+                  <w:rPr>
+                    <w:rStyle w:val="a9"/>
+                    <w:lang w:val="uk-UA"/>
+                  </w:rPr>
+                  <w:t>://</w:t>
+                </w:r>
+                <w:proofErr w:type="spellStart"/>
+                <w:r>
+                  <w:rPr>
+                    <w:rStyle w:val="a9"/>
+                    <w:lang w:val="en-US"/>
+                  </w:rPr>
+                  <w:t>godotengine</w:t>
+                </w:r>
+                <w:proofErr w:type="spellEnd"/>
+                <w:r>
+                  <w:rPr>
+                    <w:rStyle w:val="a9"/>
+                    <w:lang w:val="uk-UA"/>
+                  </w:rPr>
+                  <w:t>.</w:t>
+                </w:r>
+                <w:r>
+                  <w:rPr>
+                    <w:rStyle w:val="a9"/>
+                    <w:lang w:val="en-US"/>
+                  </w:rPr>
+                  <w:t>org</w:t>
+                </w:r>
+                <w:r>
+                  <w:rPr>
+                    <w:rStyle w:val="a9"/>
+                    <w:lang w:val="uk-UA"/>
+                  </w:rPr>
+                  <w:t>/</w:t>
+                </w:r>
+                <w:r>
+                  <w:rPr>
+                    <w:rStyle w:val="a9"/>
+                    <w:lang w:val="en-US"/>
+                  </w:rPr>
+                  <w:t>community</w:t>
+                </w:r>
+              </w:hyperlink>
+            </w:p>
+            <w:p>
+              <w:pPr>
+                <w:rPr>
+                  <w:lang w:val="uk-UA"/>
+                </w:rPr>
+              </w:pPr>
+            </w:p>
+          </w:sdtContent>
+        </w:sdt>
+      </w:sdtContent>
+    </w:sdt>
+    <w:bookmarkStart w:id="9" w:name="_GoBack" w:displacedByCustomXml="prev"/>
+    <w:bookmarkEnd w:id="9" w:displacedByCustomXml="prev"/>
     <w:sectPr>
-      <w:footerReference w:type="default" r:id="rId30"/>
+      <w:footerReference w:type="default" r:id="rId32"/>
       <w:pgSz w:w="11906" w:h="16838"/>
       <w:pgMar w:top="1134" w:right="1134" w:bottom="1134" w:left="1134" w:header="709" w:footer="709" w:gutter="0"/>
       <w:cols w:space="708"/>
@@ -8218,23 +9602,23 @@
     <w:link w:val="10"/>
     <w:uiPriority w:val="9"/>
     <w:qFormat/>
-    <w:rsid w:val="00413039"/>
+    <w:rsid w:val="00356B30"/>
     <w:pPr>
       <w:keepNext/>
       <w:keepLines/>
-      <w:spacing w:before="240" w:after="0"/>
+      <w:spacing w:before="240" w:after="240"/>
       <w:outlineLvl w:val="0"/>
     </w:pPr>
     <w:rPr>
       <w:rFonts w:eastAsiaTheme="majorEastAsia" w:cstheme="majorBidi"/>
-      <w:sz w:val="36"/>
+      <w:b/>
+      <w:sz w:val="32"/>
       <w:szCs w:val="32"/>
     </w:rPr>
   </w:style>
   <w:style w:type="character" w:default="1" w:styleId="a0">
     <w:name w:val="Default Paragraph Font"/>
     <w:uiPriority w:val="1"/>
-    <w:semiHidden/>
     <w:unhideWhenUsed/>
   </w:style>
   <w:style w:type="table" w:default="1" w:styleId="a1">
@@ -8281,11 +9665,12 @@
     <w:basedOn w:val="a0"/>
     <w:link w:val="1"/>
     <w:uiPriority w:val="9"/>
-    <w:rsid w:val="00413039"/>
+    <w:rsid w:val="00356B30"/>
     <w:rPr>
       <w:rFonts w:ascii="Times New Roman" w:eastAsiaTheme="majorEastAsia" w:hAnsi="Times New Roman" w:cstheme="majorBidi"/>
+      <w:b/>
       <w:color w:val="000000" w:themeColor="text1"/>
-      <w:sz w:val="36"/>
+      <w:sz w:val="32"/>
       <w:szCs w:val="32"/>
     </w:rPr>
   </w:style>
@@ -8358,7 +9743,6 @@
     <w:name w:val="Hyperlink"/>
     <w:basedOn w:val="a0"/>
     <w:uiPriority w:val="99"/>
-    <w:semiHidden/>
     <w:unhideWhenUsed/>
     <w:rsid w:val="00197982"/>
     <w:rPr>
@@ -8373,7 +9757,7 @@
     <w:link w:val="ab"/>
     <w:uiPriority w:val="11"/>
     <w:qFormat/>
-    <w:rsid w:val="009A48E3"/>
+    <w:rsid w:val="00356B30"/>
     <w:pPr>
       <w:numPr>
         <w:ilvl w:val="1"/>
@@ -8382,7 +9766,7 @@
     </w:pPr>
     <w:rPr>
       <w:rFonts w:eastAsiaTheme="minorEastAsia"/>
-      <w:sz w:val="32"/>
+      <w:b/>
     </w:rPr>
   </w:style>
   <w:style w:type="character" w:customStyle="1" w:styleId="ab">
@@ -8390,11 +9774,12 @@
     <w:basedOn w:val="a0"/>
     <w:link w:val="aa"/>
     <w:uiPriority w:val="11"/>
-    <w:rsid w:val="009A48E3"/>
+    <w:rsid w:val="00356B30"/>
     <w:rPr>
       <w:rFonts w:ascii="Times New Roman" w:eastAsiaTheme="minorEastAsia" w:hAnsi="Times New Roman"/>
+      <w:b/>
       <w:color w:val="000000" w:themeColor="text1"/>
-      <w:sz w:val="32"/>
+      <w:sz w:val="28"/>
     </w:rPr>
   </w:style>
   <w:style w:type="character" w:styleId="ac">
@@ -8437,6 +9822,31 @@
       <w:sz w:val="18"/>
       <w:szCs w:val="18"/>
     </w:rPr>
+  </w:style>
+  <w:style w:type="paragraph" w:styleId="11">
+    <w:name w:val="toc 1"/>
+    <w:basedOn w:val="a"/>
+    <w:next w:val="a"/>
+    <w:autoRedefine/>
+    <w:uiPriority w:val="39"/>
+    <w:unhideWhenUsed/>
+    <w:rsid w:val="00057625"/>
+    <w:pPr>
+      <w:spacing w:after="100"/>
+    </w:pPr>
+  </w:style>
+  <w:style w:type="paragraph" w:styleId="2">
+    <w:name w:val="toc 2"/>
+    <w:basedOn w:val="a"/>
+    <w:next w:val="a"/>
+    <w:autoRedefine/>
+    <w:uiPriority w:val="39"/>
+    <w:unhideWhenUsed/>
+    <w:rsid w:val="00057625"/>
+    <w:pPr>
+      <w:spacing w:after="100"/>
+      <w:ind w:left="280"/>
+    </w:pPr>
   </w:style>
 </w:styles>
 </file>
@@ -8741,7 +10151,7 @@
 </file>
 
 <file path=customXml/itemProps1.xml><?xml version="1.0" encoding="utf-8"?>
-<ds:datastoreItem xmlns:ds="http://schemas.openxmlformats.org/officeDocument/2006/customXml" ds:itemID="{BF5A08F7-42D0-403C-9984-A3FE66133010}">
+<ds:datastoreItem xmlns:ds="http://schemas.openxmlformats.org/officeDocument/2006/customXml" ds:itemID="{7D511592-81C5-40E9-8637-C44B2366EEAC}">
   <ds:schemaRefs>
     <ds:schemaRef ds:uri="http://schemas.openxmlformats.org/officeDocument/2006/bibliography"/>
   </ds:schemaRefs>

</xml_diff>

<commit_message>
Keynote, better menu background, better exit
</commit_message>
<xml_diff>
--- a/Docs/ПояснювальнаЗаписка_КН-19_Літвінов.docx
+++ b/Docs/ПояснювальнаЗаписка_КН-19_Літвінов.docx
@@ -1213,7 +1213,11 @@
           <w:tab w:val="right" w:leader="dot" w:pos="9628"/>
         </w:tabs>
         <w:rPr>
-          <w:noProof/>
+          <w:rFonts w:asciiTheme="minorHAnsi" w:eastAsiaTheme="minorEastAsia" w:hAnsiTheme="minorHAnsi"/>
+          <w:noProof/>
+          <w:color w:val="auto"/>
+          <w:sz w:val="22"/>
+          <w:lang w:eastAsia="ru-RU"/>
         </w:rPr>
       </w:pPr>
       <w:r>
@@ -1237,7 +1241,7 @@
         </w:rPr>
         <w:fldChar w:fldCharType="separate"/>
       </w:r>
-      <w:hyperlink w:anchor="_Toc41142323" w:history="1">
+      <w:hyperlink w:anchor="_Toc41143736" w:history="1">
         <w:r>
           <w:rPr>
             <w:rStyle w:val="a9"/>
@@ -1266,7 +1270,7 @@
             <w:noProof/>
             <w:webHidden/>
           </w:rPr>
-          <w:instrText xml:space="preserve"> PAGEREF _Toc41142323 \h </w:instrText>
+          <w:instrText xml:space="preserve"> PAGEREF _Toc41143736 \h </w:instrText>
         </w:r>
         <w:r>
           <w:rPr>
@@ -1304,10 +1308,14 @@
           <w:tab w:val="right" w:leader="dot" w:pos="9628"/>
         </w:tabs>
         <w:rPr>
-          <w:noProof/>
-        </w:rPr>
-      </w:pPr>
-      <w:hyperlink w:anchor="_Toc41142324" w:history="1">
+          <w:rFonts w:asciiTheme="minorHAnsi" w:eastAsiaTheme="minorEastAsia" w:hAnsiTheme="minorHAnsi"/>
+          <w:noProof/>
+          <w:color w:val="auto"/>
+          <w:sz w:val="22"/>
+          <w:lang w:eastAsia="ru-RU"/>
+        </w:rPr>
+      </w:pPr>
+      <w:hyperlink w:anchor="_Toc41143737" w:history="1">
         <w:r>
           <w:rPr>
             <w:rStyle w:val="a9"/>
@@ -1335,7 +1343,7 @@
             <w:noProof/>
             <w:webHidden/>
           </w:rPr>
-          <w:instrText xml:space="preserve"> PAGEREF _Toc41142324 \h </w:instrText>
+          <w:instrText xml:space="preserve"> PAGEREF _Toc41143737 \h </w:instrText>
         </w:r>
         <w:r>
           <w:rPr>
@@ -1373,10 +1381,14 @@
           <w:tab w:val="right" w:leader="dot" w:pos="9628"/>
         </w:tabs>
         <w:rPr>
-          <w:noProof/>
-        </w:rPr>
-      </w:pPr>
-      <w:hyperlink w:anchor="_Toc41142325" w:history="1">
+          <w:rFonts w:asciiTheme="minorHAnsi" w:eastAsiaTheme="minorEastAsia" w:hAnsiTheme="minorHAnsi"/>
+          <w:noProof/>
+          <w:color w:val="auto"/>
+          <w:sz w:val="22"/>
+          <w:lang w:eastAsia="ru-RU"/>
+        </w:rPr>
+      </w:pPr>
+      <w:hyperlink w:anchor="_Toc41143738" w:history="1">
         <w:r>
           <w:rPr>
             <w:rStyle w:val="a9"/>
@@ -1404,7 +1416,7 @@
             <w:noProof/>
             <w:webHidden/>
           </w:rPr>
-          <w:instrText xml:space="preserve"> PAGEREF _Toc41142325 \h </w:instrText>
+          <w:instrText xml:space="preserve"> PAGEREF _Toc41143738 \h </w:instrText>
         </w:r>
         <w:r>
           <w:rPr>
@@ -1442,10 +1454,14 @@
           <w:tab w:val="right" w:leader="dot" w:pos="9628"/>
         </w:tabs>
         <w:rPr>
-          <w:noProof/>
-        </w:rPr>
-      </w:pPr>
-      <w:hyperlink w:anchor="_Toc41142326" w:history="1">
+          <w:rFonts w:asciiTheme="minorHAnsi" w:eastAsiaTheme="minorEastAsia" w:hAnsiTheme="minorHAnsi"/>
+          <w:noProof/>
+          <w:color w:val="auto"/>
+          <w:sz w:val="22"/>
+          <w:lang w:eastAsia="ru-RU"/>
+        </w:rPr>
+      </w:pPr>
+      <w:hyperlink w:anchor="_Toc41143739" w:history="1">
         <w:r>
           <w:rPr>
             <w:rStyle w:val="a9"/>
@@ -1480,7 +1496,7 @@
             <w:noProof/>
             <w:webHidden/>
           </w:rPr>
-          <w:instrText xml:space="preserve"> PAGEREF _Toc41142326 \h </w:instrText>
+          <w:instrText xml:space="preserve"> PAGEREF _Toc41143739 \h </w:instrText>
         </w:r>
         <w:r>
           <w:rPr>
@@ -1518,10 +1534,14 @@
           <w:tab w:val="right" w:leader="dot" w:pos="9628"/>
         </w:tabs>
         <w:rPr>
-          <w:noProof/>
-        </w:rPr>
-      </w:pPr>
-      <w:hyperlink w:anchor="_Toc41142327" w:history="1">
+          <w:rFonts w:asciiTheme="minorHAnsi" w:eastAsiaTheme="minorEastAsia" w:hAnsiTheme="minorHAnsi"/>
+          <w:noProof/>
+          <w:color w:val="auto"/>
+          <w:sz w:val="22"/>
+          <w:lang w:eastAsia="ru-RU"/>
+        </w:rPr>
+      </w:pPr>
+      <w:hyperlink w:anchor="_Toc41143740" w:history="1">
         <w:r>
           <w:rPr>
             <w:rStyle w:val="a9"/>
@@ -1556,7 +1576,7 @@
             <w:noProof/>
             <w:webHidden/>
           </w:rPr>
-          <w:instrText xml:space="preserve"> PAGEREF _Toc41142327 \h </w:instrText>
+          <w:instrText xml:space="preserve"> PAGEREF _Toc41143740 \h </w:instrText>
         </w:r>
         <w:r>
           <w:rPr>
@@ -1594,10 +1614,14 @@
           <w:tab w:val="right" w:leader="dot" w:pos="9628"/>
         </w:tabs>
         <w:rPr>
-          <w:noProof/>
-        </w:rPr>
-      </w:pPr>
-      <w:hyperlink w:anchor="_Toc41142328" w:history="1">
+          <w:rFonts w:asciiTheme="minorHAnsi" w:eastAsiaTheme="minorEastAsia" w:hAnsiTheme="minorHAnsi"/>
+          <w:noProof/>
+          <w:color w:val="auto"/>
+          <w:sz w:val="22"/>
+          <w:lang w:eastAsia="ru-RU"/>
+        </w:rPr>
+      </w:pPr>
+      <w:hyperlink w:anchor="_Toc41143741" w:history="1">
         <w:r>
           <w:rPr>
             <w:rStyle w:val="a9"/>
@@ -1625,7 +1649,7 @@
             <w:noProof/>
             <w:webHidden/>
           </w:rPr>
-          <w:instrText xml:space="preserve"> PAGEREF _Toc41142328 \h </w:instrText>
+          <w:instrText xml:space="preserve"> PAGEREF _Toc41143741 \h </w:instrText>
         </w:r>
         <w:r>
           <w:rPr>
@@ -1663,10 +1687,14 @@
           <w:tab w:val="right" w:leader="dot" w:pos="9628"/>
         </w:tabs>
         <w:rPr>
-          <w:noProof/>
-        </w:rPr>
-      </w:pPr>
-      <w:hyperlink w:anchor="_Toc41142329" w:history="1">
+          <w:rFonts w:asciiTheme="minorHAnsi" w:eastAsiaTheme="minorEastAsia" w:hAnsiTheme="minorHAnsi"/>
+          <w:noProof/>
+          <w:color w:val="auto"/>
+          <w:sz w:val="22"/>
+          <w:lang w:eastAsia="ru-RU"/>
+        </w:rPr>
+      </w:pPr>
+      <w:hyperlink w:anchor="_Toc41143742" w:history="1">
         <w:r>
           <w:rPr>
             <w:rStyle w:val="a9"/>
@@ -1694,7 +1722,7 @@
             <w:noProof/>
             <w:webHidden/>
           </w:rPr>
-          <w:instrText xml:space="preserve"> PAGEREF _Toc41142329 \h </w:instrText>
+          <w:instrText xml:space="preserve"> PAGEREF _Toc41143742 \h </w:instrText>
         </w:r>
         <w:r>
           <w:rPr>
@@ -1732,10 +1760,14 @@
           <w:tab w:val="right" w:leader="dot" w:pos="9628"/>
         </w:tabs>
         <w:rPr>
-          <w:noProof/>
-        </w:rPr>
-      </w:pPr>
-      <w:hyperlink w:anchor="_Toc41142330" w:history="1">
+          <w:rFonts w:asciiTheme="minorHAnsi" w:eastAsiaTheme="minorEastAsia" w:hAnsiTheme="minorHAnsi"/>
+          <w:noProof/>
+          <w:color w:val="auto"/>
+          <w:sz w:val="22"/>
+          <w:lang w:eastAsia="ru-RU"/>
+        </w:rPr>
+      </w:pPr>
+      <w:hyperlink w:anchor="_Toc41143743" w:history="1">
         <w:r>
           <w:rPr>
             <w:rStyle w:val="a9"/>
@@ -1763,7 +1795,7 @@
             <w:noProof/>
             <w:webHidden/>
           </w:rPr>
-          <w:instrText xml:space="preserve"> PAGEREF _Toc41142330 \h </w:instrText>
+          <w:instrText xml:space="preserve"> PAGEREF _Toc41143743 \h </w:instrText>
         </w:r>
         <w:r>
           <w:rPr>
@@ -1801,10 +1833,14 @@
           <w:tab w:val="right" w:leader="dot" w:pos="9628"/>
         </w:tabs>
         <w:rPr>
-          <w:noProof/>
-        </w:rPr>
-      </w:pPr>
-      <w:hyperlink w:anchor="_Toc41142331" w:history="1">
+          <w:rFonts w:asciiTheme="minorHAnsi" w:eastAsiaTheme="minorEastAsia" w:hAnsiTheme="minorHAnsi"/>
+          <w:noProof/>
+          <w:color w:val="auto"/>
+          <w:sz w:val="22"/>
+          <w:lang w:eastAsia="ru-RU"/>
+        </w:rPr>
+      </w:pPr>
+      <w:hyperlink w:anchor="_Toc41143744" w:history="1">
         <w:r>
           <w:rPr>
             <w:rStyle w:val="a9"/>
@@ -1832,7 +1868,7 @@
             <w:noProof/>
             <w:webHidden/>
           </w:rPr>
-          <w:instrText xml:space="preserve"> PAGEREF _Toc41142331 \h </w:instrText>
+          <w:instrText xml:space="preserve"> PAGEREF _Toc41143744 \h </w:instrText>
         </w:r>
         <w:r>
           <w:rPr>
@@ -1853,6 +1889,152 @@
             <w:webHidden/>
           </w:rPr>
           <w:t>16</w:t>
+        </w:r>
+        <w:r>
+          <w:rPr>
+            <w:noProof/>
+            <w:webHidden/>
+          </w:rPr>
+          <w:fldChar w:fldCharType="end"/>
+        </w:r>
+      </w:hyperlink>
+    </w:p>
+    <w:p>
+      <w:pPr>
+        <w:pStyle w:val="11"/>
+        <w:tabs>
+          <w:tab w:val="right" w:leader="dot" w:pos="9628"/>
+        </w:tabs>
+        <w:rPr>
+          <w:rFonts w:asciiTheme="minorHAnsi" w:eastAsiaTheme="minorEastAsia" w:hAnsiTheme="minorHAnsi"/>
+          <w:noProof/>
+          <w:color w:val="auto"/>
+          <w:sz w:val="22"/>
+          <w:lang w:eastAsia="ru-RU"/>
+        </w:rPr>
+      </w:pPr>
+      <w:hyperlink w:anchor="_Toc41143745" w:history="1">
+        <w:r>
+          <w:rPr>
+            <w:rStyle w:val="a9"/>
+            <w:noProof/>
+            <w:lang w:val="uk-UA"/>
+          </w:rPr>
+          <w:t>Розділ 4. Висновки</w:t>
+        </w:r>
+        <w:r>
+          <w:rPr>
+            <w:noProof/>
+            <w:webHidden/>
+          </w:rPr>
+          <w:tab/>
+        </w:r>
+        <w:r>
+          <w:rPr>
+            <w:noProof/>
+            <w:webHidden/>
+          </w:rPr>
+          <w:fldChar w:fldCharType="begin"/>
+        </w:r>
+        <w:r>
+          <w:rPr>
+            <w:noProof/>
+            <w:webHidden/>
+          </w:rPr>
+          <w:instrText xml:space="preserve"> PAGEREF _Toc41143745 \h </w:instrText>
+        </w:r>
+        <w:r>
+          <w:rPr>
+            <w:noProof/>
+            <w:webHidden/>
+          </w:rPr>
+        </w:r>
+        <w:r>
+          <w:rPr>
+            <w:noProof/>
+            <w:webHidden/>
+          </w:rPr>
+          <w:fldChar w:fldCharType="separate"/>
+        </w:r>
+        <w:r>
+          <w:rPr>
+            <w:noProof/>
+            <w:webHidden/>
+          </w:rPr>
+          <w:t>20</w:t>
+        </w:r>
+        <w:r>
+          <w:rPr>
+            <w:noProof/>
+            <w:webHidden/>
+          </w:rPr>
+          <w:fldChar w:fldCharType="end"/>
+        </w:r>
+      </w:hyperlink>
+    </w:p>
+    <w:p>
+      <w:pPr>
+        <w:pStyle w:val="11"/>
+        <w:tabs>
+          <w:tab w:val="right" w:leader="dot" w:pos="9628"/>
+        </w:tabs>
+        <w:rPr>
+          <w:rFonts w:asciiTheme="minorHAnsi" w:eastAsiaTheme="minorEastAsia" w:hAnsiTheme="minorHAnsi"/>
+          <w:noProof/>
+          <w:color w:val="auto"/>
+          <w:sz w:val="22"/>
+          <w:lang w:eastAsia="ru-RU"/>
+        </w:rPr>
+      </w:pPr>
+      <w:hyperlink w:anchor="_Toc41143746" w:history="1">
+        <w:r>
+          <w:rPr>
+            <w:rStyle w:val="a9"/>
+            <w:noProof/>
+            <w:lang w:val="uk-UA"/>
+          </w:rPr>
+          <w:t>Розділ 5. Список літератури</w:t>
+        </w:r>
+        <w:r>
+          <w:rPr>
+            <w:noProof/>
+            <w:webHidden/>
+          </w:rPr>
+          <w:tab/>
+        </w:r>
+        <w:r>
+          <w:rPr>
+            <w:noProof/>
+            <w:webHidden/>
+          </w:rPr>
+          <w:fldChar w:fldCharType="begin"/>
+        </w:r>
+        <w:r>
+          <w:rPr>
+            <w:noProof/>
+            <w:webHidden/>
+          </w:rPr>
+          <w:instrText xml:space="preserve"> PAGEREF _Toc41143746 \h </w:instrText>
+        </w:r>
+        <w:r>
+          <w:rPr>
+            <w:noProof/>
+            <w:webHidden/>
+          </w:rPr>
+        </w:r>
+        <w:r>
+          <w:rPr>
+            <w:noProof/>
+            <w:webHidden/>
+          </w:rPr>
+          <w:fldChar w:fldCharType="separate"/>
+        </w:r>
+        <w:r>
+          <w:rPr>
+            <w:noProof/>
+            <w:webHidden/>
+          </w:rPr>
+          <w:t>21</w:t>
         </w:r>
         <w:r>
           <w:rPr>
@@ -1872,7 +2054,6 @@
           <w:b/>
           <w:sz w:val="32"/>
           <w:szCs w:val="32"/>
-          <w:lang w:val="uk-UA"/>
         </w:rPr>
       </w:pPr>
       <w:r>
@@ -1889,6 +2070,8 @@
         </w:rPr>
         <w:br w:type="page"/>
       </w:r>
+      <w:bookmarkStart w:id="0" w:name="_GoBack"/>
+      <w:bookmarkEnd w:id="0"/>
     </w:p>
     <w:p>
       <w:pPr>
@@ -1898,7 +2081,7 @@
           <w:lang w:val="uk-UA"/>
         </w:rPr>
       </w:pPr>
-      <w:bookmarkStart w:id="0" w:name="_Toc41142323"/>
+      <w:bookmarkStart w:id="1" w:name="_Toc41143736"/>
       <w:r>
         <w:rPr>
           <w:rFonts w:eastAsia="Calibri"/>
@@ -1907,7 +2090,7 @@
         <w:lastRenderedPageBreak/>
         <w:t>Вступ</w:t>
       </w:r>
-      <w:bookmarkEnd w:id="0"/>
+      <w:bookmarkEnd w:id="1"/>
     </w:p>
     <w:p>
       <w:pPr>
@@ -1986,77 +2169,7 @@
         <w:rPr>
           <w:lang w:val="uk-UA"/>
         </w:rPr>
-        <w:t>Найвідоміший комп'ютерний варіант настільного тенісу (</w:t>
-      </w:r>
-      <w:proofErr w:type="spellStart"/>
-      <w:r>
-        <w:rPr>
-          <w:lang w:val="uk-UA"/>
-        </w:rPr>
-        <w:t>Понг</w:t>
-      </w:r>
-      <w:proofErr w:type="spellEnd"/>
-      <w:r>
-        <w:rPr>
-          <w:lang w:val="uk-UA"/>
-        </w:rPr>
-        <w:t xml:space="preserve">) вперше був розроблений </w:t>
-      </w:r>
-      <w:proofErr w:type="spellStart"/>
-      <w:r>
-        <w:rPr>
-          <w:lang w:val="uk-UA"/>
-        </w:rPr>
-        <w:t>Аллоном</w:t>
-      </w:r>
-      <w:proofErr w:type="spellEnd"/>
-      <w:r>
-        <w:rPr>
-          <w:lang w:val="uk-UA"/>
-        </w:rPr>
-        <w:t xml:space="preserve"> </w:t>
-      </w:r>
-      <w:proofErr w:type="spellStart"/>
-      <w:r>
-        <w:rPr>
-          <w:lang w:val="uk-UA"/>
-        </w:rPr>
-        <w:t>Алкорном</w:t>
-      </w:r>
-      <w:proofErr w:type="spellEnd"/>
-      <w:r>
-        <w:rPr>
-          <w:lang w:val="uk-UA"/>
-        </w:rPr>
-        <w:t xml:space="preserve"> в 1972 р. як тренувальний проект в компанії </w:t>
-      </w:r>
-      <w:proofErr w:type="spellStart"/>
-      <w:r>
-        <w:rPr>
-          <w:lang w:val="uk-UA"/>
-        </w:rPr>
-        <w:t>Атарі</w:t>
-      </w:r>
-      <w:proofErr w:type="spellEnd"/>
-      <w:r>
-        <w:rPr>
-          <w:lang w:val="uk-UA"/>
-        </w:rPr>
-        <w:t xml:space="preserve">. Екран бук розділений навпіл вертикально, тож гравці розміщувались зліва та справа. Це було більш зручно, адже ця гра була створена для 2 гравців, які стояли поруч біля ігрового автомату. Свою гру я створював по мотивам </w:t>
-      </w:r>
-      <w:proofErr w:type="spellStart"/>
-      <w:r>
-        <w:rPr>
-          <w:lang w:val="uk-UA"/>
-        </w:rPr>
-        <w:t>Понгу</w:t>
-      </w:r>
-      <w:proofErr w:type="spellEnd"/>
-      <w:r>
-        <w:rPr>
-          <w:lang w:val="uk-UA"/>
-        </w:rPr>
-        <w:t>, але вирішив, що краще буде розділити екран горизонтально</w:t>
+        <w:t>Найвідоміший комп'ютерний варіант настільного тенісу (Понг) вперше був розроблений Аллоном Алкорном в 1972 р. як тренувальний проект в компанії Атарі. Екран бук розділений навпіл вертикально, тож гравці розміщувались зліва та справа. Це було більш зручно, адже ця гра була створена для 2 гравців, які стояли поруч біля ігрового автомату. Свою гру я створював по мотивам Понгу, але вирішив, що краще буде розділити екран горизонтально</w:t>
       </w:r>
       <w:r>
         <w:rPr>
@@ -2075,21 +2188,7 @@
         <w:rPr>
           <w:lang w:val="uk-UA"/>
         </w:rPr>
-        <w:t xml:space="preserve">Отже, мета роботи – зробити якісний пінг </w:t>
-      </w:r>
-      <w:proofErr w:type="spellStart"/>
-      <w:r>
-        <w:rPr>
-          <w:lang w:val="uk-UA"/>
-        </w:rPr>
-        <w:t>понг</w:t>
-      </w:r>
-      <w:proofErr w:type="spellEnd"/>
-      <w:r>
-        <w:rPr>
-          <w:lang w:val="uk-UA"/>
-        </w:rPr>
-        <w:t xml:space="preserve">, побудований на основі фізичних взаємодій об'єктів (платформ гравця та супротивника, стін та самого м'яча). Хоча й фізика гри досить проста, але все ж для того, щоб зробити якісну і безвідмовну систему фізичних взаємодій може знадобитися багато часу. Тож я вирішив, що буду робити гру на ігровому движку. Є багато сучасних движків, але я вибрав </w:t>
+        <w:t xml:space="preserve">Отже, мета роботи – зробити якісний пінг понг, побудований на основі фізичних взаємодій об'єктів (платформ гравця та супротивника, стін та самого м'яча). Хоча й фізика гри досить проста, але все ж для того, щоб зробити якісну і безвідмовну систему фізичних взаємодій може знадобитися багато часу. Тож я вирішив, що буду робити гру на ігровому движку. Є багато сучасних движків, але я вибрав </w:t>
       </w:r>
       <w:r>
         <w:rPr>
@@ -2174,7 +2273,7 @@
           <w:lang w:val="uk-UA"/>
         </w:rPr>
       </w:pPr>
-      <w:bookmarkStart w:id="1" w:name="_Toc41142324"/>
+      <w:bookmarkStart w:id="2" w:name="_Toc41143737"/>
       <w:r>
         <w:rPr>
           <w:lang w:val="uk-UA"/>
@@ -2188,33 +2287,19 @@
         </w:rPr>
         <w:t xml:space="preserve"> гри. Джерела знань</w:t>
       </w:r>
-      <w:bookmarkEnd w:id="1"/>
-    </w:p>
-    <w:p>
-      <w:pPr>
-        <w:rPr>
-          <w:lang w:val="uk-UA"/>
-        </w:rPr>
-      </w:pPr>
-      <w:r>
-        <w:rPr>
-          <w:lang w:val="uk-UA"/>
-        </w:rPr>
-        <w:t xml:space="preserve">Правила пінг </w:t>
-      </w:r>
-      <w:proofErr w:type="spellStart"/>
-      <w:r>
-        <w:rPr>
-          <w:lang w:val="uk-UA"/>
-        </w:rPr>
-        <w:t>понгу</w:t>
-      </w:r>
-      <w:proofErr w:type="spellEnd"/>
-      <w:r>
-        <w:rPr>
-          <w:lang w:val="uk-UA"/>
-        </w:rPr>
-        <w:t xml:space="preserve"> досить прості:</w:t>
+      <w:bookmarkEnd w:id="2"/>
+    </w:p>
+    <w:p>
+      <w:pPr>
+        <w:rPr>
+          <w:lang w:val="uk-UA"/>
+        </w:rPr>
+      </w:pPr>
+      <w:r>
+        <w:rPr>
+          <w:lang w:val="uk-UA"/>
+        </w:rPr>
+        <w:t>Правила пінг понгу досить прості:</w:t>
       </w:r>
     </w:p>
     <w:p>
@@ -2409,21 +2494,7 @@
         <w:rPr>
           <w:lang w:val="uk-UA"/>
         </w:rPr>
-        <w:t xml:space="preserve">як і більшість сучасних ігрових движків включає в себе фізичний движок, який здатен симулювати об'єкти у відповідності до їхніх параметрів. Також по стандарту він передбачає гравітацію, але пінг </w:t>
-      </w:r>
-      <w:proofErr w:type="spellStart"/>
-      <w:r>
-        <w:rPr>
-          <w:lang w:val="uk-UA"/>
-        </w:rPr>
-        <w:t>понг</w:t>
-      </w:r>
-      <w:proofErr w:type="spellEnd"/>
-      <w:r>
-        <w:rPr>
-          <w:lang w:val="uk-UA"/>
-        </w:rPr>
-        <w:t xml:space="preserve"> відбувається у невагомому середовищі, тож ця функція не знадобиться.</w:t>
+        <w:t>як і більшість сучасних ігрових движків включає в себе фізичний движок, який здатен симулювати об'єкти у відповідності до їхніх параметрів. Також по стандарту він передбачає гравітацію, але пінг понг відбувається у невагомому середовищі, тож ця функція не знадобиться.</w:t>
       </w:r>
     </w:p>
     <w:p>
@@ -2466,62 +2537,20 @@
         <w:rPr>
           <w:lang w:val="uk-UA"/>
         </w:rPr>
-        <w:t>архітектуру "сцен" в яких розміщуються "</w:t>
-      </w:r>
-      <w:proofErr w:type="spellStart"/>
-      <w:r>
-        <w:rPr>
-          <w:lang w:val="uk-UA"/>
-        </w:rPr>
-        <w:t>ноди</w:t>
-      </w:r>
-      <w:proofErr w:type="spellEnd"/>
-      <w:r>
-        <w:rPr>
-          <w:lang w:val="uk-UA"/>
-        </w:rPr>
-        <w:t xml:space="preserve">", складові ігрової сцени, які можуть вміщувати в себе інші </w:t>
-      </w:r>
-      <w:proofErr w:type="spellStart"/>
-      <w:r>
-        <w:rPr>
-          <w:lang w:val="uk-UA"/>
-        </w:rPr>
-        <w:t>ноди</w:t>
-      </w:r>
-      <w:proofErr w:type="spellEnd"/>
-      <w:r>
-        <w:rPr>
-          <w:lang w:val="uk-UA"/>
-        </w:rPr>
-        <w:t xml:space="preserve"> та сцени. Завдяки цьому вибудовується чітка структура кожної сцени. За допомогою цього буде дуже легко перетворити правила гри на саму сцену цієї гри.</w:t>
-      </w:r>
-    </w:p>
-    <w:p>
-      <w:pPr>
-        <w:rPr>
-          <w:lang w:val="uk-UA"/>
-        </w:rPr>
-      </w:pPr>
-      <w:r>
-        <w:rPr>
-          <w:lang w:val="uk-UA"/>
-        </w:rPr>
-        <w:t xml:space="preserve">Як і будь-якої хорошої гри у мого пінг </w:t>
-      </w:r>
-      <w:proofErr w:type="spellStart"/>
-      <w:r>
-        <w:rPr>
-          <w:lang w:val="uk-UA"/>
-        </w:rPr>
-        <w:t>понгу</w:t>
-      </w:r>
-      <w:proofErr w:type="spellEnd"/>
-      <w:r>
-        <w:rPr>
-          <w:lang w:val="uk-UA"/>
-        </w:rPr>
-        <w:t xml:space="preserve"> буде головне меню. Воно буде відкриватися при запуску гри та дасть змогу провести первинне налаштування рівня складності та будь яких інших параметрів які буде потреба налаштувати. </w:t>
+        <w:t>архітектуру "сцен" в яких розміщуються "ноди", складові ігрової сцени, які можуть вміщувати в себе інші ноди та сцени. Завдяки цьому вибудовується чітка структура кожної сцени. За допомогою цього буде дуже легко перетворити правила гри на саму сцену цієї гри.</w:t>
+      </w:r>
+    </w:p>
+    <w:p>
+      <w:pPr>
+        <w:rPr>
+          <w:lang w:val="uk-UA"/>
+        </w:rPr>
+      </w:pPr>
+      <w:r>
+        <w:rPr>
+          <w:lang w:val="uk-UA"/>
+        </w:rPr>
+        <w:t xml:space="preserve">Як і будь-якої хорошої гри у мого пінг понгу буде головне меню. Воно буде відкриватися при запуску гри та дасть змогу провести первинне налаштування рівня складності та будь яких інших параметрів які буде потреба налаштувати. </w:t>
       </w:r>
       <w:r>
         <w:rPr>
@@ -2573,14 +2602,12 @@
         </w:rPr>
         <w:t xml:space="preserve">зокрема по </w:t>
       </w:r>
-      <w:proofErr w:type="spellStart"/>
       <w:r>
         <w:rPr>
           <w:lang w:val="en-US"/>
         </w:rPr>
         <w:t>GDScript</w:t>
       </w:r>
-      <w:proofErr w:type="spellEnd"/>
       <w:r>
         <w:rPr>
           <w:lang w:val="uk-UA"/>
@@ -2784,7 +2811,7 @@
           <w:lang w:val="uk-UA"/>
         </w:rPr>
       </w:pPr>
-      <w:bookmarkStart w:id="2" w:name="_Toc41142325"/>
+      <w:bookmarkStart w:id="3" w:name="_Toc41143738"/>
       <w:r>
         <w:rPr>
           <w:lang w:val="uk-UA"/>
@@ -2792,7 +2819,7 @@
         <w:lastRenderedPageBreak/>
         <w:t>Розділ 2. Проектування гри</w:t>
       </w:r>
-      <w:bookmarkEnd w:id="2"/>
+      <w:bookmarkEnd w:id="3"/>
     </w:p>
     <w:p>
       <w:pPr>
@@ -2801,7 +2828,7 @@
           <w:lang w:val="uk-UA"/>
         </w:rPr>
       </w:pPr>
-      <w:bookmarkStart w:id="3" w:name="_Toc41142326"/>
+      <w:bookmarkStart w:id="4" w:name="_Toc41143739"/>
       <w:r>
         <w:t>2.</w:t>
       </w:r>
@@ -2823,7 +2850,7 @@
         </w:rPr>
         <w:t>сцени</w:t>
       </w:r>
-      <w:bookmarkEnd w:id="3"/>
+      <w:bookmarkEnd w:id="4"/>
     </w:p>
     <w:p>
       <w:pPr>
@@ -3046,14 +3073,12 @@
                                   <w:lang w:val="en-US"/>
                                 </w:rPr>
                               </w:pPr>
-                              <w:proofErr w:type="spellStart"/>
                               <w:r>
                                 <w:rPr>
                                   <w:lang w:val="en-US"/>
                                 </w:rPr>
                                 <w:t>Menu.tscn</w:t>
                               </w:r>
-                              <w:proofErr w:type="spellEnd"/>
                             </w:p>
                           </w:txbxContent>
                         </wps:txbx>
@@ -3093,14 +3118,12 @@
                                   <w:lang w:val="en-US"/>
                                 </w:rPr>
                               </w:pPr>
-                              <w:proofErr w:type="spellStart"/>
                               <w:r>
                                 <w:rPr>
                                   <w:lang w:val="en-US"/>
                                 </w:rPr>
                                 <w:t>Main.tscn</w:t>
                               </w:r>
-                              <w:proofErr w:type="spellEnd"/>
                             </w:p>
                           </w:txbxContent>
                         </wps:txbx>
@@ -3384,14 +3407,12 @@
                             <w:lang w:val="en-US"/>
                           </w:rPr>
                         </w:pPr>
-                        <w:proofErr w:type="spellStart"/>
                         <w:r>
                           <w:rPr>
                             <w:lang w:val="en-US"/>
                           </w:rPr>
                           <w:t>Menu.tscn</w:t>
                         </w:r>
-                        <w:proofErr w:type="spellEnd"/>
                       </w:p>
                     </w:txbxContent>
                   </v:textbox>
@@ -3406,14 +3427,12 @@
                             <w:lang w:val="en-US"/>
                           </w:rPr>
                         </w:pPr>
-                        <w:proofErr w:type="spellStart"/>
                         <w:r>
                           <w:rPr>
                             <w:lang w:val="en-US"/>
                           </w:rPr>
                           <w:t>Main.tscn</w:t>
                         </w:r>
-                        <w:proofErr w:type="spellEnd"/>
                       </w:p>
                     </w:txbxContent>
                   </v:textbox>
@@ -3542,7 +3561,7 @@
       <w:pPr>
         <w:pStyle w:val="aa"/>
       </w:pPr>
-      <w:bookmarkStart w:id="4" w:name="_Toc41142327"/>
+      <w:bookmarkStart w:id="5" w:name="_Toc41143740"/>
       <w:r>
         <w:rPr>
           <w:lang w:val="uk-UA"/>
@@ -3561,7 +3580,7 @@
       <w:r>
         <w:t>Головне меню</w:t>
       </w:r>
-      <w:bookmarkEnd w:id="4"/>
+      <w:bookmarkEnd w:id="5"/>
     </w:p>
     <w:p>
       <w:pPr>
@@ -3673,14 +3692,12 @@
         </w:rPr>
         <w:t>Також я додав перемикач режиму вертикальної синхронізації (</w:t>
       </w:r>
-      <w:proofErr w:type="spellStart"/>
       <w:r>
         <w:rPr>
           <w:lang w:val="en-US"/>
         </w:rPr>
         <w:t>VSync</w:t>
       </w:r>
-      <w:proofErr w:type="spellEnd"/>
       <w:r>
         <w:t>)</w:t>
       </w:r>
@@ -3705,14 +3722,12 @@
         </w:rPr>
         <w:t xml:space="preserve">із частотою оновлення дисплею. Це значно знижує використання ресурсів ЦП (центрального процесора) і ГП (графічного процесора), що в свою чергу знижує енергоспоживання акумулятора на ноутбуках. Також </w:t>
       </w:r>
-      <w:proofErr w:type="spellStart"/>
       <w:r>
         <w:rPr>
           <w:lang w:val="en-US"/>
         </w:rPr>
         <w:t>VSync</w:t>
       </w:r>
-      <w:proofErr w:type="spellEnd"/>
       <w:r>
         <w:rPr>
           <w:lang w:val="uk-UA"/>
@@ -4197,7 +4212,6 @@
         </w:rPr>
         <w:t xml:space="preserve">Для перемикача </w:t>
       </w:r>
-      <w:proofErr w:type="spellStart"/>
       <w:r>
         <w:rPr>
           <w:rFonts w:eastAsiaTheme="minorEastAsia"/>
@@ -4205,7 +4219,6 @@
         </w:rPr>
         <w:t>VSync</w:t>
       </w:r>
-      <w:proofErr w:type="spellEnd"/>
       <w:r>
         <w:rPr>
           <w:rFonts w:eastAsiaTheme="minorEastAsia"/>
@@ -4213,7 +4226,6 @@
         </w:rPr>
         <w:t xml:space="preserve"> я вибрав елемент </w:t>
       </w:r>
-      <w:proofErr w:type="spellStart"/>
       <w:r>
         <w:rPr>
           <w:rFonts w:eastAsiaTheme="minorEastAsia"/>
@@ -4221,7 +4233,6 @@
         </w:rPr>
         <w:t>CheckBox</w:t>
       </w:r>
-      <w:proofErr w:type="spellEnd"/>
       <w:r>
         <w:rPr>
           <w:rFonts w:eastAsiaTheme="minorEastAsia"/>
@@ -4273,40 +4284,26 @@
           <w:lang w:val="uk-UA"/>
         </w:rPr>
       </w:pPr>
-      <w:bookmarkStart w:id="5" w:name="_Toc41142328"/>
+      <w:bookmarkStart w:id="6" w:name="_Toc41143741"/>
       <w:r>
         <w:rPr>
           <w:lang w:val="uk-UA"/>
         </w:rPr>
         <w:t>2.3. Ігрове поле</w:t>
       </w:r>
-      <w:bookmarkEnd w:id="5"/>
-    </w:p>
-    <w:p>
-      <w:pPr>
-        <w:rPr>
-          <w:lang w:val="uk-UA"/>
-        </w:rPr>
-      </w:pPr>
-      <w:r>
-        <w:rPr>
-          <w:lang w:val="uk-UA"/>
-        </w:rPr>
-        <w:t xml:space="preserve">Завдяки архітектурі сцен, дуже легко перетворити правила гри у дизайн, і з нього у структуру сцени. Якщо представити собі те, що бачить перед собою гравець, то ці елементи і будуть складати основні </w:t>
-      </w:r>
-      <w:proofErr w:type="spellStart"/>
-      <w:r>
-        <w:rPr>
-          <w:lang w:val="uk-UA"/>
-        </w:rPr>
-        <w:t>ноди</w:t>
-      </w:r>
-      <w:proofErr w:type="spellEnd"/>
-      <w:r>
-        <w:rPr>
-          <w:lang w:val="uk-UA"/>
-        </w:rPr>
-        <w:t xml:space="preserve"> сцени. Отже гравець має бачити перед собою:</w:t>
+      <w:bookmarkEnd w:id="6"/>
+    </w:p>
+    <w:p>
+      <w:pPr>
+        <w:rPr>
+          <w:lang w:val="uk-UA"/>
+        </w:rPr>
+      </w:pPr>
+      <w:r>
+        <w:rPr>
+          <w:lang w:val="uk-UA"/>
+        </w:rPr>
+        <w:t>Завдяки архітектурі сцен, дуже легко перетворити правила гри у дизайн, і з нього у структуру сцени. Якщо представити собі те, що бачить перед собою гравець, то ці елементи і будуть складати основні ноди сцени. Отже гравець має бачити перед собою:</w:t>
       </w:r>
     </w:p>
     <w:p>
@@ -4901,14 +4898,12 @@
         </w:rPr>
         <w:t xml:space="preserve">М'яч має інший фізичний тип – </w:t>
       </w:r>
-      <w:proofErr w:type="spellStart"/>
       <w:r>
         <w:rPr>
           <w:lang w:val="en-US"/>
         </w:rPr>
         <w:t>RigidBody</w:t>
       </w:r>
-      <w:proofErr w:type="spellEnd"/>
       <w:r>
         <w:rPr>
           <w:lang w:val="uk-UA"/>
@@ -4981,14 +4976,12 @@
         <w:lastRenderedPageBreak/>
         <w:t xml:space="preserve">оброблятися фізичним движком (є можливість повністю самостійної обробки діючих фізичних сил, але в даному проекті це не потрібно). На цей об'єкт можна діяти надаючи йому імпульси, але в даному випадку це не використовується тому, що движок самостійно їх обраховує при взаємодії з рухомим </w:t>
       </w:r>
-      <w:proofErr w:type="spellStart"/>
       <w:r>
         <w:rPr>
           <w:lang w:val="en-US"/>
         </w:rPr>
         <w:t>KinematicBody</w:t>
       </w:r>
-      <w:proofErr w:type="spellEnd"/>
       <w:r>
         <w:rPr>
           <w:lang w:val="uk-UA"/>
@@ -5032,14 +5025,12 @@
           <w:lang w:val="uk-UA"/>
         </w:rPr>
       </w:pPr>
-      <w:proofErr w:type="spellStart"/>
       <w:r>
         <w:rPr>
           <w:lang w:val="en-US"/>
         </w:rPr>
         <w:t>CollisionShape</w:t>
       </w:r>
-      <w:proofErr w:type="spellEnd"/>
       <w:r>
         <w:t>2</w:t>
       </w:r>
@@ -5133,30 +5124,20 @@
         <w:rPr>
           <w:lang w:val="uk-UA"/>
         </w:rPr>
-        <w:t xml:space="preserve">Також м'яч має 2 </w:t>
-      </w:r>
-      <w:proofErr w:type="spellStart"/>
-      <w:r>
-        <w:rPr>
-          <w:lang w:val="uk-UA"/>
-        </w:rPr>
-        <w:t>ноди</w:t>
-      </w:r>
-      <w:proofErr w:type="spellEnd"/>
+        <w:t>Також м'яч має 2 ноди</w:t>
+      </w:r>
       <w:r>
         <w:rPr>
           <w:lang w:val="uk-UA"/>
         </w:rPr>
         <w:t xml:space="preserve"> (</w:t>
       </w:r>
-      <w:proofErr w:type="spellStart"/>
       <w:r>
         <w:rPr>
           <w:lang w:val="en-US"/>
         </w:rPr>
         <w:t>AudioStreamPlayer</w:t>
       </w:r>
-      <w:proofErr w:type="spellEnd"/>
       <w:r>
         <w:rPr>
           <w:lang w:val="uk-UA"/>
@@ -5193,14 +5174,12 @@
         </w:rPr>
         <w:t>ударів об платформу (</w:t>
       </w:r>
-      <w:proofErr w:type="spellStart"/>
       <w:r>
         <w:rPr>
           <w:lang w:val="en-US"/>
         </w:rPr>
         <w:t>PlatformSound</w:t>
       </w:r>
-      <w:proofErr w:type="spellEnd"/>
       <w:r>
         <w:rPr>
           <w:lang w:val="uk-UA"/>
@@ -5213,14 +5192,12 @@
         </w:rPr>
         <w:t>і стіну (</w:t>
       </w:r>
-      <w:proofErr w:type="spellStart"/>
       <w:r>
         <w:rPr>
           <w:lang w:val="en-US"/>
         </w:rPr>
         <w:t>WallSound</w:t>
       </w:r>
-      <w:proofErr w:type="spellEnd"/>
       <w:r>
         <w:rPr>
           <w:lang w:val="uk-UA"/>
@@ -5240,14 +5217,12 @@
         </w:rPr>
         <w:t>Що стосується границі (</w:t>
       </w:r>
-      <w:proofErr w:type="spellStart"/>
       <w:r>
         <w:rPr>
           <w:lang w:val="en-US"/>
         </w:rPr>
         <w:t>WorldBorder</w:t>
       </w:r>
-      <w:proofErr w:type="spellEnd"/>
       <w:r>
         <w:t>)</w:t>
       </w:r>
@@ -5916,7 +5891,7 @@
           <w:lang w:val="en-US"/>
         </w:rPr>
       </w:pPr>
-      <w:bookmarkStart w:id="6" w:name="_Toc41142329"/>
+      <w:bookmarkStart w:id="7" w:name="_Toc41143742"/>
       <w:r>
         <w:rPr>
           <w:lang w:val="uk-UA"/>
@@ -5924,7 +5899,7 @@
         <w:lastRenderedPageBreak/>
         <w:t>Розділ 3. Реалізація</w:t>
       </w:r>
-      <w:bookmarkEnd w:id="6"/>
+      <w:bookmarkEnd w:id="7"/>
     </w:p>
     <w:p>
       <w:pPr>
@@ -5980,14 +5955,12 @@
         </w:rPr>
         <w:t xml:space="preserve">та </w:t>
       </w:r>
-      <w:proofErr w:type="spellStart"/>
       <w:r>
         <w:rPr>
           <w:lang w:val="en-US"/>
         </w:rPr>
         <w:t>GDScript</w:t>
       </w:r>
-      <w:proofErr w:type="spellEnd"/>
       <w:r>
         <w:rPr>
           <w:lang w:val="uk-UA"/>
@@ -6042,14 +6015,12 @@
         </w:rPr>
         <w:t xml:space="preserve">. </w:t>
       </w:r>
-      <w:proofErr w:type="spellStart"/>
       <w:r>
         <w:rPr>
           <w:lang w:val="en-US"/>
         </w:rPr>
         <w:t>GDScript</w:t>
       </w:r>
-      <w:proofErr w:type="spellEnd"/>
       <w:r>
         <w:t xml:space="preserve"> – </w:t>
       </w:r>
@@ -6082,29 +6053,27 @@
           <w:lang w:val="uk-UA"/>
         </w:rPr>
       </w:pPr>
-      <w:bookmarkStart w:id="7" w:name="_Toc41142330"/>
+      <w:bookmarkStart w:id="8" w:name="_Toc41143743"/>
       <w:r>
         <w:rPr>
           <w:lang w:val="uk-UA"/>
         </w:rPr>
         <w:t>3.1. Меню</w:t>
       </w:r>
-      <w:bookmarkEnd w:id="7"/>
-    </w:p>
-    <w:p>
-      <w:pPr>
-        <w:rPr>
-          <w:lang w:val="uk-UA"/>
-        </w:rPr>
-      </w:pPr>
-      <w:proofErr w:type="spellStart"/>
+      <w:bookmarkEnd w:id="8"/>
+    </w:p>
+    <w:p>
+      <w:pPr>
+        <w:rPr>
+          <w:lang w:val="uk-UA"/>
+        </w:rPr>
+      </w:pPr>
       <w:r>
         <w:rPr>
           <w:lang w:val="en-US"/>
         </w:rPr>
         <w:t>GDScript</w:t>
       </w:r>
-      <w:proofErr w:type="spellEnd"/>
       <w:r>
         <w:rPr>
           <w:lang w:val="uk-UA"/>
@@ -6123,14 +6092,12 @@
         </w:rPr>
         <w:t xml:space="preserve"> Отже для обробки таких дій як натискання кнопки, перемикання </w:t>
       </w:r>
-      <w:proofErr w:type="spellStart"/>
       <w:r>
         <w:rPr>
           <w:lang w:val="en-US"/>
         </w:rPr>
         <w:t>CheckBox</w:t>
       </w:r>
-      <w:proofErr w:type="spellEnd"/>
       <w:r>
         <w:rPr>
           <w:lang w:val="uk-UA"/>
@@ -6163,21 +6130,7 @@
         <w:rPr>
           <w:lang w:val="uk-UA"/>
         </w:rPr>
-        <w:t xml:space="preserve">що означає, що кнопка </w:t>
-      </w:r>
-      <w:proofErr w:type="spellStart"/>
-      <w:r>
-        <w:rPr>
-          <w:lang w:val="uk-UA"/>
-        </w:rPr>
-        <w:t>натиснена</w:t>
-      </w:r>
-      <w:proofErr w:type="spellEnd"/>
-      <w:r>
-        <w:rPr>
-          <w:lang w:val="uk-UA"/>
-        </w:rPr>
-        <w:t>.</w:t>
+        <w:t>що означає, що кнопка натиснена.</w:t>
       </w:r>
     </w:p>
     <w:p>
@@ -6205,21 +6158,7 @@
         <w:rPr>
           <w:lang w:val="uk-UA"/>
         </w:rPr>
-        <w:t xml:space="preserve">обробник простий – змінити сцену на ігрове поле і </w:t>
-      </w:r>
-      <w:proofErr w:type="spellStart"/>
-      <w:r>
-        <w:rPr>
-          <w:lang w:val="uk-UA"/>
-        </w:rPr>
-        <w:t>обнулити</w:t>
-      </w:r>
-      <w:proofErr w:type="spellEnd"/>
-      <w:r>
-        <w:rPr>
-          <w:lang w:val="uk-UA"/>
-        </w:rPr>
-        <w:t xml:space="preserve"> рахунок.</w:t>
+        <w:t>обробник простий – змінити сцену на ігрове поле і обнулити рахунок.</w:t>
       </w:r>
     </w:p>
     <w:p>
@@ -6387,21 +6326,7 @@
         <w:rPr>
           <w:lang w:val="uk-UA"/>
         </w:rPr>
-        <w:t xml:space="preserve"> кнопка попередньої складності (для зміни кольору), в третьому оновлюється кнопка яка була </w:t>
-      </w:r>
-      <w:proofErr w:type="spellStart"/>
-      <w:r>
-        <w:rPr>
-          <w:lang w:val="uk-UA"/>
-        </w:rPr>
-        <w:t>натиснена</w:t>
-      </w:r>
-      <w:proofErr w:type="spellEnd"/>
-      <w:r>
-        <w:rPr>
-          <w:lang w:val="uk-UA"/>
-        </w:rPr>
-        <w:t>.</w:t>
+        <w:t xml:space="preserve"> кнопка попередньої складності (для зміни кольору), в третьому оновлюється кнопка яка була натиснена.</w:t>
       </w:r>
     </w:p>
     <w:p>
@@ -6475,7 +6400,6 @@
       <w:r>
         <w:t>_</w:t>
       </w:r>
-      <w:proofErr w:type="gramStart"/>
       <w:r>
         <w:rPr>
           <w:lang w:val="en-US"/>
@@ -6483,11 +6407,7 @@
         <w:t>process</w:t>
       </w:r>
       <w:r>
-        <w:t>(</w:t>
-      </w:r>
-      <w:proofErr w:type="gramEnd"/>
-      <w:r>
-        <w:t xml:space="preserve">) </w:t>
+        <w:t xml:space="preserve">() </w:t>
       </w:r>
       <w:r>
         <w:rPr>
@@ -6798,7 +6718,7 @@
           <w:lang w:val="uk-UA"/>
         </w:rPr>
       </w:pPr>
-      <w:bookmarkStart w:id="8" w:name="_Toc41142331"/>
+      <w:bookmarkStart w:id="9" w:name="_Toc41143744"/>
       <w:r>
         <w:rPr>
           <w:lang w:val="uk-UA"/>
@@ -6806,7 +6726,7 @@
         <w:lastRenderedPageBreak/>
         <w:t>3.2. Ігрове поле</w:t>
       </w:r>
-      <w:bookmarkEnd w:id="8"/>
+      <w:bookmarkEnd w:id="9"/>
     </w:p>
     <w:p>
       <w:pPr>
@@ -6821,21 +6741,7 @@
         <w:rPr>
           <w:lang w:val="uk-UA"/>
         </w:rPr>
-        <w:t xml:space="preserve"> все </w:t>
-      </w:r>
-      <w:proofErr w:type="gramStart"/>
-      <w:r>
-        <w:rPr>
-          <w:lang w:val="uk-UA"/>
-        </w:rPr>
-        <w:t>при запуску</w:t>
-      </w:r>
-      <w:proofErr w:type="gramEnd"/>
-      <w:r>
-        <w:rPr>
-          <w:lang w:val="uk-UA"/>
-        </w:rPr>
-        <w:t xml:space="preserve"> сцени ініціалізуються всі об'єкти. Після цього починають виконуватись функції </w:t>
+        <w:t xml:space="preserve"> все при запуску сцени ініціалізуються всі об'єкти. Після цього починають виконуватись функції </w:t>
       </w:r>
       <w:r>
         <w:rPr>
@@ -6959,14 +6865,12 @@
         </w:rPr>
         <w:t xml:space="preserve">() </w:t>
       </w:r>
-      <w:proofErr w:type="spellStart"/>
       <w:r>
         <w:rPr>
           <w:lang w:val="en-US"/>
         </w:rPr>
         <w:t>WorldBorder</w:t>
       </w:r>
-      <w:proofErr w:type="spellEnd"/>
       <w:r>
         <w:rPr>
           <w:lang w:val="uk-UA"/>
@@ -7069,28 +6973,24 @@
         </w:rPr>
         <w:t xml:space="preserve">, тобто коефіцієнти розмірів об'єкта прив'язані до </w:t>
       </w:r>
-      <w:proofErr w:type="spellStart"/>
       <w:r>
         <w:rPr>
           <w:lang w:val="en-US"/>
         </w:rPr>
         <w:t>GlobalVars</w:t>
       </w:r>
-      <w:proofErr w:type="spellEnd"/>
       <w:r>
         <w:rPr>
           <w:lang w:val="uk-UA"/>
         </w:rPr>
         <w:t>.</w:t>
       </w:r>
-      <w:proofErr w:type="spellStart"/>
       <w:r>
         <w:rPr>
           <w:lang w:val="en-US"/>
         </w:rPr>
         <w:t>currentResolution</w:t>
       </w:r>
-      <w:proofErr w:type="spellEnd"/>
       <w:r>
         <w:rPr>
           <w:lang w:val="uk-UA"/>
@@ -7200,14 +7100,12 @@
           <w:lang w:val="uk-UA"/>
         </w:rPr>
       </w:pPr>
-      <w:proofErr w:type="spellStart"/>
       <w:r>
         <w:rPr>
           <w:lang w:val="uk-UA"/>
         </w:rPr>
         <w:t>Соперник</w:t>
       </w:r>
-      <w:proofErr w:type="spellEnd"/>
       <w:r>
         <w:rPr>
           <w:lang w:val="uk-UA"/>
@@ -7371,14 +7269,12 @@
           <w:lang w:val="uk-UA"/>
         </w:rPr>
       </w:pPr>
-      <w:proofErr w:type="spellStart"/>
       <w:r>
         <w:rPr>
           <w:lang w:val="en-US"/>
         </w:rPr>
         <w:t>firstDelay</w:t>
       </w:r>
-      <w:proofErr w:type="spellEnd"/>
       <w:r>
         <w:rPr>
           <w:lang w:val="uk-UA"/>
@@ -7439,14 +7335,12 @@
         </w:rPr>
         <w:t>.</w:t>
       </w:r>
-      <w:proofErr w:type="spellStart"/>
       <w:r>
         <w:rPr>
           <w:lang w:val="en-US"/>
         </w:rPr>
         <w:t>vsync</w:t>
       </w:r>
-      <w:proofErr w:type="spellEnd"/>
       <w:r>
         <w:rPr>
           <w:lang w:val="uk-UA"/>
@@ -7471,14 +7365,12 @@
         </w:rPr>
         <w:t xml:space="preserve">що перемикає режим </w:t>
       </w:r>
-      <w:proofErr w:type="spellStart"/>
       <w:r>
         <w:rPr>
           <w:lang w:val="en-US"/>
         </w:rPr>
         <w:t>VSync</w:t>
       </w:r>
-      <w:proofErr w:type="spellEnd"/>
       <w:r>
         <w:rPr>
           <w:lang w:val="uk-UA"/>
@@ -8152,6 +8044,7 @@
           <w:lang w:val="uk-UA"/>
         </w:rPr>
       </w:pPr>
+      <w:bookmarkStart w:id="10" w:name="_Toc41143745"/>
       <w:r>
         <w:rPr>
           <w:rFonts w:eastAsiaTheme="minorEastAsia"/>
@@ -8160,6 +8053,7 @@
         <w:lastRenderedPageBreak/>
         <w:t>Розділ 4. Висновки</w:t>
       </w:r>
+      <w:bookmarkEnd w:id="10"/>
     </w:p>
     <w:p>
       <w:pPr>
@@ -8229,14 +8123,12 @@
         </w:rPr>
         <w:t xml:space="preserve">ця гра є крос-платформною, за рахунок динамічної компоновки може працювати на моніторах с різними відношеннями сторін, а за рахунок досить простої та оптимізованої графіки та фізики може працювати на майже будь-якому сучасному комп'ютері. Також, на мою думку важливою є функція </w:t>
       </w:r>
-      <w:proofErr w:type="spellStart"/>
       <w:r>
         <w:rPr>
           <w:lang w:val="en-US"/>
         </w:rPr>
         <w:t>VSync</w:t>
       </w:r>
-      <w:proofErr w:type="spellEnd"/>
       <w:r>
         <w:rPr>
           <w:lang w:val="uk-UA"/>
@@ -8266,6 +8158,7 @@
           <w:lang w:val="uk-UA"/>
         </w:rPr>
       </w:pPr>
+      <w:bookmarkStart w:id="11" w:name="_Toc41143746"/>
       <w:r>
         <w:rPr>
           <w:lang w:val="uk-UA"/>
@@ -8273,6 +8166,7 @@
         <w:lastRenderedPageBreak/>
         <w:t>Розділ 5. Список літератури</w:t>
       </w:r>
+      <w:bookmarkEnd w:id="11"/>
     </w:p>
     <w:sdt>
       <w:sdtPr>
@@ -8425,7 +8319,6 @@
                   </w:rPr>
                   <w:t>://</w:t>
                 </w:r>
-                <w:proofErr w:type="spellStart"/>
                 <w:r>
                   <w:rPr>
                     <w:rStyle w:val="a9"/>
@@ -8433,7 +8326,6 @@
                   </w:rPr>
                   <w:t>godotengine</w:t>
                 </w:r>
-                <w:proofErr w:type="spellEnd"/>
                 <w:r>
                   <w:rPr>
                     <w:rStyle w:val="a9"/>
@@ -8475,8 +8367,6 @@
         </w:sdt>
       </w:sdtContent>
     </w:sdt>
-    <w:bookmarkStart w:id="9" w:name="_GoBack" w:displacedByCustomXml="prev"/>
-    <w:bookmarkEnd w:id="9" w:displacedByCustomXml="prev"/>
     <w:sectPr>
       <w:footerReference w:type="default" r:id="rId32"/>
       <w:pgSz w:w="11906" w:h="16838"/>
@@ -10151,7 +10041,7 @@
 </file>
 
 <file path=customXml/itemProps1.xml><?xml version="1.0" encoding="utf-8"?>
-<ds:datastoreItem xmlns:ds="http://schemas.openxmlformats.org/officeDocument/2006/customXml" ds:itemID="{7D511592-81C5-40E9-8637-C44B2366EEAC}">
+<ds:datastoreItem xmlns:ds="http://schemas.openxmlformats.org/officeDocument/2006/customXml" ds:itemID="{8236F233-51BD-4AF4-8A3A-44676AC6222D}">
   <ds:schemaRefs>
     <ds:schemaRef ds:uri="http://schemas.openxmlformats.org/officeDocument/2006/bibliography"/>
   </ds:schemaRefs>

</xml_diff>